<commit_message>
Atualização do Plano de Iteração e Concepção. (3. Itens de Trabalho)
</commit_message>
<xml_diff>
--- a/planejamento/SD Plano Iteracao Concepcao 1.docx
+++ b/planejamento/SD Plano Iteracao Concepcao 1.docx
@@ -6,8 +6,13 @@
       <w:pPr>
         <w:pStyle w:val="Ttulo"/>
       </w:pPr>
+      <w:proofErr w:type="spellStart"/>
       <w:r>
-        <w:t>School Drive</w:t>
+        <w:t>School</w:t>
+      </w:r>
+      <w:proofErr w:type="spellEnd"/>
+      <w:r>
+        <w:t xml:space="preserve"> Drive</w:t>
       </w:r>
     </w:p>
     <w:p>
@@ -27,7 +32,7 @@
     <w:p/>
     <w:p>
       <w:pPr>
-        <w:pStyle w:val="Ttulo1"/>
+        <w:pStyle w:val="Cabealho1"/>
       </w:pPr>
       <w:r>
         <w:t xml:space="preserve">1.  </w:t>
@@ -344,7 +349,7 @@
     </w:p>
     <w:p>
       <w:pPr>
-        <w:pStyle w:val="Ttulo1"/>
+        <w:pStyle w:val="Cabealho1"/>
         <w:rPr>
           <w:b w:val="0"/>
         </w:rPr>
@@ -461,7 +466,7 @@
     </w:p>
     <w:p>
       <w:pPr>
-        <w:pStyle w:val="Ttulo1"/>
+        <w:pStyle w:val="Cabealho1"/>
       </w:pPr>
       <w:r>
         <w:t>3.  Itens de Trabalho</w:t>
@@ -1260,6 +1265,7 @@
                 <w:lang w:eastAsia="ja-JP"/>
               </w:rPr>
             </w:pPr>
+            <w:proofErr w:type="spellStart"/>
             <w:r>
               <w:rPr>
                 <w:rFonts w:ascii="Arial" w:hAnsi="Arial" w:cs="Arial"/>
@@ -1267,6 +1273,7 @@
               </w:rPr>
               <w:t>Jarley</w:t>
             </w:r>
+            <w:proofErr w:type="spellEnd"/>
           </w:p>
         </w:tc>
         <w:tc>
@@ -1453,6 +1460,7 @@
                 <w:lang w:eastAsia="ja-JP"/>
               </w:rPr>
             </w:pPr>
+            <w:proofErr w:type="spellStart"/>
             <w:r>
               <w:rPr>
                 <w:rFonts w:ascii="Arial" w:hAnsi="Arial" w:cs="Arial"/>
@@ -1460,6 +1468,7 @@
               </w:rPr>
               <w:t>Jarley</w:t>
             </w:r>
+            <w:proofErr w:type="spellEnd"/>
           </w:p>
         </w:tc>
         <w:tc>
@@ -1646,6 +1655,7 @@
                 <w:lang w:eastAsia="ja-JP"/>
               </w:rPr>
             </w:pPr>
+            <w:proofErr w:type="spellStart"/>
             <w:r>
               <w:rPr>
                 <w:rFonts w:ascii="Arial" w:hAnsi="Arial" w:cs="Arial"/>
@@ -1653,6 +1663,7 @@
               </w:rPr>
               <w:t>Jarley</w:t>
             </w:r>
+            <w:proofErr w:type="spellEnd"/>
           </w:p>
         </w:tc>
         <w:tc>
@@ -1846,6 +1857,13 @@
               </w:rPr>
               <w:t>Adriano</w:t>
             </w:r>
+            <w:r>
+              <w:rPr>
+                <w:rFonts w:ascii="Arial" w:hAnsi="Arial" w:cs="Arial"/>
+                <w:lang w:eastAsia="ja-JP"/>
+              </w:rPr>
+              <w:t>/Geraldo</w:t>
+            </w:r>
           </w:p>
         </w:tc>
         <w:tc>
@@ -1892,7 +1910,7 @@
                 <w:rFonts w:ascii="Arial" w:hAnsi="Arial" w:cs="Arial"/>
                 <w:lang w:eastAsia="ja-JP"/>
               </w:rPr>
-              <w:t>1</w:t>
+              <w:t>0</w:t>
             </w:r>
           </w:p>
         </w:tc>
@@ -1990,7 +2008,7 @@
                 <w:rFonts w:ascii="Arial" w:hAnsi="Arial" w:cs="Arial"/>
                 <w:lang w:eastAsia="ja-JP"/>
               </w:rPr>
-              <w:t>Não Iniciado</w:t>
+              <w:t>Iniciado</w:t>
             </w:r>
           </w:p>
         </w:tc>
@@ -2062,7 +2080,7 @@
                 <w:rFonts w:ascii="Arial" w:hAnsi="Arial" w:cs="Arial"/>
                 <w:lang w:eastAsia="ja-JP"/>
               </w:rPr>
-              <w:t>5</w:t>
+              <w:t>6</w:t>
             </w:r>
           </w:p>
         </w:tc>
@@ -2081,6 +2099,15 @@
                 <w:lang w:eastAsia="ja-JP"/>
               </w:rPr>
             </w:pPr>
+            <w:r>
+              <w:rPr>
+                <w:rFonts w:ascii="Arial" w:hAnsi="Arial" w:cs="Arial"/>
+                <w:lang w:eastAsia="ja-JP"/>
+              </w:rPr>
+              <w:t>3</w:t>
+            </w:r>
+            <w:bookmarkStart w:id="1" w:name="_GoBack"/>
+            <w:bookmarkEnd w:id="1"/>
           </w:p>
         </w:tc>
       </w:tr>
@@ -2130,8 +2157,6 @@
               </w:rPr>
               <w:t>Média</w:t>
             </w:r>
-            <w:bookmarkStart w:id="1" w:name="_GoBack"/>
-            <w:bookmarkEnd w:id="1"/>
           </w:p>
         </w:tc>
         <w:tc>
@@ -2831,7 +2856,7 @@
     </w:p>
     <w:p>
       <w:pPr>
-        <w:pStyle w:val="Ttulo1"/>
+        <w:pStyle w:val="Cabealho1"/>
         <w:rPr>
           <w:b w:val="0"/>
         </w:rPr>
@@ -3036,7 +3061,19 @@
               <w:ind w:left="0"/>
             </w:pPr>
             <w:r>
-              <w:t xml:space="preserve">Fazer os commits 12 horas antes </w:t>
+              <w:t xml:space="preserve">Fazer os </w:t>
+            </w:r>
+            <w:proofErr w:type="spellStart"/>
+            <w:r>
+              <w:t>commits</w:t>
+            </w:r>
+            <w:proofErr w:type="spellEnd"/>
+            <w:r>
+              <w:t xml:space="preserve"> 12 horas </w:t>
+            </w:r>
+            <w:proofErr w:type="gramStart"/>
+            <w:r>
+              <w:t xml:space="preserve">antes </w:t>
             </w:r>
             <w:r>
               <w:t xml:space="preserve"> d</w:t>
@@ -3044,6 +3081,7 @@
             <w:r>
               <w:t>a</w:t>
             </w:r>
+            <w:proofErr w:type="gramEnd"/>
             <w:r>
               <w:t xml:space="preserve"> início de cada aula, para não correr o risco de não entregar formalmente os artefatos.</w:t>
             </w:r>
@@ -3054,7 +3092,7 @@
     <w:p/>
     <w:p>
       <w:pPr>
-        <w:pStyle w:val="Ttulo1"/>
+        <w:pStyle w:val="Cabealho1"/>
       </w:pPr>
       <w:r>
         <w:t>5.  Critérios de Avaliação</w:t>
@@ -3062,7 +3100,7 @@
     </w:p>
     <w:p>
       <w:pPr>
-        <w:pStyle w:val="Ttulo2"/>
+        <w:pStyle w:val="Cabealho2"/>
       </w:pPr>
       <w:r>
         <w:t>Toda a infraestrutura do projeto deverá estar pronta na data estimada.</w:t>
@@ -3070,7 +3108,7 @@
     </w:p>
     <w:p>
       <w:pPr>
-        <w:pStyle w:val="Ttulo2"/>
+        <w:pStyle w:val="Cabealho2"/>
       </w:pPr>
       <w:r>
         <w:t>O Documento de Visão deverá conter os principais requisitos, separados por estimativa de entrega (release)</w:t>
@@ -3081,7 +3119,7 @@
     </w:p>
     <w:p>
       <w:pPr>
-        <w:pStyle w:val="Ttulo2"/>
+        <w:pStyle w:val="Cabealho2"/>
       </w:pPr>
       <w:r>
         <w:t>O Modelo de Casos de Uso deverá ser feito, contemplando as funcionalidades descritas no Documento de Visão</w:t>
@@ -3092,7 +3130,7 @@
     </w:p>
     <w:p>
       <w:pPr>
-        <w:pStyle w:val="Ttulo2"/>
+        <w:pStyle w:val="Cabealho2"/>
       </w:pPr>
       <w:r>
         <w:t>A arquitetura preliminar do sistema deverá ser definida e descrita no Caderno de Arquitetura</w:t>
@@ -3103,16 +3141,24 @@
     </w:p>
     <w:p>
       <w:pPr>
-        <w:pStyle w:val="Ttulo2"/>
+        <w:pStyle w:val="Cabealho2"/>
       </w:pPr>
       <w:r>
-        <w:t>Os protótipos dos casos de uso com prioridade alta (exceto cadastros e login) deverão ser apresentados ao final da iteração</w:t>
+        <w:t xml:space="preserve">Os protótipos dos casos de uso com prioridade alta (exceto cadastros e </w:t>
+      </w:r>
+      <w:proofErr w:type="spellStart"/>
+      <w:r>
+        <w:t>login</w:t>
+      </w:r>
+      <w:proofErr w:type="spellEnd"/>
+      <w:r>
+        <w:t>) deverão ser apresentados ao final da iteração</w:t>
       </w:r>
     </w:p>
     <w:p/>
     <w:p>
       <w:pPr>
-        <w:pStyle w:val="Ttulo1"/>
+        <w:pStyle w:val="Cabealho1"/>
       </w:pPr>
       <w:r>
         <w:t>6.  Avaliação</w:t>
@@ -3301,7 +3347,7 @@
     <w:p/>
     <w:p>
       <w:pPr>
-        <w:pStyle w:val="Ttulo2"/>
+        <w:pStyle w:val="Cabealho2"/>
         <w:numPr>
           <w:ilvl w:val="0"/>
           <w:numId w:val="30"/>
@@ -3333,7 +3379,7 @@
     </w:p>
     <w:p>
       <w:pPr>
-        <w:pStyle w:val="Ttulo2"/>
+        <w:pStyle w:val="Cabealho2"/>
         <w:numPr>
           <w:ilvl w:val="0"/>
           <w:numId w:val="29"/>
@@ -3366,7 +3412,7 @@
     </w:p>
     <w:p>
       <w:pPr>
-        <w:pStyle w:val="Ttulo2"/>
+        <w:pStyle w:val="Cabealho2"/>
         <w:numPr>
           <w:ilvl w:val="0"/>
           <w:numId w:val="0"/>
@@ -3399,7 +3445,7 @@
     </w:p>
     <w:p>
       <w:pPr>
-        <w:pStyle w:val="Ttulo2"/>
+        <w:pStyle w:val="Cabealho2"/>
         <w:numPr>
           <w:ilvl w:val="0"/>
           <w:numId w:val="29"/>
@@ -3517,9 +3563,12 @@
           <w:r>
             <w:sym w:font="Symbol" w:char="F0D3"/>
           </w:r>
+          <w:proofErr w:type="spellStart"/>
+          <w:proofErr w:type="gramStart"/>
           <w:r>
             <w:t>SchoolDrive</w:t>
           </w:r>
+          <w:proofErr w:type="spellEnd"/>
           <w:r>
             <w:t xml:space="preserve">,  </w:t>
           </w:r>
@@ -3538,6 +3587,7 @@
             </w:rPr>
             <w:t>2014</w:t>
           </w:r>
+          <w:proofErr w:type="gramEnd"/>
           <w:r>
             <w:fldChar w:fldCharType="end"/>
           </w:r>
@@ -3583,7 +3633,7 @@
               <w:rStyle w:val="Nmerodepgina"/>
               <w:noProof/>
             </w:rPr>
-            <w:t>1</w:t>
+            <w:t>2</w:t>
           </w:r>
           <w:r>
             <w:rPr>
@@ -3705,8 +3755,13 @@
               <w:tab w:val="clear" w:pos="8640"/>
             </w:tabs>
           </w:pPr>
+          <w:proofErr w:type="spellStart"/>
           <w:r>
-            <w:t>School Drive</w:t>
+            <w:t>School</w:t>
+          </w:r>
+          <w:proofErr w:type="spellEnd"/>
+          <w:r>
+            <w:t xml:space="preserve"> Drive</w:t>
           </w:r>
         </w:p>
       </w:tc>
@@ -3793,7 +3848,7 @@
     <w:lvl w:ilvl="2">
       <w:start w:val="1"/>
       <w:numFmt w:val="decimal"/>
-      <w:pStyle w:val="Ttulo3"/>
+      <w:pStyle w:val="Cabealho3"/>
       <w:lvlText w:val="%1.%2.%3"/>
       <w:legacy w:legacy="1" w:legacySpace="144" w:legacyIndent="0"/>
       <w:lvlJc w:val="left"/>
@@ -3801,7 +3856,7 @@
     <w:lvl w:ilvl="3">
       <w:start w:val="1"/>
       <w:numFmt w:val="decimal"/>
-      <w:pStyle w:val="Ttulo4"/>
+      <w:pStyle w:val="Cabealho4"/>
       <w:lvlText w:val="%1.%2.%3.%4"/>
       <w:legacy w:legacy="1" w:legacySpace="144" w:legacyIndent="0"/>
       <w:lvlJc w:val="left"/>
@@ -3809,7 +3864,7 @@
     <w:lvl w:ilvl="4">
       <w:start w:val="1"/>
       <w:numFmt w:val="decimal"/>
-      <w:pStyle w:val="Ttulo5"/>
+      <w:pStyle w:val="Cabealho5"/>
       <w:lvlText w:val="%1.%2.%3.%4.%5"/>
       <w:legacy w:legacy="1" w:legacySpace="144" w:legacyIndent="0"/>
       <w:lvlJc w:val="left"/>
@@ -3817,7 +3872,7 @@
     <w:lvl w:ilvl="5">
       <w:start w:val="1"/>
       <w:numFmt w:val="decimal"/>
-      <w:pStyle w:val="Ttulo6"/>
+      <w:pStyle w:val="Cabealho6"/>
       <w:lvlText w:val="%1.%2.%3.%4.%5.%6"/>
       <w:legacy w:legacy="1" w:legacySpace="144" w:legacyIndent="0"/>
       <w:lvlJc w:val="left"/>
@@ -3825,7 +3880,7 @@
     <w:lvl w:ilvl="6">
       <w:start w:val="1"/>
       <w:numFmt w:val="decimal"/>
-      <w:pStyle w:val="Ttulo7"/>
+      <w:pStyle w:val="Cabealho7"/>
       <w:lvlText w:val="%1.%2.%3.%4.%5.%6.%7"/>
       <w:legacy w:legacy="1" w:legacySpace="144" w:legacyIndent="0"/>
       <w:lvlJc w:val="left"/>
@@ -3833,7 +3888,7 @@
     <w:lvl w:ilvl="7">
       <w:start w:val="1"/>
       <w:numFmt w:val="decimal"/>
-      <w:pStyle w:val="Ttulo8"/>
+      <w:pStyle w:val="Cabealho8"/>
       <w:lvlText w:val="%1.%2.%3.%4.%5.%6.%7.%8"/>
       <w:legacy w:legacy="1" w:legacySpace="144" w:legacyIndent="0"/>
       <w:lvlJc w:val="left"/>
@@ -3841,7 +3896,7 @@
     <w:lvl w:ilvl="8">
       <w:start w:val="1"/>
       <w:numFmt w:val="decimal"/>
-      <w:pStyle w:val="Ttulo9"/>
+      <w:pStyle w:val="Cabealho9"/>
       <w:lvlText w:val="%1.%2.%3.%4.%5.%6.%7.%8.%9"/>
       <w:legacy w:legacy="1" w:legacySpace="144" w:legacyIndent="0"/>
       <w:lvlJc w:val="left"/>
@@ -4769,7 +4824,7 @@
     <w:lvl w:ilvl="0" w:tplc="4DBA5112">
       <w:start w:val="1"/>
       <w:numFmt w:val="bullet"/>
-      <w:pStyle w:val="Ttulo2"/>
+      <w:pStyle w:val="Cabealho2"/>
       <w:lvlText w:val=""/>
       <w:lvlJc w:val="left"/>
       <w:pPr>
@@ -6703,7 +6758,7 @@
       <w:lang w:val="pt-BR"/>
     </w:rPr>
   </w:style>
-  <w:style w:type="paragraph" w:styleId="Ttulo1">
+  <w:style w:type="paragraph" w:styleId="Cabealho1">
     <w:name w:val="heading 1"/>
     <w:basedOn w:val="Normal"/>
     <w:next w:val="Normal"/>
@@ -6719,9 +6774,9 @@
       <w:sz w:val="24"/>
     </w:rPr>
   </w:style>
-  <w:style w:type="paragraph" w:styleId="Ttulo2">
+  <w:style w:type="paragraph" w:styleId="Cabealho2">
     <w:name w:val="heading 2"/>
-    <w:basedOn w:val="Ttulo1"/>
+    <w:basedOn w:val="Cabealho1"/>
     <w:next w:val="Normal"/>
     <w:qFormat/>
     <w:pPr>
@@ -6734,9 +6789,9 @@
       <w:sz w:val="20"/>
     </w:rPr>
   </w:style>
-  <w:style w:type="paragraph" w:styleId="Ttulo3">
+  <w:style w:type="paragraph" w:styleId="Cabealho3">
     <w:name w:val="heading 3"/>
-    <w:basedOn w:val="Ttulo1"/>
+    <w:basedOn w:val="Cabealho1"/>
     <w:next w:val="Normal"/>
     <w:qFormat/>
     <w:pPr>
@@ -6752,9 +6807,9 @@
       <w:sz w:val="20"/>
     </w:rPr>
   </w:style>
-  <w:style w:type="paragraph" w:styleId="Ttulo4">
+  <w:style w:type="paragraph" w:styleId="Cabealho4">
     <w:name w:val="heading 4"/>
-    <w:basedOn w:val="Ttulo1"/>
+    <w:basedOn w:val="Cabealho1"/>
     <w:next w:val="Normal"/>
     <w:qFormat/>
     <w:pPr>
@@ -6769,7 +6824,7 @@
       <w:sz w:val="20"/>
     </w:rPr>
   </w:style>
-  <w:style w:type="paragraph" w:styleId="Ttulo5">
+  <w:style w:type="paragraph" w:styleId="Cabealho5">
     <w:name w:val="heading 5"/>
     <w:basedOn w:val="Normal"/>
     <w:next w:val="Normal"/>
@@ -6787,7 +6842,7 @@
       <w:sz w:val="22"/>
     </w:rPr>
   </w:style>
-  <w:style w:type="paragraph" w:styleId="Ttulo6">
+  <w:style w:type="paragraph" w:styleId="Cabealho6">
     <w:name w:val="heading 6"/>
     <w:basedOn w:val="Normal"/>
     <w:next w:val="Normal"/>
@@ -6806,7 +6861,7 @@
       <w:sz w:val="22"/>
     </w:rPr>
   </w:style>
-  <w:style w:type="paragraph" w:styleId="Ttulo7">
+  <w:style w:type="paragraph" w:styleId="Cabealho7">
     <w:name w:val="heading 7"/>
     <w:basedOn w:val="Normal"/>
     <w:next w:val="Normal"/>
@@ -6821,7 +6876,7 @@
       <w:outlineLvl w:val="6"/>
     </w:pPr>
   </w:style>
-  <w:style w:type="paragraph" w:styleId="Ttulo8">
+  <w:style w:type="paragraph" w:styleId="Cabealho8">
     <w:name w:val="heading 8"/>
     <w:basedOn w:val="Normal"/>
     <w:next w:val="Normal"/>
@@ -6839,7 +6894,7 @@
       <w:i/>
     </w:rPr>
   </w:style>
-  <w:style w:type="paragraph" w:styleId="Ttulo9">
+  <w:style w:type="paragraph" w:styleId="Cabealho9">
     <w:name w:val="heading 9"/>
     <w:basedOn w:val="Normal"/>
     <w:next w:val="Normal"/>
@@ -6859,7 +6914,7 @@
       <w:sz w:val="18"/>
     </w:rPr>
   </w:style>
-  <w:style w:type="character" w:default="1" w:styleId="Fontepargpadro">
+  <w:style w:type="character" w:default="1" w:styleId="Tipodeletrapredefinidodopargrafo">
     <w:name w:val="Default Paragraph Font"/>
     <w:uiPriority w:val="1"/>
     <w:semiHidden/>
@@ -6929,7 +6984,7 @@
       <w:lang w:val="en-AU"/>
     </w:rPr>
   </w:style>
-  <w:style w:type="paragraph" w:styleId="Recuonormal">
+  <w:style w:type="paragraph" w:styleId="Avanonormal">
     <w:name w:val="Normal Indent"/>
     <w:basedOn w:val="Normal"/>
     <w:semiHidden/>
@@ -6937,7 +6992,7 @@
       <w:ind w:left="900" w:hanging="900"/>
     </w:pPr>
   </w:style>
-  <w:style w:type="paragraph" w:styleId="Sumrio1">
+  <w:style w:type="paragraph" w:styleId="ndice1">
     <w:name w:val="toc 1"/>
     <w:basedOn w:val="Normal"/>
     <w:next w:val="Normal"/>
@@ -6950,7 +7005,7 @@
       <w:ind w:right="720"/>
     </w:pPr>
   </w:style>
-  <w:style w:type="paragraph" w:styleId="Sumrio2">
+  <w:style w:type="paragraph" w:styleId="ndice2">
     <w:name w:val="toc 2"/>
     <w:basedOn w:val="Normal"/>
     <w:next w:val="Normal"/>
@@ -6962,7 +7017,7 @@
       <w:ind w:left="432" w:right="720"/>
     </w:pPr>
   </w:style>
-  <w:style w:type="paragraph" w:styleId="Sumrio3">
+  <w:style w:type="paragraph" w:styleId="ndice3">
     <w:name w:val="toc 3"/>
     <w:basedOn w:val="Normal"/>
     <w:next w:val="Normal"/>
@@ -6999,7 +7054,7 @@
   </w:style>
   <w:style w:type="character" w:styleId="Nmerodepgina">
     <w:name w:val="page number"/>
-    <w:basedOn w:val="Fontepargpadro"/>
+    <w:basedOn w:val="Tipodeletrapredefinidodopargrafo"/>
     <w:semiHidden/>
   </w:style>
   <w:style w:type="paragraph" w:customStyle="1" w:styleId="Bullet1">
@@ -7037,7 +7092,7 @@
       <w:ind w:left="720"/>
     </w:pPr>
   </w:style>
-  <w:style w:type="paragraph" w:styleId="MapadoDocumento">
+  <w:style w:type="paragraph" w:styleId="Mapadodocumento">
     <w:name w:val="Document Map"/>
     <w:basedOn w:val="Normal"/>
     <w:semiHidden/>
@@ -7114,7 +7169,7 @@
       <w:jc w:val="both"/>
     </w:pPr>
   </w:style>
-  <w:style w:type="paragraph" w:styleId="Sumrio4">
+  <w:style w:type="paragraph" w:styleId="ndice4">
     <w:name w:val="toc 4"/>
     <w:basedOn w:val="Normal"/>
     <w:next w:val="Normal"/>
@@ -7124,7 +7179,7 @@
       <w:ind w:left="600"/>
     </w:pPr>
   </w:style>
-  <w:style w:type="paragraph" w:styleId="Sumrio5">
+  <w:style w:type="paragraph" w:styleId="ndice5">
     <w:name w:val="toc 5"/>
     <w:basedOn w:val="Normal"/>
     <w:next w:val="Normal"/>
@@ -7134,7 +7189,7 @@
       <w:ind w:left="800"/>
     </w:pPr>
   </w:style>
-  <w:style w:type="paragraph" w:styleId="Sumrio6">
+  <w:style w:type="paragraph" w:styleId="ndice6">
     <w:name w:val="toc 6"/>
     <w:basedOn w:val="Normal"/>
     <w:next w:val="Normal"/>
@@ -7144,7 +7199,7 @@
       <w:ind w:left="1000"/>
     </w:pPr>
   </w:style>
-  <w:style w:type="paragraph" w:styleId="Sumrio7">
+  <w:style w:type="paragraph" w:styleId="ndice7">
     <w:name w:val="toc 7"/>
     <w:basedOn w:val="Normal"/>
     <w:next w:val="Normal"/>
@@ -7154,7 +7209,7 @@
       <w:ind w:left="1200"/>
     </w:pPr>
   </w:style>
-  <w:style w:type="paragraph" w:styleId="Sumrio8">
+  <w:style w:type="paragraph" w:styleId="ndice8">
     <w:name w:val="toc 8"/>
     <w:basedOn w:val="Normal"/>
     <w:next w:val="Normal"/>
@@ -7164,7 +7219,7 @@
       <w:ind w:left="1400"/>
     </w:pPr>
   </w:style>
-  <w:style w:type="paragraph" w:styleId="Sumrio9">
+  <w:style w:type="paragraph" w:styleId="ndice9">
     <w:name w:val="toc 9"/>
     <w:basedOn w:val="Normal"/>
     <w:next w:val="Normal"/>
@@ -7183,7 +7238,7 @@
       <w:color w:val="0000FF"/>
     </w:rPr>
   </w:style>
-  <w:style w:type="paragraph" w:styleId="Recuodecorpodetexto">
+  <w:style w:type="paragraph" w:styleId="Avanodecorpodetexto">
     <w:name w:val="Body Text Indent"/>
     <w:basedOn w:val="Normal"/>
     <w:semiHidden/>
@@ -7238,7 +7293,7 @@
       <w:color w:val="0000FF"/>
     </w:rPr>
   </w:style>
-  <w:style w:type="character" w:styleId="Hyperlink">
+  <w:style w:type="character" w:styleId="Hiperligao">
     <w:name w:val="Hyperlink"/>
     <w:semiHidden/>
     <w:rPr>
@@ -7306,7 +7361,7 @@
   <w:style w:type="paragraph" w:styleId="Textodebalo">
     <w:name w:val="Balloon Text"/>
     <w:basedOn w:val="Normal"/>
-    <w:link w:val="TextodebaloChar"/>
+    <w:link w:val="TextodebaloCarter"/>
     <w:uiPriority w:val="99"/>
     <w:semiHidden/>
     <w:unhideWhenUsed/>
@@ -7320,8 +7375,8 @@
       <w:szCs w:val="16"/>
     </w:rPr>
   </w:style>
-  <w:style w:type="character" w:customStyle="1" w:styleId="TextodebaloChar">
-    <w:name w:val="Texto de balão Char"/>
+  <w:style w:type="character" w:customStyle="1" w:styleId="TextodebaloCarter">
+    <w:name w:val="Texto de balão Caráter"/>
     <w:link w:val="Textodebalo"/>
     <w:uiPriority w:val="99"/>
     <w:semiHidden/>

</xml_diff>

<commit_message>
Atualização do tempo das tarefas
</commit_message>
<xml_diff>
--- a/planejamento/SD Plano Iteracao Concepcao 1.docx
+++ b/planejamento/SD Plano Iteracao Concepcao 1.docx
@@ -6,13 +6,8 @@
       <w:pPr>
         <w:pStyle w:val="Ttulo"/>
       </w:pPr>
-      <w:proofErr w:type="spellStart"/>
       <w:r>
-        <w:t>School</w:t>
-      </w:r>
-      <w:proofErr w:type="spellEnd"/>
-      <w:r>
-        <w:t xml:space="preserve"> Drive</w:t>
+        <w:t>School Drive</w:t>
       </w:r>
     </w:p>
     <w:p>
@@ -32,7 +27,7 @@
     <w:p/>
     <w:p>
       <w:pPr>
-        <w:pStyle w:val="Cabealho1"/>
+        <w:pStyle w:val="Ttulo1"/>
       </w:pPr>
       <w:r>
         <w:t xml:space="preserve">1.  </w:t>
@@ -349,7 +344,7 @@
     </w:p>
     <w:p>
       <w:pPr>
-        <w:pStyle w:val="Cabealho1"/>
+        <w:pStyle w:val="Ttulo1"/>
         <w:rPr>
           <w:b w:val="0"/>
         </w:rPr>
@@ -466,7 +461,7 @@
     </w:p>
     <w:p>
       <w:pPr>
-        <w:pStyle w:val="Cabealho1"/>
+        <w:pStyle w:val="Ttulo1"/>
       </w:pPr>
       <w:r>
         <w:t>3.  Itens de Trabalho</w:t>
@@ -1265,7 +1260,6 @@
                 <w:lang w:eastAsia="ja-JP"/>
               </w:rPr>
             </w:pPr>
-            <w:proofErr w:type="spellStart"/>
             <w:r>
               <w:rPr>
                 <w:rFonts w:ascii="Arial" w:hAnsi="Arial" w:cs="Arial"/>
@@ -1273,7 +1267,6 @@
               </w:rPr>
               <w:t>Jarley</w:t>
             </w:r>
-            <w:proofErr w:type="spellEnd"/>
           </w:p>
         </w:tc>
         <w:tc>
@@ -1460,7 +1453,6 @@
                 <w:lang w:eastAsia="ja-JP"/>
               </w:rPr>
             </w:pPr>
-            <w:proofErr w:type="spellStart"/>
             <w:r>
               <w:rPr>
                 <w:rFonts w:ascii="Arial" w:hAnsi="Arial" w:cs="Arial"/>
@@ -1468,7 +1460,6 @@
               </w:rPr>
               <w:t>Jarley</w:t>
             </w:r>
-            <w:proofErr w:type="spellEnd"/>
           </w:p>
         </w:tc>
         <w:tc>
@@ -1655,7 +1646,6 @@
                 <w:lang w:eastAsia="ja-JP"/>
               </w:rPr>
             </w:pPr>
-            <w:proofErr w:type="spellStart"/>
             <w:r>
               <w:rPr>
                 <w:rFonts w:ascii="Arial" w:hAnsi="Arial" w:cs="Arial"/>
@@ -1663,7 +1653,6 @@
               </w:rPr>
               <w:t>Jarley</w:t>
             </w:r>
-            <w:proofErr w:type="spellEnd"/>
           </w:p>
         </w:tc>
         <w:tc>
@@ -2106,8 +2095,6 @@
               </w:rPr>
               <w:t>3</w:t>
             </w:r>
-            <w:bookmarkStart w:id="1" w:name="_GoBack"/>
-            <w:bookmarkEnd w:id="1"/>
           </w:p>
         </w:tc>
       </w:tr>
@@ -2198,12 +2185,14 @@
                 <w:lang w:eastAsia="ja-JP"/>
               </w:rPr>
             </w:pPr>
-            <w:r>
-              <w:rPr>
-                <w:rFonts w:ascii="Arial" w:hAnsi="Arial" w:cs="Arial"/>
-                <w:lang w:eastAsia="ja-JP"/>
-              </w:rPr>
-              <w:t>Não Iniciado</w:t>
+            <w:bookmarkStart w:id="1" w:name="_GoBack"/>
+            <w:bookmarkEnd w:id="1"/>
+            <w:r>
+              <w:rPr>
+                <w:rFonts w:ascii="Arial" w:hAnsi="Arial" w:cs="Arial"/>
+                <w:lang w:eastAsia="ja-JP"/>
+              </w:rPr>
+              <w:t>Iniciado</w:t>
             </w:r>
           </w:p>
         </w:tc>
@@ -2294,6 +2283,13 @@
                 <w:lang w:eastAsia="ja-JP"/>
               </w:rPr>
             </w:pPr>
+            <w:r>
+              <w:rPr>
+                <w:rFonts w:ascii="Arial" w:hAnsi="Arial" w:cs="Arial"/>
+                <w:lang w:eastAsia="ja-JP"/>
+              </w:rPr>
+              <w:t>1</w:t>
+            </w:r>
           </w:p>
         </w:tc>
       </w:tr>
@@ -2856,7 +2852,7 @@
     </w:p>
     <w:p>
       <w:pPr>
-        <w:pStyle w:val="Cabealho1"/>
+        <w:pStyle w:val="Ttulo1"/>
         <w:rPr>
           <w:b w:val="0"/>
         </w:rPr>
@@ -3061,19 +3057,7 @@
               <w:ind w:left="0"/>
             </w:pPr>
             <w:r>
-              <w:t xml:space="preserve">Fazer os </w:t>
-            </w:r>
-            <w:proofErr w:type="spellStart"/>
-            <w:r>
-              <w:t>commits</w:t>
-            </w:r>
-            <w:proofErr w:type="spellEnd"/>
-            <w:r>
-              <w:t xml:space="preserve"> 12 horas </w:t>
-            </w:r>
-            <w:proofErr w:type="gramStart"/>
-            <w:r>
-              <w:t xml:space="preserve">antes </w:t>
+              <w:t xml:space="preserve">Fazer os commits 12 horas antes </w:t>
             </w:r>
             <w:r>
               <w:t xml:space="preserve"> d</w:t>
@@ -3081,7 +3065,6 @@
             <w:r>
               <w:t>a</w:t>
             </w:r>
-            <w:proofErr w:type="gramEnd"/>
             <w:r>
               <w:t xml:space="preserve"> início de cada aula, para não correr o risco de não entregar formalmente os artefatos.</w:t>
             </w:r>
@@ -3092,7 +3075,7 @@
     <w:p/>
     <w:p>
       <w:pPr>
-        <w:pStyle w:val="Cabealho1"/>
+        <w:pStyle w:val="Ttulo1"/>
       </w:pPr>
       <w:r>
         <w:t>5.  Critérios de Avaliação</w:t>
@@ -3100,7 +3083,7 @@
     </w:p>
     <w:p>
       <w:pPr>
-        <w:pStyle w:val="Cabealho2"/>
+        <w:pStyle w:val="Ttulo2"/>
       </w:pPr>
       <w:r>
         <w:t>Toda a infraestrutura do projeto deverá estar pronta na data estimada.</w:t>
@@ -3108,7 +3091,7 @@
     </w:p>
     <w:p>
       <w:pPr>
-        <w:pStyle w:val="Cabealho2"/>
+        <w:pStyle w:val="Ttulo2"/>
       </w:pPr>
       <w:r>
         <w:t>O Documento de Visão deverá conter os principais requisitos, separados por estimativa de entrega (release)</w:t>
@@ -3119,7 +3102,7 @@
     </w:p>
     <w:p>
       <w:pPr>
-        <w:pStyle w:val="Cabealho2"/>
+        <w:pStyle w:val="Ttulo2"/>
       </w:pPr>
       <w:r>
         <w:t>O Modelo de Casos de Uso deverá ser feito, contemplando as funcionalidades descritas no Documento de Visão</w:t>
@@ -3130,7 +3113,7 @@
     </w:p>
     <w:p>
       <w:pPr>
-        <w:pStyle w:val="Cabealho2"/>
+        <w:pStyle w:val="Ttulo2"/>
       </w:pPr>
       <w:r>
         <w:t>A arquitetura preliminar do sistema deverá ser definida e descrita no Caderno de Arquitetura</w:t>
@@ -3141,24 +3124,16 @@
     </w:p>
     <w:p>
       <w:pPr>
-        <w:pStyle w:val="Cabealho2"/>
+        <w:pStyle w:val="Ttulo2"/>
       </w:pPr>
       <w:r>
-        <w:t xml:space="preserve">Os protótipos dos casos de uso com prioridade alta (exceto cadastros e </w:t>
-      </w:r>
-      <w:proofErr w:type="spellStart"/>
-      <w:r>
-        <w:t>login</w:t>
-      </w:r>
-      <w:proofErr w:type="spellEnd"/>
-      <w:r>
-        <w:t>) deverão ser apresentados ao final da iteração</w:t>
+        <w:t>Os protótipos dos casos de uso com prioridade alta (exceto cadastros e login) deverão ser apresentados ao final da iteração</w:t>
       </w:r>
     </w:p>
     <w:p/>
     <w:p>
       <w:pPr>
-        <w:pStyle w:val="Cabealho1"/>
+        <w:pStyle w:val="Ttulo1"/>
       </w:pPr>
       <w:r>
         <w:t>6.  Avaliação</w:t>
@@ -3347,7 +3322,7 @@
     <w:p/>
     <w:p>
       <w:pPr>
-        <w:pStyle w:val="Cabealho2"/>
+        <w:pStyle w:val="Ttulo2"/>
         <w:numPr>
           <w:ilvl w:val="0"/>
           <w:numId w:val="30"/>
@@ -3379,7 +3354,7 @@
     </w:p>
     <w:p>
       <w:pPr>
-        <w:pStyle w:val="Cabealho2"/>
+        <w:pStyle w:val="Ttulo2"/>
         <w:numPr>
           <w:ilvl w:val="0"/>
           <w:numId w:val="29"/>
@@ -3412,7 +3387,7 @@
     </w:p>
     <w:p>
       <w:pPr>
-        <w:pStyle w:val="Cabealho2"/>
+        <w:pStyle w:val="Ttulo2"/>
         <w:numPr>
           <w:ilvl w:val="0"/>
           <w:numId w:val="0"/>
@@ -3445,7 +3420,7 @@
     </w:p>
     <w:p>
       <w:pPr>
-        <w:pStyle w:val="Cabealho2"/>
+        <w:pStyle w:val="Ttulo2"/>
         <w:numPr>
           <w:ilvl w:val="0"/>
           <w:numId w:val="29"/>
@@ -3563,12 +3538,9 @@
           <w:r>
             <w:sym w:font="Symbol" w:char="F0D3"/>
           </w:r>
-          <w:proofErr w:type="spellStart"/>
-          <w:proofErr w:type="gramStart"/>
           <w:r>
             <w:t>SchoolDrive</w:t>
           </w:r>
-          <w:proofErr w:type="spellEnd"/>
           <w:r>
             <w:t xml:space="preserve">,  </w:t>
           </w:r>
@@ -3587,7 +3559,6 @@
             </w:rPr>
             <w:t>2014</w:t>
           </w:r>
-          <w:proofErr w:type="gramEnd"/>
           <w:r>
             <w:fldChar w:fldCharType="end"/>
           </w:r>
@@ -3633,7 +3604,7 @@
               <w:rStyle w:val="Nmerodepgina"/>
               <w:noProof/>
             </w:rPr>
-            <w:t>2</w:t>
+            <w:t>1</w:t>
           </w:r>
           <w:r>
             <w:rPr>
@@ -3755,13 +3726,8 @@
               <w:tab w:val="clear" w:pos="8640"/>
             </w:tabs>
           </w:pPr>
-          <w:proofErr w:type="spellStart"/>
           <w:r>
-            <w:t>School</w:t>
-          </w:r>
-          <w:proofErr w:type="spellEnd"/>
-          <w:r>
-            <w:t xml:space="preserve"> Drive</w:t>
+            <w:t>School Drive</w:t>
           </w:r>
         </w:p>
       </w:tc>
@@ -3848,7 +3814,7 @@
     <w:lvl w:ilvl="2">
       <w:start w:val="1"/>
       <w:numFmt w:val="decimal"/>
-      <w:pStyle w:val="Cabealho3"/>
+      <w:pStyle w:val="Ttulo3"/>
       <w:lvlText w:val="%1.%2.%3"/>
       <w:legacy w:legacy="1" w:legacySpace="144" w:legacyIndent="0"/>
       <w:lvlJc w:val="left"/>
@@ -3856,7 +3822,7 @@
     <w:lvl w:ilvl="3">
       <w:start w:val="1"/>
       <w:numFmt w:val="decimal"/>
-      <w:pStyle w:val="Cabealho4"/>
+      <w:pStyle w:val="Ttulo4"/>
       <w:lvlText w:val="%1.%2.%3.%4"/>
       <w:legacy w:legacy="1" w:legacySpace="144" w:legacyIndent="0"/>
       <w:lvlJc w:val="left"/>
@@ -3864,7 +3830,7 @@
     <w:lvl w:ilvl="4">
       <w:start w:val="1"/>
       <w:numFmt w:val="decimal"/>
-      <w:pStyle w:val="Cabealho5"/>
+      <w:pStyle w:val="Ttulo5"/>
       <w:lvlText w:val="%1.%2.%3.%4.%5"/>
       <w:legacy w:legacy="1" w:legacySpace="144" w:legacyIndent="0"/>
       <w:lvlJc w:val="left"/>
@@ -3872,7 +3838,7 @@
     <w:lvl w:ilvl="5">
       <w:start w:val="1"/>
       <w:numFmt w:val="decimal"/>
-      <w:pStyle w:val="Cabealho6"/>
+      <w:pStyle w:val="Ttulo6"/>
       <w:lvlText w:val="%1.%2.%3.%4.%5.%6"/>
       <w:legacy w:legacy="1" w:legacySpace="144" w:legacyIndent="0"/>
       <w:lvlJc w:val="left"/>
@@ -3880,7 +3846,7 @@
     <w:lvl w:ilvl="6">
       <w:start w:val="1"/>
       <w:numFmt w:val="decimal"/>
-      <w:pStyle w:val="Cabealho7"/>
+      <w:pStyle w:val="Ttulo7"/>
       <w:lvlText w:val="%1.%2.%3.%4.%5.%6.%7"/>
       <w:legacy w:legacy="1" w:legacySpace="144" w:legacyIndent="0"/>
       <w:lvlJc w:val="left"/>
@@ -3888,7 +3854,7 @@
     <w:lvl w:ilvl="7">
       <w:start w:val="1"/>
       <w:numFmt w:val="decimal"/>
-      <w:pStyle w:val="Cabealho8"/>
+      <w:pStyle w:val="Ttulo8"/>
       <w:lvlText w:val="%1.%2.%3.%4.%5.%6.%7.%8"/>
       <w:legacy w:legacy="1" w:legacySpace="144" w:legacyIndent="0"/>
       <w:lvlJc w:val="left"/>
@@ -3896,7 +3862,7 @@
     <w:lvl w:ilvl="8">
       <w:start w:val="1"/>
       <w:numFmt w:val="decimal"/>
-      <w:pStyle w:val="Cabealho9"/>
+      <w:pStyle w:val="Ttulo9"/>
       <w:lvlText w:val="%1.%2.%3.%4.%5.%6.%7.%8.%9"/>
       <w:legacy w:legacy="1" w:legacySpace="144" w:legacyIndent="0"/>
       <w:lvlJc w:val="left"/>
@@ -4824,7 +4790,7 @@
     <w:lvl w:ilvl="0" w:tplc="4DBA5112">
       <w:start w:val="1"/>
       <w:numFmt w:val="bullet"/>
-      <w:pStyle w:val="Cabealho2"/>
+      <w:pStyle w:val="Ttulo2"/>
       <w:lvlText w:val=""/>
       <w:lvlJc w:val="left"/>
       <w:pPr>
@@ -6758,7 +6724,7 @@
       <w:lang w:val="pt-BR"/>
     </w:rPr>
   </w:style>
-  <w:style w:type="paragraph" w:styleId="Cabealho1">
+  <w:style w:type="paragraph" w:styleId="Ttulo1">
     <w:name w:val="heading 1"/>
     <w:basedOn w:val="Normal"/>
     <w:next w:val="Normal"/>
@@ -6774,9 +6740,9 @@
       <w:sz w:val="24"/>
     </w:rPr>
   </w:style>
-  <w:style w:type="paragraph" w:styleId="Cabealho2">
+  <w:style w:type="paragraph" w:styleId="Ttulo2">
     <w:name w:val="heading 2"/>
-    <w:basedOn w:val="Cabealho1"/>
+    <w:basedOn w:val="Ttulo1"/>
     <w:next w:val="Normal"/>
     <w:qFormat/>
     <w:pPr>
@@ -6789,9 +6755,9 @@
       <w:sz w:val="20"/>
     </w:rPr>
   </w:style>
-  <w:style w:type="paragraph" w:styleId="Cabealho3">
+  <w:style w:type="paragraph" w:styleId="Ttulo3">
     <w:name w:val="heading 3"/>
-    <w:basedOn w:val="Cabealho1"/>
+    <w:basedOn w:val="Ttulo1"/>
     <w:next w:val="Normal"/>
     <w:qFormat/>
     <w:pPr>
@@ -6807,9 +6773,9 @@
       <w:sz w:val="20"/>
     </w:rPr>
   </w:style>
-  <w:style w:type="paragraph" w:styleId="Cabealho4">
+  <w:style w:type="paragraph" w:styleId="Ttulo4">
     <w:name w:val="heading 4"/>
-    <w:basedOn w:val="Cabealho1"/>
+    <w:basedOn w:val="Ttulo1"/>
     <w:next w:val="Normal"/>
     <w:qFormat/>
     <w:pPr>
@@ -6824,7 +6790,7 @@
       <w:sz w:val="20"/>
     </w:rPr>
   </w:style>
-  <w:style w:type="paragraph" w:styleId="Cabealho5">
+  <w:style w:type="paragraph" w:styleId="Ttulo5">
     <w:name w:val="heading 5"/>
     <w:basedOn w:val="Normal"/>
     <w:next w:val="Normal"/>
@@ -6842,7 +6808,7 @@
       <w:sz w:val="22"/>
     </w:rPr>
   </w:style>
-  <w:style w:type="paragraph" w:styleId="Cabealho6">
+  <w:style w:type="paragraph" w:styleId="Ttulo6">
     <w:name w:val="heading 6"/>
     <w:basedOn w:val="Normal"/>
     <w:next w:val="Normal"/>
@@ -6861,7 +6827,7 @@
       <w:sz w:val="22"/>
     </w:rPr>
   </w:style>
-  <w:style w:type="paragraph" w:styleId="Cabealho7">
+  <w:style w:type="paragraph" w:styleId="Ttulo7">
     <w:name w:val="heading 7"/>
     <w:basedOn w:val="Normal"/>
     <w:next w:val="Normal"/>
@@ -6876,7 +6842,7 @@
       <w:outlineLvl w:val="6"/>
     </w:pPr>
   </w:style>
-  <w:style w:type="paragraph" w:styleId="Cabealho8">
+  <w:style w:type="paragraph" w:styleId="Ttulo8">
     <w:name w:val="heading 8"/>
     <w:basedOn w:val="Normal"/>
     <w:next w:val="Normal"/>
@@ -6894,7 +6860,7 @@
       <w:i/>
     </w:rPr>
   </w:style>
-  <w:style w:type="paragraph" w:styleId="Cabealho9">
+  <w:style w:type="paragraph" w:styleId="Ttulo9">
     <w:name w:val="heading 9"/>
     <w:basedOn w:val="Normal"/>
     <w:next w:val="Normal"/>
@@ -6914,7 +6880,7 @@
       <w:sz w:val="18"/>
     </w:rPr>
   </w:style>
-  <w:style w:type="character" w:default="1" w:styleId="Tipodeletrapredefinidodopargrafo">
+  <w:style w:type="character" w:default="1" w:styleId="Fontepargpadro">
     <w:name w:val="Default Paragraph Font"/>
     <w:uiPriority w:val="1"/>
     <w:semiHidden/>
@@ -6984,7 +6950,7 @@
       <w:lang w:val="en-AU"/>
     </w:rPr>
   </w:style>
-  <w:style w:type="paragraph" w:styleId="Avanonormal">
+  <w:style w:type="paragraph" w:styleId="Recuonormal">
     <w:name w:val="Normal Indent"/>
     <w:basedOn w:val="Normal"/>
     <w:semiHidden/>
@@ -6992,7 +6958,7 @@
       <w:ind w:left="900" w:hanging="900"/>
     </w:pPr>
   </w:style>
-  <w:style w:type="paragraph" w:styleId="ndice1">
+  <w:style w:type="paragraph" w:styleId="Sumrio1">
     <w:name w:val="toc 1"/>
     <w:basedOn w:val="Normal"/>
     <w:next w:val="Normal"/>
@@ -7005,7 +6971,7 @@
       <w:ind w:right="720"/>
     </w:pPr>
   </w:style>
-  <w:style w:type="paragraph" w:styleId="ndice2">
+  <w:style w:type="paragraph" w:styleId="Sumrio2">
     <w:name w:val="toc 2"/>
     <w:basedOn w:val="Normal"/>
     <w:next w:val="Normal"/>
@@ -7017,7 +6983,7 @@
       <w:ind w:left="432" w:right="720"/>
     </w:pPr>
   </w:style>
-  <w:style w:type="paragraph" w:styleId="ndice3">
+  <w:style w:type="paragraph" w:styleId="Sumrio3">
     <w:name w:val="toc 3"/>
     <w:basedOn w:val="Normal"/>
     <w:next w:val="Normal"/>
@@ -7054,7 +7020,7 @@
   </w:style>
   <w:style w:type="character" w:styleId="Nmerodepgina">
     <w:name w:val="page number"/>
-    <w:basedOn w:val="Tipodeletrapredefinidodopargrafo"/>
+    <w:basedOn w:val="Fontepargpadro"/>
     <w:semiHidden/>
   </w:style>
   <w:style w:type="paragraph" w:customStyle="1" w:styleId="Bullet1">
@@ -7092,7 +7058,7 @@
       <w:ind w:left="720"/>
     </w:pPr>
   </w:style>
-  <w:style w:type="paragraph" w:styleId="Mapadodocumento">
+  <w:style w:type="paragraph" w:styleId="MapadoDocumento">
     <w:name w:val="Document Map"/>
     <w:basedOn w:val="Normal"/>
     <w:semiHidden/>
@@ -7169,7 +7135,7 @@
       <w:jc w:val="both"/>
     </w:pPr>
   </w:style>
-  <w:style w:type="paragraph" w:styleId="ndice4">
+  <w:style w:type="paragraph" w:styleId="Sumrio4">
     <w:name w:val="toc 4"/>
     <w:basedOn w:val="Normal"/>
     <w:next w:val="Normal"/>
@@ -7179,7 +7145,7 @@
       <w:ind w:left="600"/>
     </w:pPr>
   </w:style>
-  <w:style w:type="paragraph" w:styleId="ndice5">
+  <w:style w:type="paragraph" w:styleId="Sumrio5">
     <w:name w:val="toc 5"/>
     <w:basedOn w:val="Normal"/>
     <w:next w:val="Normal"/>
@@ -7189,7 +7155,7 @@
       <w:ind w:left="800"/>
     </w:pPr>
   </w:style>
-  <w:style w:type="paragraph" w:styleId="ndice6">
+  <w:style w:type="paragraph" w:styleId="Sumrio6">
     <w:name w:val="toc 6"/>
     <w:basedOn w:val="Normal"/>
     <w:next w:val="Normal"/>
@@ -7199,7 +7165,7 @@
       <w:ind w:left="1000"/>
     </w:pPr>
   </w:style>
-  <w:style w:type="paragraph" w:styleId="ndice7">
+  <w:style w:type="paragraph" w:styleId="Sumrio7">
     <w:name w:val="toc 7"/>
     <w:basedOn w:val="Normal"/>
     <w:next w:val="Normal"/>
@@ -7209,7 +7175,7 @@
       <w:ind w:left="1200"/>
     </w:pPr>
   </w:style>
-  <w:style w:type="paragraph" w:styleId="ndice8">
+  <w:style w:type="paragraph" w:styleId="Sumrio8">
     <w:name w:val="toc 8"/>
     <w:basedOn w:val="Normal"/>
     <w:next w:val="Normal"/>
@@ -7219,7 +7185,7 @@
       <w:ind w:left="1400"/>
     </w:pPr>
   </w:style>
-  <w:style w:type="paragraph" w:styleId="ndice9">
+  <w:style w:type="paragraph" w:styleId="Sumrio9">
     <w:name w:val="toc 9"/>
     <w:basedOn w:val="Normal"/>
     <w:next w:val="Normal"/>
@@ -7238,7 +7204,7 @@
       <w:color w:val="0000FF"/>
     </w:rPr>
   </w:style>
-  <w:style w:type="paragraph" w:styleId="Avanodecorpodetexto">
+  <w:style w:type="paragraph" w:styleId="Recuodecorpodetexto">
     <w:name w:val="Body Text Indent"/>
     <w:basedOn w:val="Normal"/>
     <w:semiHidden/>
@@ -7293,7 +7259,7 @@
       <w:color w:val="0000FF"/>
     </w:rPr>
   </w:style>
-  <w:style w:type="character" w:styleId="Hiperligao">
+  <w:style w:type="character" w:styleId="Hyperlink">
     <w:name w:val="Hyperlink"/>
     <w:semiHidden/>
     <w:rPr>
@@ -7361,7 +7327,7 @@
   <w:style w:type="paragraph" w:styleId="Textodebalo">
     <w:name w:val="Balloon Text"/>
     <w:basedOn w:val="Normal"/>
-    <w:link w:val="TextodebaloCarter"/>
+    <w:link w:val="TextodebaloChar"/>
     <w:uiPriority w:val="99"/>
     <w:semiHidden/>
     <w:unhideWhenUsed/>
@@ -7375,8 +7341,8 @@
       <w:szCs w:val="16"/>
     </w:rPr>
   </w:style>
-  <w:style w:type="character" w:customStyle="1" w:styleId="TextodebaloCarter">
-    <w:name w:val="Texto de balão Caráter"/>
+  <w:style w:type="character" w:customStyle="1" w:styleId="TextodebaloChar">
+    <w:name w:val="Texto de balão Char"/>
     <w:link w:val="Textodebalo"/>
     <w:uiPriority w:val="99"/>
     <w:semiHidden/>

</xml_diff>

<commit_message>
Atualização do Plano de Iteração e Concepção
</commit_message>
<xml_diff>
--- a/planejamento/SD Plano Iteracao Concepcao 1.docx
+++ b/planejamento/SD Plano Iteracao Concepcao 1.docx
@@ -4,10 +4,15 @@
   <w:body>
     <w:p>
       <w:pPr>
-        <w:pStyle w:val="Ttulo"/>
-      </w:pPr>
+        <w:pStyle w:val="Cabealho3"/>
+      </w:pPr>
+      <w:proofErr w:type="spellStart"/>
       <w:r>
-        <w:t>School Drive</w:t>
+        <w:t>School</w:t>
+      </w:r>
+      <w:proofErr w:type="spellEnd"/>
+      <w:r>
+        <w:t xml:space="preserve"> Drive</w:t>
       </w:r>
     </w:p>
     <w:p>
@@ -27,7 +32,7 @@
     <w:p/>
     <w:p>
       <w:pPr>
-        <w:pStyle w:val="Ttulo1"/>
+        <w:pStyle w:val="Cabealho1"/>
       </w:pPr>
       <w:r>
         <w:t xml:space="preserve">1.  </w:t>
@@ -344,7 +349,7 @@
     </w:p>
     <w:p>
       <w:pPr>
-        <w:pStyle w:val="Ttulo1"/>
+        <w:pStyle w:val="Cabealho1"/>
         <w:rPr>
           <w:b w:val="0"/>
         </w:rPr>
@@ -461,7 +466,7 @@
     </w:p>
     <w:p>
       <w:pPr>
-        <w:pStyle w:val="Ttulo1"/>
+        <w:pStyle w:val="Cabealho1"/>
       </w:pPr>
       <w:r>
         <w:t>3.  Itens de Trabalho</w:t>
@@ -1260,6 +1265,7 @@
                 <w:lang w:eastAsia="ja-JP"/>
               </w:rPr>
             </w:pPr>
+            <w:proofErr w:type="spellStart"/>
             <w:r>
               <w:rPr>
                 <w:rFonts w:ascii="Arial" w:hAnsi="Arial" w:cs="Arial"/>
@@ -1267,6 +1273,7 @@
               </w:rPr>
               <w:t>Jarley</w:t>
             </w:r>
+            <w:proofErr w:type="spellEnd"/>
           </w:p>
         </w:tc>
         <w:tc>
@@ -1453,6 +1460,7 @@
                 <w:lang w:eastAsia="ja-JP"/>
               </w:rPr>
             </w:pPr>
+            <w:proofErr w:type="spellStart"/>
             <w:r>
               <w:rPr>
                 <w:rFonts w:ascii="Arial" w:hAnsi="Arial" w:cs="Arial"/>
@@ -1460,6 +1468,7 @@
               </w:rPr>
               <w:t>Jarley</w:t>
             </w:r>
+            <w:proofErr w:type="spellEnd"/>
           </w:p>
         </w:tc>
         <w:tc>
@@ -1646,6 +1655,7 @@
                 <w:lang w:eastAsia="ja-JP"/>
               </w:rPr>
             </w:pPr>
+            <w:proofErr w:type="spellStart"/>
             <w:r>
               <w:rPr>
                 <w:rFonts w:ascii="Arial" w:hAnsi="Arial" w:cs="Arial"/>
@@ -1653,6 +1663,7 @@
               </w:rPr>
               <w:t>Jarley</w:t>
             </w:r>
+            <w:proofErr w:type="spellEnd"/>
           </w:p>
         </w:tc>
         <w:tc>
@@ -1973,7 +1984,7 @@
                 <w:rFonts w:ascii="Arial" w:hAnsi="Arial" w:cs="Arial"/>
                 <w:lang w:eastAsia="ja-JP"/>
               </w:rPr>
-              <w:t>5</w:t>
+              <w:t>8</w:t>
             </w:r>
           </w:p>
         </w:tc>
@@ -2093,7 +2104,7 @@
                 <w:rFonts w:ascii="Arial" w:hAnsi="Arial" w:cs="Arial"/>
                 <w:lang w:eastAsia="ja-JP"/>
               </w:rPr>
-              <w:t>3</w:t>
+              <w:t>2</w:t>
             </w:r>
           </w:p>
         </w:tc>
@@ -2185,8 +2196,6 @@
                 <w:lang w:eastAsia="ja-JP"/>
               </w:rPr>
             </w:pPr>
-            <w:bookmarkStart w:id="1" w:name="_GoBack"/>
-            <w:bookmarkEnd w:id="1"/>
             <w:r>
               <w:rPr>
                 <w:rFonts w:ascii="Arial" w:hAnsi="Arial" w:cs="Arial"/>
@@ -2566,12 +2575,39 @@
                 <w:lang w:eastAsia="ja-JP"/>
               </w:rPr>
             </w:pPr>
-            <w:r>
-              <w:rPr>
-                <w:rFonts w:ascii="Arial" w:hAnsi="Arial" w:cs="Arial"/>
-                <w:lang w:eastAsia="ja-JP"/>
-              </w:rPr>
-              <w:t>Não Iniciado</w:t>
+          </w:p>
+          <w:p>
+            <w:pPr>
+              <w:widowControl/>
+              <w:spacing w:line="240" w:lineRule="auto"/>
+              <w:rPr>
+                <w:rFonts w:ascii="Arial" w:hAnsi="Arial" w:cs="Arial"/>
+                <w:lang w:eastAsia="ja-JP"/>
+              </w:rPr>
+            </w:pPr>
+            <w:r>
+              <w:rPr>
+                <w:rFonts w:ascii="Arial" w:hAnsi="Arial" w:cs="Arial"/>
+                <w:lang w:eastAsia="ja-JP"/>
+              </w:rPr>
+              <w:t xml:space="preserve">Não </w:t>
+            </w:r>
+          </w:p>
+          <w:p>
+            <w:pPr>
+              <w:widowControl/>
+              <w:spacing w:line="240" w:lineRule="auto"/>
+              <w:rPr>
+                <w:rFonts w:ascii="Arial" w:hAnsi="Arial" w:cs="Arial"/>
+                <w:lang w:eastAsia="ja-JP"/>
+              </w:rPr>
+            </w:pPr>
+            <w:r>
+              <w:rPr>
+                <w:rFonts w:ascii="Arial" w:hAnsi="Arial" w:cs="Arial"/>
+                <w:lang w:eastAsia="ja-JP"/>
+              </w:rPr>
+              <w:t>Iniciado</w:t>
             </w:r>
           </w:p>
         </w:tc>
@@ -2844,6 +2880,1746 @@
           </w:p>
         </w:tc>
       </w:tr>
+      <w:tr>
+        <w:trPr>
+          <w:trHeight w:val="255"/>
+        </w:trPr>
+        <w:tc>
+          <w:tcPr>
+            <w:tcW w:w="1543" w:type="dxa"/>
+            <w:noWrap/>
+            <w:vAlign w:val="bottom"/>
+          </w:tcPr>
+          <w:p>
+            <w:pPr>
+              <w:rPr>
+                <w:rFonts w:ascii="Arial" w:hAnsi="Arial" w:cs="Arial"/>
+              </w:rPr>
+            </w:pPr>
+            <w:r>
+              <w:rPr>
+                <w:rFonts w:ascii="Arial" w:hAnsi="Arial" w:cs="Arial"/>
+              </w:rPr>
+              <w:t>Criação dos Casos de Testes</w:t>
+            </w:r>
+          </w:p>
+        </w:tc>
+        <w:tc>
+          <w:tcPr>
+            <w:tcW w:w="1022" w:type="dxa"/>
+            <w:noWrap/>
+            <w:vAlign w:val="bottom"/>
+          </w:tcPr>
+          <w:p>
+            <w:pPr>
+              <w:widowControl/>
+              <w:spacing w:line="240" w:lineRule="auto"/>
+              <w:rPr>
+                <w:rFonts w:ascii="Arial" w:hAnsi="Arial" w:cs="Arial"/>
+                <w:lang w:eastAsia="ja-JP"/>
+              </w:rPr>
+            </w:pPr>
+            <w:r>
+              <w:rPr>
+                <w:rFonts w:ascii="Arial" w:hAnsi="Arial" w:cs="Arial"/>
+                <w:lang w:eastAsia="ja-JP"/>
+              </w:rPr>
+              <w:t>Alta</w:t>
+            </w:r>
+          </w:p>
+        </w:tc>
+        <w:tc>
+          <w:tcPr>
+            <w:tcW w:w="1134" w:type="dxa"/>
+            <w:noWrap/>
+            <w:vAlign w:val="bottom"/>
+          </w:tcPr>
+          <w:p>
+            <w:pPr>
+              <w:widowControl/>
+              <w:spacing w:line="240" w:lineRule="auto"/>
+              <w:rPr>
+                <w:rFonts w:ascii="Arial" w:hAnsi="Arial" w:cs="Arial"/>
+                <w:lang w:eastAsia="ja-JP"/>
+              </w:rPr>
+            </w:pPr>
+            <w:r>
+              <w:rPr>
+                <w:rFonts w:ascii="Arial" w:hAnsi="Arial" w:cs="Arial"/>
+                <w:lang w:eastAsia="ja-JP"/>
+              </w:rPr>
+              <w:t>9</w:t>
+            </w:r>
+          </w:p>
+        </w:tc>
+        <w:tc>
+          <w:tcPr>
+            <w:tcW w:w="1134" w:type="dxa"/>
+            <w:noWrap/>
+            <w:vAlign w:val="bottom"/>
+          </w:tcPr>
+          <w:p>
+            <w:pPr>
+              <w:widowControl/>
+              <w:spacing w:line="240" w:lineRule="auto"/>
+              <w:rPr>
+                <w:rFonts w:ascii="Arial" w:hAnsi="Arial" w:cs="Arial"/>
+                <w:lang w:eastAsia="ja-JP"/>
+              </w:rPr>
+            </w:pPr>
+            <w:r>
+              <w:rPr>
+                <w:rFonts w:ascii="Arial" w:hAnsi="Arial" w:cs="Arial"/>
+                <w:lang w:eastAsia="ja-JP"/>
+              </w:rPr>
+              <w:t>Não Iniciado</w:t>
+            </w:r>
+          </w:p>
+        </w:tc>
+        <w:tc>
+          <w:tcPr>
+            <w:tcW w:w="1134" w:type="dxa"/>
+            <w:noWrap/>
+            <w:vAlign w:val="bottom"/>
+          </w:tcPr>
+          <w:p>
+            <w:pPr>
+              <w:widowControl/>
+              <w:spacing w:line="240" w:lineRule="auto"/>
+              <w:rPr>
+                <w:rFonts w:ascii="Arial" w:hAnsi="Arial" w:cs="Arial"/>
+                <w:lang w:eastAsia="ja-JP"/>
+              </w:rPr>
+            </w:pPr>
+            <w:r>
+              <w:rPr>
+                <w:rFonts w:ascii="Arial" w:hAnsi="Arial" w:cs="Arial"/>
+                <w:lang w:eastAsia="ja-JP"/>
+              </w:rPr>
+              <w:t>I1</w:t>
+            </w:r>
+          </w:p>
+        </w:tc>
+        <w:tc>
+          <w:tcPr>
+            <w:tcW w:w="992" w:type="dxa"/>
+            <w:noWrap/>
+            <w:vAlign w:val="bottom"/>
+          </w:tcPr>
+          <w:p>
+            <w:pPr>
+              <w:widowControl/>
+              <w:spacing w:line="240" w:lineRule="auto"/>
+              <w:rPr>
+                <w:rFonts w:ascii="Arial" w:hAnsi="Arial" w:cs="Arial"/>
+                <w:lang w:eastAsia="ja-JP"/>
+              </w:rPr>
+            </w:pPr>
+            <w:r>
+              <w:rPr>
+                <w:rFonts w:ascii="Arial" w:hAnsi="Arial" w:cs="Arial"/>
+                <w:lang w:eastAsia="ja-JP"/>
+              </w:rPr>
+              <w:t>Geraldo</w:t>
+            </w:r>
+          </w:p>
+        </w:tc>
+        <w:tc>
+          <w:tcPr>
+            <w:tcW w:w="851" w:type="dxa"/>
+            <w:noWrap/>
+            <w:vAlign w:val="bottom"/>
+          </w:tcPr>
+          <w:p>
+            <w:pPr>
+              <w:widowControl/>
+              <w:spacing w:line="240" w:lineRule="auto"/>
+              <w:rPr>
+                <w:rFonts w:ascii="Arial" w:hAnsi="Arial" w:cs="Arial"/>
+                <w:lang w:eastAsia="ja-JP"/>
+              </w:rPr>
+            </w:pPr>
+          </w:p>
+        </w:tc>
+        <w:tc>
+          <w:tcPr>
+            <w:tcW w:w="1417" w:type="dxa"/>
+            <w:noWrap/>
+            <w:vAlign w:val="bottom"/>
+          </w:tcPr>
+          <w:p>
+            <w:pPr>
+              <w:widowControl/>
+              <w:spacing w:line="240" w:lineRule="auto"/>
+              <w:rPr>
+                <w:rFonts w:ascii="Arial" w:hAnsi="Arial" w:cs="Arial"/>
+                <w:lang w:eastAsia="ja-JP"/>
+              </w:rPr>
+            </w:pPr>
+          </w:p>
+        </w:tc>
+      </w:tr>
+      <w:tr>
+        <w:trPr>
+          <w:trHeight w:val="255"/>
+        </w:trPr>
+        <w:tc>
+          <w:tcPr>
+            <w:tcW w:w="1543" w:type="dxa"/>
+            <w:noWrap/>
+            <w:vAlign w:val="bottom"/>
+          </w:tcPr>
+          <w:p>
+            <w:pPr>
+              <w:rPr>
+                <w:rFonts w:ascii="Arial" w:hAnsi="Arial" w:cs="Arial"/>
+              </w:rPr>
+            </w:pPr>
+            <w:r>
+              <w:rPr>
+                <w:rFonts w:ascii="Arial" w:hAnsi="Arial" w:cs="Arial"/>
+              </w:rPr>
+              <w:t>Execução dos Casos de Testes</w:t>
+            </w:r>
+          </w:p>
+        </w:tc>
+        <w:tc>
+          <w:tcPr>
+            <w:tcW w:w="1022" w:type="dxa"/>
+            <w:noWrap/>
+            <w:vAlign w:val="bottom"/>
+          </w:tcPr>
+          <w:p>
+            <w:pPr>
+              <w:widowControl/>
+              <w:spacing w:line="240" w:lineRule="auto"/>
+              <w:rPr>
+                <w:rFonts w:ascii="Arial" w:hAnsi="Arial" w:cs="Arial"/>
+                <w:lang w:eastAsia="ja-JP"/>
+              </w:rPr>
+            </w:pPr>
+            <w:r>
+              <w:rPr>
+                <w:rFonts w:ascii="Arial" w:hAnsi="Arial" w:cs="Arial"/>
+                <w:lang w:eastAsia="ja-JP"/>
+              </w:rPr>
+              <w:t>Alta</w:t>
+            </w:r>
+          </w:p>
+        </w:tc>
+        <w:tc>
+          <w:tcPr>
+            <w:tcW w:w="1134" w:type="dxa"/>
+            <w:noWrap/>
+            <w:vAlign w:val="bottom"/>
+          </w:tcPr>
+          <w:p>
+            <w:pPr>
+              <w:widowControl/>
+              <w:spacing w:line="240" w:lineRule="auto"/>
+              <w:rPr>
+                <w:rFonts w:ascii="Arial" w:hAnsi="Arial" w:cs="Arial"/>
+                <w:lang w:eastAsia="ja-JP"/>
+              </w:rPr>
+            </w:pPr>
+            <w:r>
+              <w:rPr>
+                <w:rFonts w:ascii="Arial" w:hAnsi="Arial" w:cs="Arial"/>
+                <w:lang w:eastAsia="ja-JP"/>
+              </w:rPr>
+              <w:t>6</w:t>
+            </w:r>
+          </w:p>
+        </w:tc>
+        <w:tc>
+          <w:tcPr>
+            <w:tcW w:w="1134" w:type="dxa"/>
+            <w:noWrap/>
+            <w:vAlign w:val="bottom"/>
+          </w:tcPr>
+          <w:p>
+            <w:pPr>
+              <w:widowControl/>
+              <w:spacing w:line="240" w:lineRule="auto"/>
+              <w:rPr>
+                <w:rFonts w:ascii="Arial" w:hAnsi="Arial" w:cs="Arial"/>
+                <w:lang w:eastAsia="ja-JP"/>
+              </w:rPr>
+            </w:pPr>
+            <w:r>
+              <w:rPr>
+                <w:rFonts w:ascii="Arial" w:hAnsi="Arial" w:cs="Arial"/>
+                <w:lang w:eastAsia="ja-JP"/>
+              </w:rPr>
+              <w:t>Não Iniciado</w:t>
+            </w:r>
+          </w:p>
+        </w:tc>
+        <w:tc>
+          <w:tcPr>
+            <w:tcW w:w="1134" w:type="dxa"/>
+            <w:noWrap/>
+            <w:vAlign w:val="bottom"/>
+          </w:tcPr>
+          <w:p>
+            <w:pPr>
+              <w:widowControl/>
+              <w:spacing w:line="240" w:lineRule="auto"/>
+              <w:rPr>
+                <w:rFonts w:ascii="Arial" w:hAnsi="Arial" w:cs="Arial"/>
+                <w:lang w:eastAsia="ja-JP"/>
+              </w:rPr>
+            </w:pPr>
+            <w:r>
+              <w:rPr>
+                <w:rFonts w:ascii="Arial" w:hAnsi="Arial" w:cs="Arial"/>
+                <w:lang w:eastAsia="ja-JP"/>
+              </w:rPr>
+              <w:t>I1</w:t>
+            </w:r>
+          </w:p>
+        </w:tc>
+        <w:tc>
+          <w:tcPr>
+            <w:tcW w:w="992" w:type="dxa"/>
+            <w:noWrap/>
+            <w:vAlign w:val="bottom"/>
+          </w:tcPr>
+          <w:p>
+            <w:pPr>
+              <w:widowControl/>
+              <w:spacing w:line="240" w:lineRule="auto"/>
+              <w:rPr>
+                <w:rFonts w:ascii="Arial" w:hAnsi="Arial" w:cs="Arial"/>
+                <w:lang w:eastAsia="ja-JP"/>
+              </w:rPr>
+            </w:pPr>
+            <w:r>
+              <w:rPr>
+                <w:rFonts w:ascii="Arial" w:hAnsi="Arial" w:cs="Arial"/>
+                <w:lang w:eastAsia="ja-JP"/>
+              </w:rPr>
+              <w:t>Geraldo</w:t>
+            </w:r>
+            <w:bookmarkStart w:id="1" w:name="_GoBack"/>
+            <w:bookmarkEnd w:id="1"/>
+          </w:p>
+        </w:tc>
+        <w:tc>
+          <w:tcPr>
+            <w:tcW w:w="851" w:type="dxa"/>
+            <w:noWrap/>
+            <w:vAlign w:val="bottom"/>
+          </w:tcPr>
+          <w:p>
+            <w:pPr>
+              <w:widowControl/>
+              <w:spacing w:line="240" w:lineRule="auto"/>
+              <w:rPr>
+                <w:rFonts w:ascii="Arial" w:hAnsi="Arial" w:cs="Arial"/>
+                <w:lang w:eastAsia="ja-JP"/>
+              </w:rPr>
+            </w:pPr>
+          </w:p>
+        </w:tc>
+        <w:tc>
+          <w:tcPr>
+            <w:tcW w:w="1417" w:type="dxa"/>
+            <w:noWrap/>
+            <w:vAlign w:val="bottom"/>
+          </w:tcPr>
+          <w:p>
+            <w:pPr>
+              <w:widowControl/>
+              <w:spacing w:line="240" w:lineRule="auto"/>
+              <w:rPr>
+                <w:rFonts w:ascii="Arial" w:hAnsi="Arial" w:cs="Arial"/>
+                <w:lang w:eastAsia="ja-JP"/>
+              </w:rPr>
+            </w:pPr>
+          </w:p>
+        </w:tc>
+      </w:tr>
+      <w:tr>
+        <w:trPr>
+          <w:trHeight w:val="255"/>
+        </w:trPr>
+        <w:tc>
+          <w:tcPr>
+            <w:tcW w:w="1543" w:type="dxa"/>
+            <w:noWrap/>
+            <w:vAlign w:val="bottom"/>
+          </w:tcPr>
+          <w:p>
+            <w:pPr>
+              <w:rPr>
+                <w:rFonts w:ascii="Arial" w:hAnsi="Arial" w:cs="Arial"/>
+              </w:rPr>
+            </w:pPr>
+          </w:p>
+        </w:tc>
+        <w:tc>
+          <w:tcPr>
+            <w:tcW w:w="1022" w:type="dxa"/>
+            <w:noWrap/>
+            <w:vAlign w:val="bottom"/>
+          </w:tcPr>
+          <w:p>
+            <w:pPr>
+              <w:widowControl/>
+              <w:spacing w:line="240" w:lineRule="auto"/>
+              <w:rPr>
+                <w:rFonts w:ascii="Arial" w:hAnsi="Arial" w:cs="Arial"/>
+                <w:lang w:eastAsia="ja-JP"/>
+              </w:rPr>
+            </w:pPr>
+          </w:p>
+        </w:tc>
+        <w:tc>
+          <w:tcPr>
+            <w:tcW w:w="1134" w:type="dxa"/>
+            <w:noWrap/>
+            <w:vAlign w:val="bottom"/>
+          </w:tcPr>
+          <w:p>
+            <w:pPr>
+              <w:widowControl/>
+              <w:spacing w:line="240" w:lineRule="auto"/>
+              <w:rPr>
+                <w:rFonts w:ascii="Arial" w:hAnsi="Arial" w:cs="Arial"/>
+                <w:lang w:eastAsia="ja-JP"/>
+              </w:rPr>
+            </w:pPr>
+          </w:p>
+        </w:tc>
+        <w:tc>
+          <w:tcPr>
+            <w:tcW w:w="1134" w:type="dxa"/>
+            <w:noWrap/>
+            <w:vAlign w:val="bottom"/>
+          </w:tcPr>
+          <w:p>
+            <w:pPr>
+              <w:widowControl/>
+              <w:spacing w:line="240" w:lineRule="auto"/>
+              <w:rPr>
+                <w:rFonts w:ascii="Arial" w:hAnsi="Arial" w:cs="Arial"/>
+                <w:lang w:eastAsia="ja-JP"/>
+              </w:rPr>
+            </w:pPr>
+          </w:p>
+        </w:tc>
+        <w:tc>
+          <w:tcPr>
+            <w:tcW w:w="1134" w:type="dxa"/>
+            <w:noWrap/>
+            <w:vAlign w:val="bottom"/>
+          </w:tcPr>
+          <w:p>
+            <w:pPr>
+              <w:widowControl/>
+              <w:spacing w:line="240" w:lineRule="auto"/>
+              <w:rPr>
+                <w:rFonts w:ascii="Arial" w:hAnsi="Arial" w:cs="Arial"/>
+                <w:lang w:eastAsia="ja-JP"/>
+              </w:rPr>
+            </w:pPr>
+          </w:p>
+        </w:tc>
+        <w:tc>
+          <w:tcPr>
+            <w:tcW w:w="992" w:type="dxa"/>
+            <w:noWrap/>
+            <w:vAlign w:val="bottom"/>
+          </w:tcPr>
+          <w:p>
+            <w:pPr>
+              <w:widowControl/>
+              <w:spacing w:line="240" w:lineRule="auto"/>
+              <w:rPr>
+                <w:rFonts w:ascii="Arial" w:hAnsi="Arial" w:cs="Arial"/>
+                <w:lang w:eastAsia="ja-JP"/>
+              </w:rPr>
+            </w:pPr>
+          </w:p>
+        </w:tc>
+        <w:tc>
+          <w:tcPr>
+            <w:tcW w:w="851" w:type="dxa"/>
+            <w:noWrap/>
+            <w:vAlign w:val="bottom"/>
+          </w:tcPr>
+          <w:p>
+            <w:pPr>
+              <w:widowControl/>
+              <w:spacing w:line="240" w:lineRule="auto"/>
+              <w:rPr>
+                <w:rFonts w:ascii="Arial" w:hAnsi="Arial" w:cs="Arial"/>
+                <w:lang w:eastAsia="ja-JP"/>
+              </w:rPr>
+            </w:pPr>
+          </w:p>
+        </w:tc>
+        <w:tc>
+          <w:tcPr>
+            <w:tcW w:w="1417" w:type="dxa"/>
+            <w:noWrap/>
+            <w:vAlign w:val="bottom"/>
+          </w:tcPr>
+          <w:p>
+            <w:pPr>
+              <w:widowControl/>
+              <w:spacing w:line="240" w:lineRule="auto"/>
+              <w:rPr>
+                <w:rFonts w:ascii="Arial" w:hAnsi="Arial" w:cs="Arial"/>
+                <w:lang w:eastAsia="ja-JP"/>
+              </w:rPr>
+            </w:pPr>
+          </w:p>
+        </w:tc>
+      </w:tr>
+      <w:tr>
+        <w:trPr>
+          <w:trHeight w:val="255"/>
+        </w:trPr>
+        <w:tc>
+          <w:tcPr>
+            <w:tcW w:w="1543" w:type="dxa"/>
+            <w:noWrap/>
+            <w:vAlign w:val="bottom"/>
+          </w:tcPr>
+          <w:p>
+            <w:pPr>
+              <w:rPr>
+                <w:rFonts w:ascii="Arial" w:hAnsi="Arial" w:cs="Arial"/>
+              </w:rPr>
+            </w:pPr>
+          </w:p>
+        </w:tc>
+        <w:tc>
+          <w:tcPr>
+            <w:tcW w:w="1022" w:type="dxa"/>
+            <w:noWrap/>
+            <w:vAlign w:val="bottom"/>
+          </w:tcPr>
+          <w:p>
+            <w:pPr>
+              <w:widowControl/>
+              <w:spacing w:line="240" w:lineRule="auto"/>
+              <w:rPr>
+                <w:rFonts w:ascii="Arial" w:hAnsi="Arial" w:cs="Arial"/>
+                <w:lang w:eastAsia="ja-JP"/>
+              </w:rPr>
+            </w:pPr>
+          </w:p>
+        </w:tc>
+        <w:tc>
+          <w:tcPr>
+            <w:tcW w:w="1134" w:type="dxa"/>
+            <w:noWrap/>
+            <w:vAlign w:val="bottom"/>
+          </w:tcPr>
+          <w:p>
+            <w:pPr>
+              <w:widowControl/>
+              <w:spacing w:line="240" w:lineRule="auto"/>
+              <w:rPr>
+                <w:rFonts w:ascii="Arial" w:hAnsi="Arial" w:cs="Arial"/>
+                <w:lang w:eastAsia="ja-JP"/>
+              </w:rPr>
+            </w:pPr>
+          </w:p>
+        </w:tc>
+        <w:tc>
+          <w:tcPr>
+            <w:tcW w:w="1134" w:type="dxa"/>
+            <w:noWrap/>
+            <w:vAlign w:val="bottom"/>
+          </w:tcPr>
+          <w:p>
+            <w:pPr>
+              <w:widowControl/>
+              <w:spacing w:line="240" w:lineRule="auto"/>
+              <w:rPr>
+                <w:rFonts w:ascii="Arial" w:hAnsi="Arial" w:cs="Arial"/>
+                <w:lang w:eastAsia="ja-JP"/>
+              </w:rPr>
+            </w:pPr>
+          </w:p>
+        </w:tc>
+        <w:tc>
+          <w:tcPr>
+            <w:tcW w:w="1134" w:type="dxa"/>
+            <w:noWrap/>
+            <w:vAlign w:val="bottom"/>
+          </w:tcPr>
+          <w:p>
+            <w:pPr>
+              <w:widowControl/>
+              <w:spacing w:line="240" w:lineRule="auto"/>
+              <w:rPr>
+                <w:rFonts w:ascii="Arial" w:hAnsi="Arial" w:cs="Arial"/>
+                <w:lang w:eastAsia="ja-JP"/>
+              </w:rPr>
+            </w:pPr>
+          </w:p>
+        </w:tc>
+        <w:tc>
+          <w:tcPr>
+            <w:tcW w:w="992" w:type="dxa"/>
+            <w:noWrap/>
+            <w:vAlign w:val="bottom"/>
+          </w:tcPr>
+          <w:p>
+            <w:pPr>
+              <w:widowControl/>
+              <w:spacing w:line="240" w:lineRule="auto"/>
+              <w:rPr>
+                <w:rFonts w:ascii="Arial" w:hAnsi="Arial" w:cs="Arial"/>
+                <w:lang w:eastAsia="ja-JP"/>
+              </w:rPr>
+            </w:pPr>
+          </w:p>
+        </w:tc>
+        <w:tc>
+          <w:tcPr>
+            <w:tcW w:w="851" w:type="dxa"/>
+            <w:noWrap/>
+            <w:vAlign w:val="bottom"/>
+          </w:tcPr>
+          <w:p>
+            <w:pPr>
+              <w:widowControl/>
+              <w:spacing w:line="240" w:lineRule="auto"/>
+              <w:rPr>
+                <w:rFonts w:ascii="Arial" w:hAnsi="Arial" w:cs="Arial"/>
+                <w:lang w:eastAsia="ja-JP"/>
+              </w:rPr>
+            </w:pPr>
+          </w:p>
+        </w:tc>
+        <w:tc>
+          <w:tcPr>
+            <w:tcW w:w="1417" w:type="dxa"/>
+            <w:noWrap/>
+            <w:vAlign w:val="bottom"/>
+          </w:tcPr>
+          <w:p>
+            <w:pPr>
+              <w:widowControl/>
+              <w:spacing w:line="240" w:lineRule="auto"/>
+              <w:rPr>
+                <w:rFonts w:ascii="Arial" w:hAnsi="Arial" w:cs="Arial"/>
+                <w:lang w:eastAsia="ja-JP"/>
+              </w:rPr>
+            </w:pPr>
+          </w:p>
+        </w:tc>
+      </w:tr>
+      <w:tr>
+        <w:trPr>
+          <w:trHeight w:val="255"/>
+        </w:trPr>
+        <w:tc>
+          <w:tcPr>
+            <w:tcW w:w="1543" w:type="dxa"/>
+            <w:noWrap/>
+            <w:vAlign w:val="bottom"/>
+          </w:tcPr>
+          <w:p>
+            <w:pPr>
+              <w:rPr>
+                <w:rFonts w:ascii="Arial" w:hAnsi="Arial" w:cs="Arial"/>
+              </w:rPr>
+            </w:pPr>
+          </w:p>
+        </w:tc>
+        <w:tc>
+          <w:tcPr>
+            <w:tcW w:w="1022" w:type="dxa"/>
+            <w:noWrap/>
+            <w:vAlign w:val="bottom"/>
+          </w:tcPr>
+          <w:p>
+            <w:pPr>
+              <w:widowControl/>
+              <w:spacing w:line="240" w:lineRule="auto"/>
+              <w:rPr>
+                <w:rFonts w:ascii="Arial" w:hAnsi="Arial" w:cs="Arial"/>
+                <w:lang w:eastAsia="ja-JP"/>
+              </w:rPr>
+            </w:pPr>
+          </w:p>
+        </w:tc>
+        <w:tc>
+          <w:tcPr>
+            <w:tcW w:w="1134" w:type="dxa"/>
+            <w:noWrap/>
+            <w:vAlign w:val="bottom"/>
+          </w:tcPr>
+          <w:p>
+            <w:pPr>
+              <w:widowControl/>
+              <w:spacing w:line="240" w:lineRule="auto"/>
+              <w:rPr>
+                <w:rFonts w:ascii="Arial" w:hAnsi="Arial" w:cs="Arial"/>
+                <w:lang w:eastAsia="ja-JP"/>
+              </w:rPr>
+            </w:pPr>
+          </w:p>
+        </w:tc>
+        <w:tc>
+          <w:tcPr>
+            <w:tcW w:w="1134" w:type="dxa"/>
+            <w:noWrap/>
+            <w:vAlign w:val="bottom"/>
+          </w:tcPr>
+          <w:p>
+            <w:pPr>
+              <w:widowControl/>
+              <w:spacing w:line="240" w:lineRule="auto"/>
+              <w:rPr>
+                <w:rFonts w:ascii="Arial" w:hAnsi="Arial" w:cs="Arial"/>
+                <w:lang w:eastAsia="ja-JP"/>
+              </w:rPr>
+            </w:pPr>
+          </w:p>
+        </w:tc>
+        <w:tc>
+          <w:tcPr>
+            <w:tcW w:w="1134" w:type="dxa"/>
+            <w:noWrap/>
+            <w:vAlign w:val="bottom"/>
+          </w:tcPr>
+          <w:p>
+            <w:pPr>
+              <w:widowControl/>
+              <w:spacing w:line="240" w:lineRule="auto"/>
+              <w:rPr>
+                <w:rFonts w:ascii="Arial" w:hAnsi="Arial" w:cs="Arial"/>
+                <w:lang w:eastAsia="ja-JP"/>
+              </w:rPr>
+            </w:pPr>
+          </w:p>
+        </w:tc>
+        <w:tc>
+          <w:tcPr>
+            <w:tcW w:w="992" w:type="dxa"/>
+            <w:noWrap/>
+            <w:vAlign w:val="bottom"/>
+          </w:tcPr>
+          <w:p>
+            <w:pPr>
+              <w:widowControl/>
+              <w:spacing w:line="240" w:lineRule="auto"/>
+              <w:rPr>
+                <w:rFonts w:ascii="Arial" w:hAnsi="Arial" w:cs="Arial"/>
+                <w:lang w:eastAsia="ja-JP"/>
+              </w:rPr>
+            </w:pPr>
+          </w:p>
+        </w:tc>
+        <w:tc>
+          <w:tcPr>
+            <w:tcW w:w="851" w:type="dxa"/>
+            <w:noWrap/>
+            <w:vAlign w:val="bottom"/>
+          </w:tcPr>
+          <w:p>
+            <w:pPr>
+              <w:widowControl/>
+              <w:spacing w:line="240" w:lineRule="auto"/>
+              <w:rPr>
+                <w:rFonts w:ascii="Arial" w:hAnsi="Arial" w:cs="Arial"/>
+                <w:lang w:eastAsia="ja-JP"/>
+              </w:rPr>
+            </w:pPr>
+          </w:p>
+        </w:tc>
+        <w:tc>
+          <w:tcPr>
+            <w:tcW w:w="1417" w:type="dxa"/>
+            <w:noWrap/>
+            <w:vAlign w:val="bottom"/>
+          </w:tcPr>
+          <w:p>
+            <w:pPr>
+              <w:widowControl/>
+              <w:spacing w:line="240" w:lineRule="auto"/>
+              <w:rPr>
+                <w:rFonts w:ascii="Arial" w:hAnsi="Arial" w:cs="Arial"/>
+                <w:lang w:eastAsia="ja-JP"/>
+              </w:rPr>
+            </w:pPr>
+          </w:p>
+        </w:tc>
+      </w:tr>
+      <w:tr>
+        <w:trPr>
+          <w:trHeight w:val="255"/>
+        </w:trPr>
+        <w:tc>
+          <w:tcPr>
+            <w:tcW w:w="1543" w:type="dxa"/>
+            <w:noWrap/>
+            <w:vAlign w:val="bottom"/>
+          </w:tcPr>
+          <w:p>
+            <w:pPr>
+              <w:rPr>
+                <w:rFonts w:ascii="Arial" w:hAnsi="Arial" w:cs="Arial"/>
+              </w:rPr>
+            </w:pPr>
+          </w:p>
+        </w:tc>
+        <w:tc>
+          <w:tcPr>
+            <w:tcW w:w="1022" w:type="dxa"/>
+            <w:noWrap/>
+            <w:vAlign w:val="bottom"/>
+          </w:tcPr>
+          <w:p>
+            <w:pPr>
+              <w:widowControl/>
+              <w:spacing w:line="240" w:lineRule="auto"/>
+              <w:rPr>
+                <w:rFonts w:ascii="Arial" w:hAnsi="Arial" w:cs="Arial"/>
+                <w:lang w:eastAsia="ja-JP"/>
+              </w:rPr>
+            </w:pPr>
+          </w:p>
+        </w:tc>
+        <w:tc>
+          <w:tcPr>
+            <w:tcW w:w="1134" w:type="dxa"/>
+            <w:noWrap/>
+            <w:vAlign w:val="bottom"/>
+          </w:tcPr>
+          <w:p>
+            <w:pPr>
+              <w:widowControl/>
+              <w:spacing w:line="240" w:lineRule="auto"/>
+              <w:rPr>
+                <w:rFonts w:ascii="Arial" w:hAnsi="Arial" w:cs="Arial"/>
+                <w:lang w:eastAsia="ja-JP"/>
+              </w:rPr>
+            </w:pPr>
+          </w:p>
+        </w:tc>
+        <w:tc>
+          <w:tcPr>
+            <w:tcW w:w="1134" w:type="dxa"/>
+            <w:noWrap/>
+            <w:vAlign w:val="bottom"/>
+          </w:tcPr>
+          <w:p>
+            <w:pPr>
+              <w:widowControl/>
+              <w:spacing w:line="240" w:lineRule="auto"/>
+              <w:rPr>
+                <w:rFonts w:ascii="Arial" w:hAnsi="Arial" w:cs="Arial"/>
+                <w:lang w:eastAsia="ja-JP"/>
+              </w:rPr>
+            </w:pPr>
+          </w:p>
+        </w:tc>
+        <w:tc>
+          <w:tcPr>
+            <w:tcW w:w="1134" w:type="dxa"/>
+            <w:noWrap/>
+            <w:vAlign w:val="bottom"/>
+          </w:tcPr>
+          <w:p>
+            <w:pPr>
+              <w:widowControl/>
+              <w:spacing w:line="240" w:lineRule="auto"/>
+              <w:rPr>
+                <w:rFonts w:ascii="Arial" w:hAnsi="Arial" w:cs="Arial"/>
+                <w:lang w:eastAsia="ja-JP"/>
+              </w:rPr>
+            </w:pPr>
+          </w:p>
+        </w:tc>
+        <w:tc>
+          <w:tcPr>
+            <w:tcW w:w="992" w:type="dxa"/>
+            <w:noWrap/>
+            <w:vAlign w:val="bottom"/>
+          </w:tcPr>
+          <w:p>
+            <w:pPr>
+              <w:widowControl/>
+              <w:spacing w:line="240" w:lineRule="auto"/>
+              <w:rPr>
+                <w:rFonts w:ascii="Arial" w:hAnsi="Arial" w:cs="Arial"/>
+                <w:lang w:eastAsia="ja-JP"/>
+              </w:rPr>
+            </w:pPr>
+          </w:p>
+        </w:tc>
+        <w:tc>
+          <w:tcPr>
+            <w:tcW w:w="851" w:type="dxa"/>
+            <w:noWrap/>
+            <w:vAlign w:val="bottom"/>
+          </w:tcPr>
+          <w:p>
+            <w:pPr>
+              <w:widowControl/>
+              <w:spacing w:line="240" w:lineRule="auto"/>
+              <w:rPr>
+                <w:rFonts w:ascii="Arial" w:hAnsi="Arial" w:cs="Arial"/>
+                <w:lang w:eastAsia="ja-JP"/>
+              </w:rPr>
+            </w:pPr>
+          </w:p>
+        </w:tc>
+        <w:tc>
+          <w:tcPr>
+            <w:tcW w:w="1417" w:type="dxa"/>
+            <w:noWrap/>
+            <w:vAlign w:val="bottom"/>
+          </w:tcPr>
+          <w:p>
+            <w:pPr>
+              <w:widowControl/>
+              <w:spacing w:line="240" w:lineRule="auto"/>
+              <w:rPr>
+                <w:rFonts w:ascii="Arial" w:hAnsi="Arial" w:cs="Arial"/>
+                <w:lang w:eastAsia="ja-JP"/>
+              </w:rPr>
+            </w:pPr>
+          </w:p>
+        </w:tc>
+      </w:tr>
+      <w:tr>
+        <w:trPr>
+          <w:trHeight w:val="255"/>
+        </w:trPr>
+        <w:tc>
+          <w:tcPr>
+            <w:tcW w:w="1543" w:type="dxa"/>
+            <w:noWrap/>
+            <w:vAlign w:val="bottom"/>
+          </w:tcPr>
+          <w:p>
+            <w:pPr>
+              <w:rPr>
+                <w:rFonts w:ascii="Arial" w:hAnsi="Arial" w:cs="Arial"/>
+              </w:rPr>
+            </w:pPr>
+          </w:p>
+        </w:tc>
+        <w:tc>
+          <w:tcPr>
+            <w:tcW w:w="1022" w:type="dxa"/>
+            <w:noWrap/>
+            <w:vAlign w:val="bottom"/>
+          </w:tcPr>
+          <w:p>
+            <w:pPr>
+              <w:widowControl/>
+              <w:spacing w:line="240" w:lineRule="auto"/>
+              <w:rPr>
+                <w:rFonts w:ascii="Arial" w:hAnsi="Arial" w:cs="Arial"/>
+                <w:lang w:eastAsia="ja-JP"/>
+              </w:rPr>
+            </w:pPr>
+          </w:p>
+        </w:tc>
+        <w:tc>
+          <w:tcPr>
+            <w:tcW w:w="1134" w:type="dxa"/>
+            <w:noWrap/>
+            <w:vAlign w:val="bottom"/>
+          </w:tcPr>
+          <w:p>
+            <w:pPr>
+              <w:widowControl/>
+              <w:spacing w:line="240" w:lineRule="auto"/>
+              <w:rPr>
+                <w:rFonts w:ascii="Arial" w:hAnsi="Arial" w:cs="Arial"/>
+                <w:lang w:eastAsia="ja-JP"/>
+              </w:rPr>
+            </w:pPr>
+          </w:p>
+        </w:tc>
+        <w:tc>
+          <w:tcPr>
+            <w:tcW w:w="1134" w:type="dxa"/>
+            <w:noWrap/>
+            <w:vAlign w:val="bottom"/>
+          </w:tcPr>
+          <w:p>
+            <w:pPr>
+              <w:widowControl/>
+              <w:spacing w:line="240" w:lineRule="auto"/>
+              <w:rPr>
+                <w:rFonts w:ascii="Arial" w:hAnsi="Arial" w:cs="Arial"/>
+                <w:lang w:eastAsia="ja-JP"/>
+              </w:rPr>
+            </w:pPr>
+          </w:p>
+        </w:tc>
+        <w:tc>
+          <w:tcPr>
+            <w:tcW w:w="1134" w:type="dxa"/>
+            <w:noWrap/>
+            <w:vAlign w:val="bottom"/>
+          </w:tcPr>
+          <w:p>
+            <w:pPr>
+              <w:widowControl/>
+              <w:spacing w:line="240" w:lineRule="auto"/>
+              <w:rPr>
+                <w:rFonts w:ascii="Arial" w:hAnsi="Arial" w:cs="Arial"/>
+                <w:lang w:eastAsia="ja-JP"/>
+              </w:rPr>
+            </w:pPr>
+          </w:p>
+        </w:tc>
+        <w:tc>
+          <w:tcPr>
+            <w:tcW w:w="992" w:type="dxa"/>
+            <w:noWrap/>
+            <w:vAlign w:val="bottom"/>
+          </w:tcPr>
+          <w:p>
+            <w:pPr>
+              <w:widowControl/>
+              <w:spacing w:line="240" w:lineRule="auto"/>
+              <w:rPr>
+                <w:rFonts w:ascii="Arial" w:hAnsi="Arial" w:cs="Arial"/>
+                <w:lang w:eastAsia="ja-JP"/>
+              </w:rPr>
+            </w:pPr>
+          </w:p>
+        </w:tc>
+        <w:tc>
+          <w:tcPr>
+            <w:tcW w:w="851" w:type="dxa"/>
+            <w:noWrap/>
+            <w:vAlign w:val="bottom"/>
+          </w:tcPr>
+          <w:p>
+            <w:pPr>
+              <w:widowControl/>
+              <w:spacing w:line="240" w:lineRule="auto"/>
+              <w:rPr>
+                <w:rFonts w:ascii="Arial" w:hAnsi="Arial" w:cs="Arial"/>
+                <w:lang w:eastAsia="ja-JP"/>
+              </w:rPr>
+            </w:pPr>
+          </w:p>
+        </w:tc>
+        <w:tc>
+          <w:tcPr>
+            <w:tcW w:w="1417" w:type="dxa"/>
+            <w:noWrap/>
+            <w:vAlign w:val="bottom"/>
+          </w:tcPr>
+          <w:p>
+            <w:pPr>
+              <w:widowControl/>
+              <w:spacing w:line="240" w:lineRule="auto"/>
+              <w:rPr>
+                <w:rFonts w:ascii="Arial" w:hAnsi="Arial" w:cs="Arial"/>
+                <w:lang w:eastAsia="ja-JP"/>
+              </w:rPr>
+            </w:pPr>
+          </w:p>
+        </w:tc>
+      </w:tr>
+      <w:tr>
+        <w:trPr>
+          <w:trHeight w:val="255"/>
+        </w:trPr>
+        <w:tc>
+          <w:tcPr>
+            <w:tcW w:w="1543" w:type="dxa"/>
+            <w:noWrap/>
+            <w:vAlign w:val="bottom"/>
+          </w:tcPr>
+          <w:p>
+            <w:pPr>
+              <w:rPr>
+                <w:rFonts w:ascii="Arial" w:hAnsi="Arial" w:cs="Arial"/>
+              </w:rPr>
+            </w:pPr>
+          </w:p>
+        </w:tc>
+        <w:tc>
+          <w:tcPr>
+            <w:tcW w:w="1022" w:type="dxa"/>
+            <w:noWrap/>
+            <w:vAlign w:val="bottom"/>
+          </w:tcPr>
+          <w:p>
+            <w:pPr>
+              <w:widowControl/>
+              <w:spacing w:line="240" w:lineRule="auto"/>
+              <w:rPr>
+                <w:rFonts w:ascii="Arial" w:hAnsi="Arial" w:cs="Arial"/>
+                <w:lang w:eastAsia="ja-JP"/>
+              </w:rPr>
+            </w:pPr>
+          </w:p>
+        </w:tc>
+        <w:tc>
+          <w:tcPr>
+            <w:tcW w:w="1134" w:type="dxa"/>
+            <w:noWrap/>
+            <w:vAlign w:val="bottom"/>
+          </w:tcPr>
+          <w:p>
+            <w:pPr>
+              <w:widowControl/>
+              <w:spacing w:line="240" w:lineRule="auto"/>
+              <w:rPr>
+                <w:rFonts w:ascii="Arial" w:hAnsi="Arial" w:cs="Arial"/>
+                <w:lang w:eastAsia="ja-JP"/>
+              </w:rPr>
+            </w:pPr>
+          </w:p>
+        </w:tc>
+        <w:tc>
+          <w:tcPr>
+            <w:tcW w:w="1134" w:type="dxa"/>
+            <w:noWrap/>
+            <w:vAlign w:val="bottom"/>
+          </w:tcPr>
+          <w:p>
+            <w:pPr>
+              <w:widowControl/>
+              <w:spacing w:line="240" w:lineRule="auto"/>
+              <w:rPr>
+                <w:rFonts w:ascii="Arial" w:hAnsi="Arial" w:cs="Arial"/>
+                <w:lang w:eastAsia="ja-JP"/>
+              </w:rPr>
+            </w:pPr>
+          </w:p>
+        </w:tc>
+        <w:tc>
+          <w:tcPr>
+            <w:tcW w:w="1134" w:type="dxa"/>
+            <w:noWrap/>
+            <w:vAlign w:val="bottom"/>
+          </w:tcPr>
+          <w:p>
+            <w:pPr>
+              <w:widowControl/>
+              <w:spacing w:line="240" w:lineRule="auto"/>
+              <w:rPr>
+                <w:rFonts w:ascii="Arial" w:hAnsi="Arial" w:cs="Arial"/>
+                <w:lang w:eastAsia="ja-JP"/>
+              </w:rPr>
+            </w:pPr>
+          </w:p>
+        </w:tc>
+        <w:tc>
+          <w:tcPr>
+            <w:tcW w:w="992" w:type="dxa"/>
+            <w:noWrap/>
+            <w:vAlign w:val="bottom"/>
+          </w:tcPr>
+          <w:p>
+            <w:pPr>
+              <w:widowControl/>
+              <w:spacing w:line="240" w:lineRule="auto"/>
+              <w:rPr>
+                <w:rFonts w:ascii="Arial" w:hAnsi="Arial" w:cs="Arial"/>
+                <w:lang w:eastAsia="ja-JP"/>
+              </w:rPr>
+            </w:pPr>
+          </w:p>
+        </w:tc>
+        <w:tc>
+          <w:tcPr>
+            <w:tcW w:w="851" w:type="dxa"/>
+            <w:noWrap/>
+            <w:vAlign w:val="bottom"/>
+          </w:tcPr>
+          <w:p>
+            <w:pPr>
+              <w:widowControl/>
+              <w:spacing w:line="240" w:lineRule="auto"/>
+              <w:rPr>
+                <w:rFonts w:ascii="Arial" w:hAnsi="Arial" w:cs="Arial"/>
+                <w:lang w:eastAsia="ja-JP"/>
+              </w:rPr>
+            </w:pPr>
+          </w:p>
+        </w:tc>
+        <w:tc>
+          <w:tcPr>
+            <w:tcW w:w="1417" w:type="dxa"/>
+            <w:noWrap/>
+            <w:vAlign w:val="bottom"/>
+          </w:tcPr>
+          <w:p>
+            <w:pPr>
+              <w:widowControl/>
+              <w:spacing w:line="240" w:lineRule="auto"/>
+              <w:rPr>
+                <w:rFonts w:ascii="Arial" w:hAnsi="Arial" w:cs="Arial"/>
+                <w:lang w:eastAsia="ja-JP"/>
+              </w:rPr>
+            </w:pPr>
+          </w:p>
+        </w:tc>
+      </w:tr>
+      <w:tr>
+        <w:trPr>
+          <w:trHeight w:val="255"/>
+        </w:trPr>
+        <w:tc>
+          <w:tcPr>
+            <w:tcW w:w="1543" w:type="dxa"/>
+            <w:noWrap/>
+            <w:vAlign w:val="bottom"/>
+          </w:tcPr>
+          <w:p>
+            <w:pPr>
+              <w:rPr>
+                <w:rFonts w:ascii="Arial" w:hAnsi="Arial" w:cs="Arial"/>
+              </w:rPr>
+            </w:pPr>
+          </w:p>
+        </w:tc>
+        <w:tc>
+          <w:tcPr>
+            <w:tcW w:w="1022" w:type="dxa"/>
+            <w:noWrap/>
+            <w:vAlign w:val="bottom"/>
+          </w:tcPr>
+          <w:p>
+            <w:pPr>
+              <w:widowControl/>
+              <w:spacing w:line="240" w:lineRule="auto"/>
+              <w:rPr>
+                <w:rFonts w:ascii="Arial" w:hAnsi="Arial" w:cs="Arial"/>
+                <w:lang w:eastAsia="ja-JP"/>
+              </w:rPr>
+            </w:pPr>
+          </w:p>
+        </w:tc>
+        <w:tc>
+          <w:tcPr>
+            <w:tcW w:w="1134" w:type="dxa"/>
+            <w:noWrap/>
+            <w:vAlign w:val="bottom"/>
+          </w:tcPr>
+          <w:p>
+            <w:pPr>
+              <w:widowControl/>
+              <w:spacing w:line="240" w:lineRule="auto"/>
+              <w:rPr>
+                <w:rFonts w:ascii="Arial" w:hAnsi="Arial" w:cs="Arial"/>
+                <w:lang w:eastAsia="ja-JP"/>
+              </w:rPr>
+            </w:pPr>
+          </w:p>
+        </w:tc>
+        <w:tc>
+          <w:tcPr>
+            <w:tcW w:w="1134" w:type="dxa"/>
+            <w:noWrap/>
+            <w:vAlign w:val="bottom"/>
+          </w:tcPr>
+          <w:p>
+            <w:pPr>
+              <w:widowControl/>
+              <w:spacing w:line="240" w:lineRule="auto"/>
+              <w:rPr>
+                <w:rFonts w:ascii="Arial" w:hAnsi="Arial" w:cs="Arial"/>
+                <w:lang w:eastAsia="ja-JP"/>
+              </w:rPr>
+            </w:pPr>
+          </w:p>
+        </w:tc>
+        <w:tc>
+          <w:tcPr>
+            <w:tcW w:w="1134" w:type="dxa"/>
+            <w:noWrap/>
+            <w:vAlign w:val="bottom"/>
+          </w:tcPr>
+          <w:p>
+            <w:pPr>
+              <w:widowControl/>
+              <w:spacing w:line="240" w:lineRule="auto"/>
+              <w:rPr>
+                <w:rFonts w:ascii="Arial" w:hAnsi="Arial" w:cs="Arial"/>
+                <w:lang w:eastAsia="ja-JP"/>
+              </w:rPr>
+            </w:pPr>
+          </w:p>
+        </w:tc>
+        <w:tc>
+          <w:tcPr>
+            <w:tcW w:w="992" w:type="dxa"/>
+            <w:noWrap/>
+            <w:vAlign w:val="bottom"/>
+          </w:tcPr>
+          <w:p>
+            <w:pPr>
+              <w:widowControl/>
+              <w:spacing w:line="240" w:lineRule="auto"/>
+              <w:rPr>
+                <w:rFonts w:ascii="Arial" w:hAnsi="Arial" w:cs="Arial"/>
+                <w:lang w:eastAsia="ja-JP"/>
+              </w:rPr>
+            </w:pPr>
+          </w:p>
+        </w:tc>
+        <w:tc>
+          <w:tcPr>
+            <w:tcW w:w="851" w:type="dxa"/>
+            <w:noWrap/>
+            <w:vAlign w:val="bottom"/>
+          </w:tcPr>
+          <w:p>
+            <w:pPr>
+              <w:widowControl/>
+              <w:spacing w:line="240" w:lineRule="auto"/>
+              <w:rPr>
+                <w:rFonts w:ascii="Arial" w:hAnsi="Arial" w:cs="Arial"/>
+                <w:lang w:eastAsia="ja-JP"/>
+              </w:rPr>
+            </w:pPr>
+          </w:p>
+        </w:tc>
+        <w:tc>
+          <w:tcPr>
+            <w:tcW w:w="1417" w:type="dxa"/>
+            <w:noWrap/>
+            <w:vAlign w:val="bottom"/>
+          </w:tcPr>
+          <w:p>
+            <w:pPr>
+              <w:widowControl/>
+              <w:spacing w:line="240" w:lineRule="auto"/>
+              <w:rPr>
+                <w:rFonts w:ascii="Arial" w:hAnsi="Arial" w:cs="Arial"/>
+                <w:lang w:eastAsia="ja-JP"/>
+              </w:rPr>
+            </w:pPr>
+          </w:p>
+        </w:tc>
+      </w:tr>
+      <w:tr>
+        <w:trPr>
+          <w:trHeight w:val="255"/>
+        </w:trPr>
+        <w:tc>
+          <w:tcPr>
+            <w:tcW w:w="1543" w:type="dxa"/>
+            <w:noWrap/>
+            <w:vAlign w:val="bottom"/>
+          </w:tcPr>
+          <w:p>
+            <w:pPr>
+              <w:rPr>
+                <w:rFonts w:ascii="Arial" w:hAnsi="Arial" w:cs="Arial"/>
+              </w:rPr>
+            </w:pPr>
+          </w:p>
+        </w:tc>
+        <w:tc>
+          <w:tcPr>
+            <w:tcW w:w="1022" w:type="dxa"/>
+            <w:noWrap/>
+            <w:vAlign w:val="bottom"/>
+          </w:tcPr>
+          <w:p>
+            <w:pPr>
+              <w:widowControl/>
+              <w:spacing w:line="240" w:lineRule="auto"/>
+              <w:rPr>
+                <w:rFonts w:ascii="Arial" w:hAnsi="Arial" w:cs="Arial"/>
+                <w:lang w:eastAsia="ja-JP"/>
+              </w:rPr>
+            </w:pPr>
+          </w:p>
+        </w:tc>
+        <w:tc>
+          <w:tcPr>
+            <w:tcW w:w="1134" w:type="dxa"/>
+            <w:noWrap/>
+            <w:vAlign w:val="bottom"/>
+          </w:tcPr>
+          <w:p>
+            <w:pPr>
+              <w:widowControl/>
+              <w:spacing w:line="240" w:lineRule="auto"/>
+              <w:rPr>
+                <w:rFonts w:ascii="Arial" w:hAnsi="Arial" w:cs="Arial"/>
+                <w:lang w:eastAsia="ja-JP"/>
+              </w:rPr>
+            </w:pPr>
+          </w:p>
+        </w:tc>
+        <w:tc>
+          <w:tcPr>
+            <w:tcW w:w="1134" w:type="dxa"/>
+            <w:noWrap/>
+            <w:vAlign w:val="bottom"/>
+          </w:tcPr>
+          <w:p>
+            <w:pPr>
+              <w:widowControl/>
+              <w:spacing w:line="240" w:lineRule="auto"/>
+              <w:rPr>
+                <w:rFonts w:ascii="Arial" w:hAnsi="Arial" w:cs="Arial"/>
+                <w:lang w:eastAsia="ja-JP"/>
+              </w:rPr>
+            </w:pPr>
+          </w:p>
+        </w:tc>
+        <w:tc>
+          <w:tcPr>
+            <w:tcW w:w="1134" w:type="dxa"/>
+            <w:noWrap/>
+            <w:vAlign w:val="bottom"/>
+          </w:tcPr>
+          <w:p>
+            <w:pPr>
+              <w:widowControl/>
+              <w:spacing w:line="240" w:lineRule="auto"/>
+              <w:rPr>
+                <w:rFonts w:ascii="Arial" w:hAnsi="Arial" w:cs="Arial"/>
+                <w:lang w:eastAsia="ja-JP"/>
+              </w:rPr>
+            </w:pPr>
+          </w:p>
+        </w:tc>
+        <w:tc>
+          <w:tcPr>
+            <w:tcW w:w="992" w:type="dxa"/>
+            <w:noWrap/>
+            <w:vAlign w:val="bottom"/>
+          </w:tcPr>
+          <w:p>
+            <w:pPr>
+              <w:widowControl/>
+              <w:spacing w:line="240" w:lineRule="auto"/>
+              <w:rPr>
+                <w:rFonts w:ascii="Arial" w:hAnsi="Arial" w:cs="Arial"/>
+                <w:lang w:eastAsia="ja-JP"/>
+              </w:rPr>
+            </w:pPr>
+          </w:p>
+        </w:tc>
+        <w:tc>
+          <w:tcPr>
+            <w:tcW w:w="851" w:type="dxa"/>
+            <w:noWrap/>
+            <w:vAlign w:val="bottom"/>
+          </w:tcPr>
+          <w:p>
+            <w:pPr>
+              <w:widowControl/>
+              <w:spacing w:line="240" w:lineRule="auto"/>
+              <w:rPr>
+                <w:rFonts w:ascii="Arial" w:hAnsi="Arial" w:cs="Arial"/>
+                <w:lang w:eastAsia="ja-JP"/>
+              </w:rPr>
+            </w:pPr>
+          </w:p>
+        </w:tc>
+        <w:tc>
+          <w:tcPr>
+            <w:tcW w:w="1417" w:type="dxa"/>
+            <w:noWrap/>
+            <w:vAlign w:val="bottom"/>
+          </w:tcPr>
+          <w:p>
+            <w:pPr>
+              <w:widowControl/>
+              <w:spacing w:line="240" w:lineRule="auto"/>
+              <w:rPr>
+                <w:rFonts w:ascii="Arial" w:hAnsi="Arial" w:cs="Arial"/>
+                <w:lang w:eastAsia="ja-JP"/>
+              </w:rPr>
+            </w:pPr>
+          </w:p>
+        </w:tc>
+      </w:tr>
+      <w:tr>
+        <w:trPr>
+          <w:trHeight w:val="255"/>
+        </w:trPr>
+        <w:tc>
+          <w:tcPr>
+            <w:tcW w:w="1543" w:type="dxa"/>
+            <w:noWrap/>
+            <w:vAlign w:val="bottom"/>
+          </w:tcPr>
+          <w:p>
+            <w:pPr>
+              <w:rPr>
+                <w:rFonts w:ascii="Arial" w:hAnsi="Arial" w:cs="Arial"/>
+              </w:rPr>
+            </w:pPr>
+          </w:p>
+        </w:tc>
+        <w:tc>
+          <w:tcPr>
+            <w:tcW w:w="1022" w:type="dxa"/>
+            <w:noWrap/>
+            <w:vAlign w:val="bottom"/>
+          </w:tcPr>
+          <w:p>
+            <w:pPr>
+              <w:widowControl/>
+              <w:spacing w:line="240" w:lineRule="auto"/>
+              <w:rPr>
+                <w:rFonts w:ascii="Arial" w:hAnsi="Arial" w:cs="Arial"/>
+                <w:lang w:eastAsia="ja-JP"/>
+              </w:rPr>
+            </w:pPr>
+          </w:p>
+        </w:tc>
+        <w:tc>
+          <w:tcPr>
+            <w:tcW w:w="1134" w:type="dxa"/>
+            <w:noWrap/>
+            <w:vAlign w:val="bottom"/>
+          </w:tcPr>
+          <w:p>
+            <w:pPr>
+              <w:widowControl/>
+              <w:spacing w:line="240" w:lineRule="auto"/>
+              <w:rPr>
+                <w:rFonts w:ascii="Arial" w:hAnsi="Arial" w:cs="Arial"/>
+                <w:lang w:eastAsia="ja-JP"/>
+              </w:rPr>
+            </w:pPr>
+          </w:p>
+        </w:tc>
+        <w:tc>
+          <w:tcPr>
+            <w:tcW w:w="1134" w:type="dxa"/>
+            <w:noWrap/>
+            <w:vAlign w:val="bottom"/>
+          </w:tcPr>
+          <w:p>
+            <w:pPr>
+              <w:widowControl/>
+              <w:spacing w:line="240" w:lineRule="auto"/>
+              <w:rPr>
+                <w:rFonts w:ascii="Arial" w:hAnsi="Arial" w:cs="Arial"/>
+                <w:lang w:eastAsia="ja-JP"/>
+              </w:rPr>
+            </w:pPr>
+          </w:p>
+        </w:tc>
+        <w:tc>
+          <w:tcPr>
+            <w:tcW w:w="1134" w:type="dxa"/>
+            <w:noWrap/>
+            <w:vAlign w:val="bottom"/>
+          </w:tcPr>
+          <w:p>
+            <w:pPr>
+              <w:widowControl/>
+              <w:spacing w:line="240" w:lineRule="auto"/>
+              <w:rPr>
+                <w:rFonts w:ascii="Arial" w:hAnsi="Arial" w:cs="Arial"/>
+                <w:lang w:eastAsia="ja-JP"/>
+              </w:rPr>
+            </w:pPr>
+          </w:p>
+        </w:tc>
+        <w:tc>
+          <w:tcPr>
+            <w:tcW w:w="992" w:type="dxa"/>
+            <w:noWrap/>
+            <w:vAlign w:val="bottom"/>
+          </w:tcPr>
+          <w:p>
+            <w:pPr>
+              <w:widowControl/>
+              <w:spacing w:line="240" w:lineRule="auto"/>
+              <w:rPr>
+                <w:rFonts w:ascii="Arial" w:hAnsi="Arial" w:cs="Arial"/>
+                <w:lang w:eastAsia="ja-JP"/>
+              </w:rPr>
+            </w:pPr>
+          </w:p>
+        </w:tc>
+        <w:tc>
+          <w:tcPr>
+            <w:tcW w:w="851" w:type="dxa"/>
+            <w:noWrap/>
+            <w:vAlign w:val="bottom"/>
+          </w:tcPr>
+          <w:p>
+            <w:pPr>
+              <w:widowControl/>
+              <w:spacing w:line="240" w:lineRule="auto"/>
+              <w:rPr>
+                <w:rFonts w:ascii="Arial" w:hAnsi="Arial" w:cs="Arial"/>
+                <w:lang w:eastAsia="ja-JP"/>
+              </w:rPr>
+            </w:pPr>
+          </w:p>
+        </w:tc>
+        <w:tc>
+          <w:tcPr>
+            <w:tcW w:w="1417" w:type="dxa"/>
+            <w:noWrap/>
+            <w:vAlign w:val="bottom"/>
+          </w:tcPr>
+          <w:p>
+            <w:pPr>
+              <w:widowControl/>
+              <w:spacing w:line="240" w:lineRule="auto"/>
+              <w:rPr>
+                <w:rFonts w:ascii="Arial" w:hAnsi="Arial" w:cs="Arial"/>
+                <w:lang w:eastAsia="ja-JP"/>
+              </w:rPr>
+            </w:pPr>
+          </w:p>
+        </w:tc>
+      </w:tr>
+      <w:tr>
+        <w:trPr>
+          <w:trHeight w:val="255"/>
+        </w:trPr>
+        <w:tc>
+          <w:tcPr>
+            <w:tcW w:w="1543" w:type="dxa"/>
+            <w:noWrap/>
+            <w:vAlign w:val="bottom"/>
+          </w:tcPr>
+          <w:p>
+            <w:pPr>
+              <w:rPr>
+                <w:rFonts w:ascii="Arial" w:hAnsi="Arial" w:cs="Arial"/>
+              </w:rPr>
+            </w:pPr>
+          </w:p>
+        </w:tc>
+        <w:tc>
+          <w:tcPr>
+            <w:tcW w:w="1022" w:type="dxa"/>
+            <w:noWrap/>
+            <w:vAlign w:val="bottom"/>
+          </w:tcPr>
+          <w:p>
+            <w:pPr>
+              <w:widowControl/>
+              <w:spacing w:line="240" w:lineRule="auto"/>
+              <w:rPr>
+                <w:rFonts w:ascii="Arial" w:hAnsi="Arial" w:cs="Arial"/>
+                <w:lang w:eastAsia="ja-JP"/>
+              </w:rPr>
+            </w:pPr>
+          </w:p>
+        </w:tc>
+        <w:tc>
+          <w:tcPr>
+            <w:tcW w:w="1134" w:type="dxa"/>
+            <w:noWrap/>
+            <w:vAlign w:val="bottom"/>
+          </w:tcPr>
+          <w:p>
+            <w:pPr>
+              <w:widowControl/>
+              <w:spacing w:line="240" w:lineRule="auto"/>
+              <w:rPr>
+                <w:rFonts w:ascii="Arial" w:hAnsi="Arial" w:cs="Arial"/>
+                <w:lang w:eastAsia="ja-JP"/>
+              </w:rPr>
+            </w:pPr>
+          </w:p>
+        </w:tc>
+        <w:tc>
+          <w:tcPr>
+            <w:tcW w:w="1134" w:type="dxa"/>
+            <w:noWrap/>
+            <w:vAlign w:val="bottom"/>
+          </w:tcPr>
+          <w:p>
+            <w:pPr>
+              <w:widowControl/>
+              <w:spacing w:line="240" w:lineRule="auto"/>
+              <w:rPr>
+                <w:rFonts w:ascii="Arial" w:hAnsi="Arial" w:cs="Arial"/>
+                <w:lang w:eastAsia="ja-JP"/>
+              </w:rPr>
+            </w:pPr>
+          </w:p>
+        </w:tc>
+        <w:tc>
+          <w:tcPr>
+            <w:tcW w:w="1134" w:type="dxa"/>
+            <w:noWrap/>
+            <w:vAlign w:val="bottom"/>
+          </w:tcPr>
+          <w:p>
+            <w:pPr>
+              <w:widowControl/>
+              <w:spacing w:line="240" w:lineRule="auto"/>
+              <w:rPr>
+                <w:rFonts w:ascii="Arial" w:hAnsi="Arial" w:cs="Arial"/>
+                <w:lang w:eastAsia="ja-JP"/>
+              </w:rPr>
+            </w:pPr>
+          </w:p>
+        </w:tc>
+        <w:tc>
+          <w:tcPr>
+            <w:tcW w:w="992" w:type="dxa"/>
+            <w:noWrap/>
+            <w:vAlign w:val="bottom"/>
+          </w:tcPr>
+          <w:p>
+            <w:pPr>
+              <w:widowControl/>
+              <w:spacing w:line="240" w:lineRule="auto"/>
+              <w:rPr>
+                <w:rFonts w:ascii="Arial" w:hAnsi="Arial" w:cs="Arial"/>
+                <w:lang w:eastAsia="ja-JP"/>
+              </w:rPr>
+            </w:pPr>
+          </w:p>
+        </w:tc>
+        <w:tc>
+          <w:tcPr>
+            <w:tcW w:w="851" w:type="dxa"/>
+            <w:noWrap/>
+            <w:vAlign w:val="bottom"/>
+          </w:tcPr>
+          <w:p>
+            <w:pPr>
+              <w:widowControl/>
+              <w:spacing w:line="240" w:lineRule="auto"/>
+              <w:rPr>
+                <w:rFonts w:ascii="Arial" w:hAnsi="Arial" w:cs="Arial"/>
+                <w:lang w:eastAsia="ja-JP"/>
+              </w:rPr>
+            </w:pPr>
+          </w:p>
+        </w:tc>
+        <w:tc>
+          <w:tcPr>
+            <w:tcW w:w="1417" w:type="dxa"/>
+            <w:noWrap/>
+            <w:vAlign w:val="bottom"/>
+          </w:tcPr>
+          <w:p>
+            <w:pPr>
+              <w:widowControl/>
+              <w:spacing w:line="240" w:lineRule="auto"/>
+              <w:rPr>
+                <w:rFonts w:ascii="Arial" w:hAnsi="Arial" w:cs="Arial"/>
+                <w:lang w:eastAsia="ja-JP"/>
+              </w:rPr>
+            </w:pPr>
+          </w:p>
+        </w:tc>
+      </w:tr>
     </w:tbl>
     <w:p>
       <w:pPr>
@@ -2852,7 +4628,7 @@
     </w:p>
     <w:p>
       <w:pPr>
-        <w:pStyle w:val="Ttulo1"/>
+        <w:pStyle w:val="Cabealho1"/>
         <w:rPr>
           <w:b w:val="0"/>
         </w:rPr>
@@ -3057,7 +4833,19 @@
               <w:ind w:left="0"/>
             </w:pPr>
             <w:r>
-              <w:t xml:space="preserve">Fazer os commits 12 horas antes </w:t>
+              <w:t xml:space="preserve">Fazer os </w:t>
+            </w:r>
+            <w:proofErr w:type="spellStart"/>
+            <w:r>
+              <w:t>commits</w:t>
+            </w:r>
+            <w:proofErr w:type="spellEnd"/>
+            <w:r>
+              <w:t xml:space="preserve"> 12 horas </w:t>
+            </w:r>
+            <w:proofErr w:type="gramStart"/>
+            <w:r>
+              <w:t xml:space="preserve">antes </w:t>
             </w:r>
             <w:r>
               <w:t xml:space="preserve"> d</w:t>
@@ -3065,6 +4853,7 @@
             <w:r>
               <w:t>a</w:t>
             </w:r>
+            <w:proofErr w:type="gramEnd"/>
             <w:r>
               <w:t xml:space="preserve"> início de cada aula, para não correr o risco de não entregar formalmente os artefatos.</w:t>
             </w:r>
@@ -3075,15 +4864,16 @@
     <w:p/>
     <w:p>
       <w:pPr>
-        <w:pStyle w:val="Ttulo1"/>
+        <w:pStyle w:val="Cabealho1"/>
       </w:pPr>
       <w:r>
+        <w:lastRenderedPageBreak/>
         <w:t>5.  Critérios de Avaliação</w:t>
       </w:r>
     </w:p>
     <w:p>
       <w:pPr>
-        <w:pStyle w:val="Ttulo2"/>
+        <w:pStyle w:val="Cabealho2"/>
       </w:pPr>
       <w:r>
         <w:t>Toda a infraestrutura do projeto deverá estar pronta na data estimada.</w:t>
@@ -3091,7 +4881,7 @@
     </w:p>
     <w:p>
       <w:pPr>
-        <w:pStyle w:val="Ttulo2"/>
+        <w:pStyle w:val="Cabealho2"/>
       </w:pPr>
       <w:r>
         <w:t>O Documento de Visão deverá conter os principais requisitos, separados por estimativa de entrega (release)</w:t>
@@ -3102,7 +4892,7 @@
     </w:p>
     <w:p>
       <w:pPr>
-        <w:pStyle w:val="Ttulo2"/>
+        <w:pStyle w:val="Cabealho2"/>
       </w:pPr>
       <w:r>
         <w:t>O Modelo de Casos de Uso deverá ser feito, contemplando as funcionalidades descritas no Documento de Visão</w:t>
@@ -3113,7 +4903,7 @@
     </w:p>
     <w:p>
       <w:pPr>
-        <w:pStyle w:val="Ttulo2"/>
+        <w:pStyle w:val="Cabealho2"/>
       </w:pPr>
       <w:r>
         <w:t>A arquitetura preliminar do sistema deverá ser definida e descrita no Caderno de Arquitetura</w:t>
@@ -3124,16 +4914,24 @@
     </w:p>
     <w:p>
       <w:pPr>
-        <w:pStyle w:val="Ttulo2"/>
+        <w:pStyle w:val="Cabealho2"/>
       </w:pPr>
       <w:r>
-        <w:t>Os protótipos dos casos de uso com prioridade alta (exceto cadastros e login) deverão ser apresentados ao final da iteração</w:t>
+        <w:t xml:space="preserve">Os protótipos dos casos de uso com prioridade alta (exceto cadastros e </w:t>
+      </w:r>
+      <w:proofErr w:type="spellStart"/>
+      <w:r>
+        <w:t>login</w:t>
+      </w:r>
+      <w:proofErr w:type="spellEnd"/>
+      <w:r>
+        <w:t>) deverão ser apresentados ao final da iteração</w:t>
       </w:r>
     </w:p>
     <w:p/>
     <w:p>
       <w:pPr>
-        <w:pStyle w:val="Ttulo1"/>
+        <w:pStyle w:val="Cabealho1"/>
       </w:pPr>
       <w:r>
         <w:t>6.  Avaliação</w:t>
@@ -3322,7 +5120,7 @@
     <w:p/>
     <w:p>
       <w:pPr>
-        <w:pStyle w:val="Ttulo2"/>
+        <w:pStyle w:val="Cabealho2"/>
         <w:numPr>
           <w:ilvl w:val="0"/>
           <w:numId w:val="30"/>
@@ -3354,7 +5152,7 @@
     </w:p>
     <w:p>
       <w:pPr>
-        <w:pStyle w:val="Ttulo2"/>
+        <w:pStyle w:val="Cabealho2"/>
         <w:numPr>
           <w:ilvl w:val="0"/>
           <w:numId w:val="29"/>
@@ -3367,7 +5165,6 @@
         <w:rPr>
           <w:color w:val="000000" w:themeColor="text1"/>
         </w:rPr>
-        <w:lastRenderedPageBreak/>
         <w:t>Itens de Trabalho: Planejado X Realizado</w:t>
       </w:r>
     </w:p>
@@ -3387,7 +5184,7 @@
     </w:p>
     <w:p>
       <w:pPr>
-        <w:pStyle w:val="Ttulo2"/>
+        <w:pStyle w:val="Cabealho2"/>
         <w:numPr>
           <w:ilvl w:val="0"/>
           <w:numId w:val="0"/>
@@ -3420,7 +5217,7 @@
     </w:p>
     <w:p>
       <w:pPr>
-        <w:pStyle w:val="Ttulo2"/>
+        <w:pStyle w:val="Cabealho2"/>
         <w:numPr>
           <w:ilvl w:val="0"/>
           <w:numId w:val="29"/>
@@ -3538,9 +5335,12 @@
           <w:r>
             <w:sym w:font="Symbol" w:char="F0D3"/>
           </w:r>
+          <w:proofErr w:type="spellStart"/>
+          <w:proofErr w:type="gramStart"/>
           <w:r>
             <w:t>SchoolDrive</w:t>
           </w:r>
+          <w:proofErr w:type="spellEnd"/>
           <w:r>
             <w:t xml:space="preserve">,  </w:t>
           </w:r>
@@ -3559,6 +5359,7 @@
             </w:rPr>
             <w:t>2014</w:t>
           </w:r>
+          <w:proofErr w:type="gramEnd"/>
           <w:r>
             <w:fldChar w:fldCharType="end"/>
           </w:r>
@@ -3604,7 +5405,7 @@
               <w:rStyle w:val="Nmerodepgina"/>
               <w:noProof/>
             </w:rPr>
-            <w:t>1</w:t>
+            <w:t>3</w:t>
           </w:r>
           <w:r>
             <w:rPr>
@@ -3726,8 +5527,13 @@
               <w:tab w:val="clear" w:pos="8640"/>
             </w:tabs>
           </w:pPr>
+          <w:proofErr w:type="spellStart"/>
           <w:r>
-            <w:t>School Drive</w:t>
+            <w:t>School</w:t>
+          </w:r>
+          <w:proofErr w:type="spellEnd"/>
+          <w:r>
+            <w:t xml:space="preserve"> Drive</w:t>
           </w:r>
         </w:p>
       </w:tc>
@@ -3814,7 +5620,7 @@
     <w:lvl w:ilvl="2">
       <w:start w:val="1"/>
       <w:numFmt w:val="decimal"/>
-      <w:pStyle w:val="Ttulo3"/>
+      <w:pStyle w:val="Cabealho3"/>
       <w:lvlText w:val="%1.%2.%3"/>
       <w:legacy w:legacy="1" w:legacySpace="144" w:legacyIndent="0"/>
       <w:lvlJc w:val="left"/>
@@ -3822,7 +5628,7 @@
     <w:lvl w:ilvl="3">
       <w:start w:val="1"/>
       <w:numFmt w:val="decimal"/>
-      <w:pStyle w:val="Ttulo4"/>
+      <w:pStyle w:val="Cabealho4"/>
       <w:lvlText w:val="%1.%2.%3.%4"/>
       <w:legacy w:legacy="1" w:legacySpace="144" w:legacyIndent="0"/>
       <w:lvlJc w:val="left"/>
@@ -3830,7 +5636,7 @@
     <w:lvl w:ilvl="4">
       <w:start w:val="1"/>
       <w:numFmt w:val="decimal"/>
-      <w:pStyle w:val="Ttulo5"/>
+      <w:pStyle w:val="Cabealho5"/>
       <w:lvlText w:val="%1.%2.%3.%4.%5"/>
       <w:legacy w:legacy="1" w:legacySpace="144" w:legacyIndent="0"/>
       <w:lvlJc w:val="left"/>
@@ -3838,7 +5644,7 @@
     <w:lvl w:ilvl="5">
       <w:start w:val="1"/>
       <w:numFmt w:val="decimal"/>
-      <w:pStyle w:val="Ttulo6"/>
+      <w:pStyle w:val="Cabealho6"/>
       <w:lvlText w:val="%1.%2.%3.%4.%5.%6"/>
       <w:legacy w:legacy="1" w:legacySpace="144" w:legacyIndent="0"/>
       <w:lvlJc w:val="left"/>
@@ -3846,7 +5652,7 @@
     <w:lvl w:ilvl="6">
       <w:start w:val="1"/>
       <w:numFmt w:val="decimal"/>
-      <w:pStyle w:val="Ttulo7"/>
+      <w:pStyle w:val="Cabealho7"/>
       <w:lvlText w:val="%1.%2.%3.%4.%5.%6.%7"/>
       <w:legacy w:legacy="1" w:legacySpace="144" w:legacyIndent="0"/>
       <w:lvlJc w:val="left"/>
@@ -3854,7 +5660,7 @@
     <w:lvl w:ilvl="7">
       <w:start w:val="1"/>
       <w:numFmt w:val="decimal"/>
-      <w:pStyle w:val="Ttulo8"/>
+      <w:pStyle w:val="Cabealho8"/>
       <w:lvlText w:val="%1.%2.%3.%4.%5.%6.%7.%8"/>
       <w:legacy w:legacy="1" w:legacySpace="144" w:legacyIndent="0"/>
       <w:lvlJc w:val="left"/>
@@ -3862,7 +5668,7 @@
     <w:lvl w:ilvl="8">
       <w:start w:val="1"/>
       <w:numFmt w:val="decimal"/>
-      <w:pStyle w:val="Ttulo9"/>
+      <w:pStyle w:val="Cabealho9"/>
       <w:lvlText w:val="%1.%2.%3.%4.%5.%6.%7.%8.%9"/>
       <w:legacy w:legacy="1" w:legacySpace="144" w:legacyIndent="0"/>
       <w:lvlJc w:val="left"/>
@@ -4790,7 +6596,7 @@
     <w:lvl w:ilvl="0" w:tplc="4DBA5112">
       <w:start w:val="1"/>
       <w:numFmt w:val="bullet"/>
-      <w:pStyle w:val="Ttulo2"/>
+      <w:pStyle w:val="Cabealho2"/>
       <w:lvlText w:val=""/>
       <w:lvlJc w:val="left"/>
       <w:pPr>
@@ -6724,7 +8530,7 @@
       <w:lang w:val="pt-BR"/>
     </w:rPr>
   </w:style>
-  <w:style w:type="paragraph" w:styleId="Ttulo1">
+  <w:style w:type="paragraph" w:styleId="Cabealho1">
     <w:name w:val="heading 1"/>
     <w:basedOn w:val="Normal"/>
     <w:next w:val="Normal"/>
@@ -6740,9 +8546,9 @@
       <w:sz w:val="24"/>
     </w:rPr>
   </w:style>
-  <w:style w:type="paragraph" w:styleId="Ttulo2">
+  <w:style w:type="paragraph" w:styleId="Cabealho2">
     <w:name w:val="heading 2"/>
-    <w:basedOn w:val="Ttulo1"/>
+    <w:basedOn w:val="Cabealho1"/>
     <w:next w:val="Normal"/>
     <w:qFormat/>
     <w:pPr>
@@ -6755,9 +8561,9 @@
       <w:sz w:val="20"/>
     </w:rPr>
   </w:style>
-  <w:style w:type="paragraph" w:styleId="Ttulo3">
+  <w:style w:type="paragraph" w:styleId="Cabealho3">
     <w:name w:val="heading 3"/>
-    <w:basedOn w:val="Ttulo1"/>
+    <w:basedOn w:val="Cabealho1"/>
     <w:next w:val="Normal"/>
     <w:qFormat/>
     <w:pPr>
@@ -6773,9 +8579,9 @@
       <w:sz w:val="20"/>
     </w:rPr>
   </w:style>
-  <w:style w:type="paragraph" w:styleId="Ttulo4">
+  <w:style w:type="paragraph" w:styleId="Cabealho4">
     <w:name w:val="heading 4"/>
-    <w:basedOn w:val="Ttulo1"/>
+    <w:basedOn w:val="Cabealho1"/>
     <w:next w:val="Normal"/>
     <w:qFormat/>
     <w:pPr>
@@ -6790,7 +8596,7 @@
       <w:sz w:val="20"/>
     </w:rPr>
   </w:style>
-  <w:style w:type="paragraph" w:styleId="Ttulo5">
+  <w:style w:type="paragraph" w:styleId="Cabealho5">
     <w:name w:val="heading 5"/>
     <w:basedOn w:val="Normal"/>
     <w:next w:val="Normal"/>
@@ -6808,7 +8614,7 @@
       <w:sz w:val="22"/>
     </w:rPr>
   </w:style>
-  <w:style w:type="paragraph" w:styleId="Ttulo6">
+  <w:style w:type="paragraph" w:styleId="Cabealho6">
     <w:name w:val="heading 6"/>
     <w:basedOn w:val="Normal"/>
     <w:next w:val="Normal"/>
@@ -6827,7 +8633,7 @@
       <w:sz w:val="22"/>
     </w:rPr>
   </w:style>
-  <w:style w:type="paragraph" w:styleId="Ttulo7">
+  <w:style w:type="paragraph" w:styleId="Cabealho7">
     <w:name w:val="heading 7"/>
     <w:basedOn w:val="Normal"/>
     <w:next w:val="Normal"/>
@@ -6842,7 +8648,7 @@
       <w:outlineLvl w:val="6"/>
     </w:pPr>
   </w:style>
-  <w:style w:type="paragraph" w:styleId="Ttulo8">
+  <w:style w:type="paragraph" w:styleId="Cabealho8">
     <w:name w:val="heading 8"/>
     <w:basedOn w:val="Normal"/>
     <w:next w:val="Normal"/>
@@ -6860,7 +8666,7 @@
       <w:i/>
     </w:rPr>
   </w:style>
-  <w:style w:type="paragraph" w:styleId="Ttulo9">
+  <w:style w:type="paragraph" w:styleId="Cabealho9">
     <w:name w:val="heading 9"/>
     <w:basedOn w:val="Normal"/>
     <w:next w:val="Normal"/>
@@ -6880,7 +8686,7 @@
       <w:sz w:val="18"/>
     </w:rPr>
   </w:style>
-  <w:style w:type="character" w:default="1" w:styleId="Fontepargpadro">
+  <w:style w:type="character" w:default="1" w:styleId="Tipodeletrapredefinidodopargrafo">
     <w:name w:val="Default Paragraph Font"/>
     <w:uiPriority w:val="1"/>
     <w:semiHidden/>
@@ -6950,7 +8756,7 @@
       <w:lang w:val="en-AU"/>
     </w:rPr>
   </w:style>
-  <w:style w:type="paragraph" w:styleId="Recuonormal">
+  <w:style w:type="paragraph" w:styleId="Avanonormal">
     <w:name w:val="Normal Indent"/>
     <w:basedOn w:val="Normal"/>
     <w:semiHidden/>
@@ -6958,7 +8764,7 @@
       <w:ind w:left="900" w:hanging="900"/>
     </w:pPr>
   </w:style>
-  <w:style w:type="paragraph" w:styleId="Sumrio1">
+  <w:style w:type="paragraph" w:styleId="ndice1">
     <w:name w:val="toc 1"/>
     <w:basedOn w:val="Normal"/>
     <w:next w:val="Normal"/>
@@ -6971,7 +8777,7 @@
       <w:ind w:right="720"/>
     </w:pPr>
   </w:style>
-  <w:style w:type="paragraph" w:styleId="Sumrio2">
+  <w:style w:type="paragraph" w:styleId="ndice2">
     <w:name w:val="toc 2"/>
     <w:basedOn w:val="Normal"/>
     <w:next w:val="Normal"/>
@@ -6983,7 +8789,7 @@
       <w:ind w:left="432" w:right="720"/>
     </w:pPr>
   </w:style>
-  <w:style w:type="paragraph" w:styleId="Sumrio3">
+  <w:style w:type="paragraph" w:styleId="ndice3">
     <w:name w:val="toc 3"/>
     <w:basedOn w:val="Normal"/>
     <w:next w:val="Normal"/>
@@ -7020,7 +8826,7 @@
   </w:style>
   <w:style w:type="character" w:styleId="Nmerodepgina">
     <w:name w:val="page number"/>
-    <w:basedOn w:val="Fontepargpadro"/>
+    <w:basedOn w:val="Tipodeletrapredefinidodopargrafo"/>
     <w:semiHidden/>
   </w:style>
   <w:style w:type="paragraph" w:customStyle="1" w:styleId="Bullet1">
@@ -7058,7 +8864,7 @@
       <w:ind w:left="720"/>
     </w:pPr>
   </w:style>
-  <w:style w:type="paragraph" w:styleId="MapadoDocumento">
+  <w:style w:type="paragraph" w:styleId="Mapadodocumento">
     <w:name w:val="Document Map"/>
     <w:basedOn w:val="Normal"/>
     <w:semiHidden/>
@@ -7135,7 +8941,7 @@
       <w:jc w:val="both"/>
     </w:pPr>
   </w:style>
-  <w:style w:type="paragraph" w:styleId="Sumrio4">
+  <w:style w:type="paragraph" w:styleId="ndice4">
     <w:name w:val="toc 4"/>
     <w:basedOn w:val="Normal"/>
     <w:next w:val="Normal"/>
@@ -7145,7 +8951,7 @@
       <w:ind w:left="600"/>
     </w:pPr>
   </w:style>
-  <w:style w:type="paragraph" w:styleId="Sumrio5">
+  <w:style w:type="paragraph" w:styleId="ndice5">
     <w:name w:val="toc 5"/>
     <w:basedOn w:val="Normal"/>
     <w:next w:val="Normal"/>
@@ -7155,7 +8961,7 @@
       <w:ind w:left="800"/>
     </w:pPr>
   </w:style>
-  <w:style w:type="paragraph" w:styleId="Sumrio6">
+  <w:style w:type="paragraph" w:styleId="ndice6">
     <w:name w:val="toc 6"/>
     <w:basedOn w:val="Normal"/>
     <w:next w:val="Normal"/>
@@ -7165,7 +8971,7 @@
       <w:ind w:left="1000"/>
     </w:pPr>
   </w:style>
-  <w:style w:type="paragraph" w:styleId="Sumrio7">
+  <w:style w:type="paragraph" w:styleId="ndice7">
     <w:name w:val="toc 7"/>
     <w:basedOn w:val="Normal"/>
     <w:next w:val="Normal"/>
@@ -7175,7 +8981,7 @@
       <w:ind w:left="1200"/>
     </w:pPr>
   </w:style>
-  <w:style w:type="paragraph" w:styleId="Sumrio8">
+  <w:style w:type="paragraph" w:styleId="ndice8">
     <w:name w:val="toc 8"/>
     <w:basedOn w:val="Normal"/>
     <w:next w:val="Normal"/>
@@ -7185,7 +8991,7 @@
       <w:ind w:left="1400"/>
     </w:pPr>
   </w:style>
-  <w:style w:type="paragraph" w:styleId="Sumrio9">
+  <w:style w:type="paragraph" w:styleId="ndice9">
     <w:name w:val="toc 9"/>
     <w:basedOn w:val="Normal"/>
     <w:next w:val="Normal"/>
@@ -7204,7 +9010,7 @@
       <w:color w:val="0000FF"/>
     </w:rPr>
   </w:style>
-  <w:style w:type="paragraph" w:styleId="Recuodecorpodetexto">
+  <w:style w:type="paragraph" w:styleId="Avanodecorpodetexto">
     <w:name w:val="Body Text Indent"/>
     <w:basedOn w:val="Normal"/>
     <w:semiHidden/>
@@ -7259,7 +9065,7 @@
       <w:color w:val="0000FF"/>
     </w:rPr>
   </w:style>
-  <w:style w:type="character" w:styleId="Hyperlink">
+  <w:style w:type="character" w:styleId="Hiperligao">
     <w:name w:val="Hyperlink"/>
     <w:semiHidden/>
     <w:rPr>
@@ -7327,7 +9133,7 @@
   <w:style w:type="paragraph" w:styleId="Textodebalo">
     <w:name w:val="Balloon Text"/>
     <w:basedOn w:val="Normal"/>
-    <w:link w:val="TextodebaloChar"/>
+    <w:link w:val="TextodebaloCarter"/>
     <w:uiPriority w:val="99"/>
     <w:semiHidden/>
     <w:unhideWhenUsed/>
@@ -7341,8 +9147,8 @@
       <w:szCs w:val="16"/>
     </w:rPr>
   </w:style>
-  <w:style w:type="character" w:customStyle="1" w:styleId="TextodebaloChar">
-    <w:name w:val="Texto de balão Char"/>
+  <w:style w:type="character" w:customStyle="1" w:styleId="TextodebaloCarter">
+    <w:name w:val="Texto de balão Caráter"/>
     <w:link w:val="Textodebalo"/>
     <w:uiPriority w:val="99"/>
     <w:semiHidden/>

</xml_diff>

<commit_message>
Atualização do Plano de Iteração e Concepção, Lista de Itens e Riscos.
</commit_message>
<xml_diff>
--- a/planejamento/SD Plano Iteracao Concepcao 1.docx
+++ b/planejamento/SD Plano Iteracao Concepcao 1.docx
@@ -2082,6 +2082,8 @@
               </w:rPr>
               <w:t>6</w:t>
             </w:r>
+            <w:bookmarkStart w:id="1" w:name="_GoBack"/>
+            <w:bookmarkEnd w:id="1"/>
           </w:p>
         </w:tc>
         <w:tc>
@@ -2860,1746 +2862,6 @@
               </w:rPr>
               <w:t>10</w:t>
             </w:r>
-          </w:p>
-        </w:tc>
-        <w:tc>
-          <w:tcPr>
-            <w:tcW w:w="1417" w:type="dxa"/>
-            <w:noWrap/>
-            <w:vAlign w:val="bottom"/>
-          </w:tcPr>
-          <w:p>
-            <w:pPr>
-              <w:widowControl/>
-              <w:spacing w:line="240" w:lineRule="auto"/>
-              <w:rPr>
-                <w:rFonts w:ascii="Arial" w:hAnsi="Arial" w:cs="Arial"/>
-                <w:lang w:eastAsia="ja-JP"/>
-              </w:rPr>
-            </w:pPr>
-          </w:p>
-        </w:tc>
-      </w:tr>
-      <w:tr>
-        <w:trPr>
-          <w:trHeight w:val="255"/>
-        </w:trPr>
-        <w:tc>
-          <w:tcPr>
-            <w:tcW w:w="1543" w:type="dxa"/>
-            <w:noWrap/>
-            <w:vAlign w:val="bottom"/>
-          </w:tcPr>
-          <w:p>
-            <w:pPr>
-              <w:rPr>
-                <w:rFonts w:ascii="Arial" w:hAnsi="Arial" w:cs="Arial"/>
-              </w:rPr>
-            </w:pPr>
-            <w:r>
-              <w:rPr>
-                <w:rFonts w:ascii="Arial" w:hAnsi="Arial" w:cs="Arial"/>
-              </w:rPr>
-              <w:t>Criação dos Casos de Testes</w:t>
-            </w:r>
-          </w:p>
-        </w:tc>
-        <w:tc>
-          <w:tcPr>
-            <w:tcW w:w="1022" w:type="dxa"/>
-            <w:noWrap/>
-            <w:vAlign w:val="bottom"/>
-          </w:tcPr>
-          <w:p>
-            <w:pPr>
-              <w:widowControl/>
-              <w:spacing w:line="240" w:lineRule="auto"/>
-              <w:rPr>
-                <w:rFonts w:ascii="Arial" w:hAnsi="Arial" w:cs="Arial"/>
-                <w:lang w:eastAsia="ja-JP"/>
-              </w:rPr>
-            </w:pPr>
-            <w:r>
-              <w:rPr>
-                <w:rFonts w:ascii="Arial" w:hAnsi="Arial" w:cs="Arial"/>
-                <w:lang w:eastAsia="ja-JP"/>
-              </w:rPr>
-              <w:t>Alta</w:t>
-            </w:r>
-          </w:p>
-        </w:tc>
-        <w:tc>
-          <w:tcPr>
-            <w:tcW w:w="1134" w:type="dxa"/>
-            <w:noWrap/>
-            <w:vAlign w:val="bottom"/>
-          </w:tcPr>
-          <w:p>
-            <w:pPr>
-              <w:widowControl/>
-              <w:spacing w:line="240" w:lineRule="auto"/>
-              <w:rPr>
-                <w:rFonts w:ascii="Arial" w:hAnsi="Arial" w:cs="Arial"/>
-                <w:lang w:eastAsia="ja-JP"/>
-              </w:rPr>
-            </w:pPr>
-            <w:r>
-              <w:rPr>
-                <w:rFonts w:ascii="Arial" w:hAnsi="Arial" w:cs="Arial"/>
-                <w:lang w:eastAsia="ja-JP"/>
-              </w:rPr>
-              <w:t>9</w:t>
-            </w:r>
-          </w:p>
-        </w:tc>
-        <w:tc>
-          <w:tcPr>
-            <w:tcW w:w="1134" w:type="dxa"/>
-            <w:noWrap/>
-            <w:vAlign w:val="bottom"/>
-          </w:tcPr>
-          <w:p>
-            <w:pPr>
-              <w:widowControl/>
-              <w:spacing w:line="240" w:lineRule="auto"/>
-              <w:rPr>
-                <w:rFonts w:ascii="Arial" w:hAnsi="Arial" w:cs="Arial"/>
-                <w:lang w:eastAsia="ja-JP"/>
-              </w:rPr>
-            </w:pPr>
-            <w:r>
-              <w:rPr>
-                <w:rFonts w:ascii="Arial" w:hAnsi="Arial" w:cs="Arial"/>
-                <w:lang w:eastAsia="ja-JP"/>
-              </w:rPr>
-              <w:t>Não Iniciado</w:t>
-            </w:r>
-          </w:p>
-        </w:tc>
-        <w:tc>
-          <w:tcPr>
-            <w:tcW w:w="1134" w:type="dxa"/>
-            <w:noWrap/>
-            <w:vAlign w:val="bottom"/>
-          </w:tcPr>
-          <w:p>
-            <w:pPr>
-              <w:widowControl/>
-              <w:spacing w:line="240" w:lineRule="auto"/>
-              <w:rPr>
-                <w:rFonts w:ascii="Arial" w:hAnsi="Arial" w:cs="Arial"/>
-                <w:lang w:eastAsia="ja-JP"/>
-              </w:rPr>
-            </w:pPr>
-            <w:r>
-              <w:rPr>
-                <w:rFonts w:ascii="Arial" w:hAnsi="Arial" w:cs="Arial"/>
-                <w:lang w:eastAsia="ja-JP"/>
-              </w:rPr>
-              <w:t>I1</w:t>
-            </w:r>
-          </w:p>
-        </w:tc>
-        <w:tc>
-          <w:tcPr>
-            <w:tcW w:w="992" w:type="dxa"/>
-            <w:noWrap/>
-            <w:vAlign w:val="bottom"/>
-          </w:tcPr>
-          <w:p>
-            <w:pPr>
-              <w:widowControl/>
-              <w:spacing w:line="240" w:lineRule="auto"/>
-              <w:rPr>
-                <w:rFonts w:ascii="Arial" w:hAnsi="Arial" w:cs="Arial"/>
-                <w:lang w:eastAsia="ja-JP"/>
-              </w:rPr>
-            </w:pPr>
-            <w:r>
-              <w:rPr>
-                <w:rFonts w:ascii="Arial" w:hAnsi="Arial" w:cs="Arial"/>
-                <w:lang w:eastAsia="ja-JP"/>
-              </w:rPr>
-              <w:t>Geraldo</w:t>
-            </w:r>
-          </w:p>
-        </w:tc>
-        <w:tc>
-          <w:tcPr>
-            <w:tcW w:w="851" w:type="dxa"/>
-            <w:noWrap/>
-            <w:vAlign w:val="bottom"/>
-          </w:tcPr>
-          <w:p>
-            <w:pPr>
-              <w:widowControl/>
-              <w:spacing w:line="240" w:lineRule="auto"/>
-              <w:rPr>
-                <w:rFonts w:ascii="Arial" w:hAnsi="Arial" w:cs="Arial"/>
-                <w:lang w:eastAsia="ja-JP"/>
-              </w:rPr>
-            </w:pPr>
-          </w:p>
-        </w:tc>
-        <w:tc>
-          <w:tcPr>
-            <w:tcW w:w="1417" w:type="dxa"/>
-            <w:noWrap/>
-            <w:vAlign w:val="bottom"/>
-          </w:tcPr>
-          <w:p>
-            <w:pPr>
-              <w:widowControl/>
-              <w:spacing w:line="240" w:lineRule="auto"/>
-              <w:rPr>
-                <w:rFonts w:ascii="Arial" w:hAnsi="Arial" w:cs="Arial"/>
-                <w:lang w:eastAsia="ja-JP"/>
-              </w:rPr>
-            </w:pPr>
-          </w:p>
-        </w:tc>
-      </w:tr>
-      <w:tr>
-        <w:trPr>
-          <w:trHeight w:val="255"/>
-        </w:trPr>
-        <w:tc>
-          <w:tcPr>
-            <w:tcW w:w="1543" w:type="dxa"/>
-            <w:noWrap/>
-            <w:vAlign w:val="bottom"/>
-          </w:tcPr>
-          <w:p>
-            <w:pPr>
-              <w:rPr>
-                <w:rFonts w:ascii="Arial" w:hAnsi="Arial" w:cs="Arial"/>
-              </w:rPr>
-            </w:pPr>
-            <w:r>
-              <w:rPr>
-                <w:rFonts w:ascii="Arial" w:hAnsi="Arial" w:cs="Arial"/>
-              </w:rPr>
-              <w:t>Execução dos Casos de Testes</w:t>
-            </w:r>
-          </w:p>
-        </w:tc>
-        <w:tc>
-          <w:tcPr>
-            <w:tcW w:w="1022" w:type="dxa"/>
-            <w:noWrap/>
-            <w:vAlign w:val="bottom"/>
-          </w:tcPr>
-          <w:p>
-            <w:pPr>
-              <w:widowControl/>
-              <w:spacing w:line="240" w:lineRule="auto"/>
-              <w:rPr>
-                <w:rFonts w:ascii="Arial" w:hAnsi="Arial" w:cs="Arial"/>
-                <w:lang w:eastAsia="ja-JP"/>
-              </w:rPr>
-            </w:pPr>
-            <w:r>
-              <w:rPr>
-                <w:rFonts w:ascii="Arial" w:hAnsi="Arial" w:cs="Arial"/>
-                <w:lang w:eastAsia="ja-JP"/>
-              </w:rPr>
-              <w:t>Alta</w:t>
-            </w:r>
-          </w:p>
-        </w:tc>
-        <w:tc>
-          <w:tcPr>
-            <w:tcW w:w="1134" w:type="dxa"/>
-            <w:noWrap/>
-            <w:vAlign w:val="bottom"/>
-          </w:tcPr>
-          <w:p>
-            <w:pPr>
-              <w:widowControl/>
-              <w:spacing w:line="240" w:lineRule="auto"/>
-              <w:rPr>
-                <w:rFonts w:ascii="Arial" w:hAnsi="Arial" w:cs="Arial"/>
-                <w:lang w:eastAsia="ja-JP"/>
-              </w:rPr>
-            </w:pPr>
-            <w:r>
-              <w:rPr>
-                <w:rFonts w:ascii="Arial" w:hAnsi="Arial" w:cs="Arial"/>
-                <w:lang w:eastAsia="ja-JP"/>
-              </w:rPr>
-              <w:t>6</w:t>
-            </w:r>
-          </w:p>
-        </w:tc>
-        <w:tc>
-          <w:tcPr>
-            <w:tcW w:w="1134" w:type="dxa"/>
-            <w:noWrap/>
-            <w:vAlign w:val="bottom"/>
-          </w:tcPr>
-          <w:p>
-            <w:pPr>
-              <w:widowControl/>
-              <w:spacing w:line="240" w:lineRule="auto"/>
-              <w:rPr>
-                <w:rFonts w:ascii="Arial" w:hAnsi="Arial" w:cs="Arial"/>
-                <w:lang w:eastAsia="ja-JP"/>
-              </w:rPr>
-            </w:pPr>
-            <w:r>
-              <w:rPr>
-                <w:rFonts w:ascii="Arial" w:hAnsi="Arial" w:cs="Arial"/>
-                <w:lang w:eastAsia="ja-JP"/>
-              </w:rPr>
-              <w:t>Não Iniciado</w:t>
-            </w:r>
-          </w:p>
-        </w:tc>
-        <w:tc>
-          <w:tcPr>
-            <w:tcW w:w="1134" w:type="dxa"/>
-            <w:noWrap/>
-            <w:vAlign w:val="bottom"/>
-          </w:tcPr>
-          <w:p>
-            <w:pPr>
-              <w:widowControl/>
-              <w:spacing w:line="240" w:lineRule="auto"/>
-              <w:rPr>
-                <w:rFonts w:ascii="Arial" w:hAnsi="Arial" w:cs="Arial"/>
-                <w:lang w:eastAsia="ja-JP"/>
-              </w:rPr>
-            </w:pPr>
-            <w:r>
-              <w:rPr>
-                <w:rFonts w:ascii="Arial" w:hAnsi="Arial" w:cs="Arial"/>
-                <w:lang w:eastAsia="ja-JP"/>
-              </w:rPr>
-              <w:t>I1</w:t>
-            </w:r>
-          </w:p>
-        </w:tc>
-        <w:tc>
-          <w:tcPr>
-            <w:tcW w:w="992" w:type="dxa"/>
-            <w:noWrap/>
-            <w:vAlign w:val="bottom"/>
-          </w:tcPr>
-          <w:p>
-            <w:pPr>
-              <w:widowControl/>
-              <w:spacing w:line="240" w:lineRule="auto"/>
-              <w:rPr>
-                <w:rFonts w:ascii="Arial" w:hAnsi="Arial" w:cs="Arial"/>
-                <w:lang w:eastAsia="ja-JP"/>
-              </w:rPr>
-            </w:pPr>
-            <w:r>
-              <w:rPr>
-                <w:rFonts w:ascii="Arial" w:hAnsi="Arial" w:cs="Arial"/>
-                <w:lang w:eastAsia="ja-JP"/>
-              </w:rPr>
-              <w:t>Geraldo</w:t>
-            </w:r>
-            <w:bookmarkStart w:id="1" w:name="_GoBack"/>
-            <w:bookmarkEnd w:id="1"/>
-          </w:p>
-        </w:tc>
-        <w:tc>
-          <w:tcPr>
-            <w:tcW w:w="851" w:type="dxa"/>
-            <w:noWrap/>
-            <w:vAlign w:val="bottom"/>
-          </w:tcPr>
-          <w:p>
-            <w:pPr>
-              <w:widowControl/>
-              <w:spacing w:line="240" w:lineRule="auto"/>
-              <w:rPr>
-                <w:rFonts w:ascii="Arial" w:hAnsi="Arial" w:cs="Arial"/>
-                <w:lang w:eastAsia="ja-JP"/>
-              </w:rPr>
-            </w:pPr>
-          </w:p>
-        </w:tc>
-        <w:tc>
-          <w:tcPr>
-            <w:tcW w:w="1417" w:type="dxa"/>
-            <w:noWrap/>
-            <w:vAlign w:val="bottom"/>
-          </w:tcPr>
-          <w:p>
-            <w:pPr>
-              <w:widowControl/>
-              <w:spacing w:line="240" w:lineRule="auto"/>
-              <w:rPr>
-                <w:rFonts w:ascii="Arial" w:hAnsi="Arial" w:cs="Arial"/>
-                <w:lang w:eastAsia="ja-JP"/>
-              </w:rPr>
-            </w:pPr>
-          </w:p>
-        </w:tc>
-      </w:tr>
-      <w:tr>
-        <w:trPr>
-          <w:trHeight w:val="255"/>
-        </w:trPr>
-        <w:tc>
-          <w:tcPr>
-            <w:tcW w:w="1543" w:type="dxa"/>
-            <w:noWrap/>
-            <w:vAlign w:val="bottom"/>
-          </w:tcPr>
-          <w:p>
-            <w:pPr>
-              <w:rPr>
-                <w:rFonts w:ascii="Arial" w:hAnsi="Arial" w:cs="Arial"/>
-              </w:rPr>
-            </w:pPr>
-          </w:p>
-        </w:tc>
-        <w:tc>
-          <w:tcPr>
-            <w:tcW w:w="1022" w:type="dxa"/>
-            <w:noWrap/>
-            <w:vAlign w:val="bottom"/>
-          </w:tcPr>
-          <w:p>
-            <w:pPr>
-              <w:widowControl/>
-              <w:spacing w:line="240" w:lineRule="auto"/>
-              <w:rPr>
-                <w:rFonts w:ascii="Arial" w:hAnsi="Arial" w:cs="Arial"/>
-                <w:lang w:eastAsia="ja-JP"/>
-              </w:rPr>
-            </w:pPr>
-          </w:p>
-        </w:tc>
-        <w:tc>
-          <w:tcPr>
-            <w:tcW w:w="1134" w:type="dxa"/>
-            <w:noWrap/>
-            <w:vAlign w:val="bottom"/>
-          </w:tcPr>
-          <w:p>
-            <w:pPr>
-              <w:widowControl/>
-              <w:spacing w:line="240" w:lineRule="auto"/>
-              <w:rPr>
-                <w:rFonts w:ascii="Arial" w:hAnsi="Arial" w:cs="Arial"/>
-                <w:lang w:eastAsia="ja-JP"/>
-              </w:rPr>
-            </w:pPr>
-          </w:p>
-        </w:tc>
-        <w:tc>
-          <w:tcPr>
-            <w:tcW w:w="1134" w:type="dxa"/>
-            <w:noWrap/>
-            <w:vAlign w:val="bottom"/>
-          </w:tcPr>
-          <w:p>
-            <w:pPr>
-              <w:widowControl/>
-              <w:spacing w:line="240" w:lineRule="auto"/>
-              <w:rPr>
-                <w:rFonts w:ascii="Arial" w:hAnsi="Arial" w:cs="Arial"/>
-                <w:lang w:eastAsia="ja-JP"/>
-              </w:rPr>
-            </w:pPr>
-          </w:p>
-        </w:tc>
-        <w:tc>
-          <w:tcPr>
-            <w:tcW w:w="1134" w:type="dxa"/>
-            <w:noWrap/>
-            <w:vAlign w:val="bottom"/>
-          </w:tcPr>
-          <w:p>
-            <w:pPr>
-              <w:widowControl/>
-              <w:spacing w:line="240" w:lineRule="auto"/>
-              <w:rPr>
-                <w:rFonts w:ascii="Arial" w:hAnsi="Arial" w:cs="Arial"/>
-                <w:lang w:eastAsia="ja-JP"/>
-              </w:rPr>
-            </w:pPr>
-          </w:p>
-        </w:tc>
-        <w:tc>
-          <w:tcPr>
-            <w:tcW w:w="992" w:type="dxa"/>
-            <w:noWrap/>
-            <w:vAlign w:val="bottom"/>
-          </w:tcPr>
-          <w:p>
-            <w:pPr>
-              <w:widowControl/>
-              <w:spacing w:line="240" w:lineRule="auto"/>
-              <w:rPr>
-                <w:rFonts w:ascii="Arial" w:hAnsi="Arial" w:cs="Arial"/>
-                <w:lang w:eastAsia="ja-JP"/>
-              </w:rPr>
-            </w:pPr>
-          </w:p>
-        </w:tc>
-        <w:tc>
-          <w:tcPr>
-            <w:tcW w:w="851" w:type="dxa"/>
-            <w:noWrap/>
-            <w:vAlign w:val="bottom"/>
-          </w:tcPr>
-          <w:p>
-            <w:pPr>
-              <w:widowControl/>
-              <w:spacing w:line="240" w:lineRule="auto"/>
-              <w:rPr>
-                <w:rFonts w:ascii="Arial" w:hAnsi="Arial" w:cs="Arial"/>
-                <w:lang w:eastAsia="ja-JP"/>
-              </w:rPr>
-            </w:pPr>
-          </w:p>
-        </w:tc>
-        <w:tc>
-          <w:tcPr>
-            <w:tcW w:w="1417" w:type="dxa"/>
-            <w:noWrap/>
-            <w:vAlign w:val="bottom"/>
-          </w:tcPr>
-          <w:p>
-            <w:pPr>
-              <w:widowControl/>
-              <w:spacing w:line="240" w:lineRule="auto"/>
-              <w:rPr>
-                <w:rFonts w:ascii="Arial" w:hAnsi="Arial" w:cs="Arial"/>
-                <w:lang w:eastAsia="ja-JP"/>
-              </w:rPr>
-            </w:pPr>
-          </w:p>
-        </w:tc>
-      </w:tr>
-      <w:tr>
-        <w:trPr>
-          <w:trHeight w:val="255"/>
-        </w:trPr>
-        <w:tc>
-          <w:tcPr>
-            <w:tcW w:w="1543" w:type="dxa"/>
-            <w:noWrap/>
-            <w:vAlign w:val="bottom"/>
-          </w:tcPr>
-          <w:p>
-            <w:pPr>
-              <w:rPr>
-                <w:rFonts w:ascii="Arial" w:hAnsi="Arial" w:cs="Arial"/>
-              </w:rPr>
-            </w:pPr>
-          </w:p>
-        </w:tc>
-        <w:tc>
-          <w:tcPr>
-            <w:tcW w:w="1022" w:type="dxa"/>
-            <w:noWrap/>
-            <w:vAlign w:val="bottom"/>
-          </w:tcPr>
-          <w:p>
-            <w:pPr>
-              <w:widowControl/>
-              <w:spacing w:line="240" w:lineRule="auto"/>
-              <w:rPr>
-                <w:rFonts w:ascii="Arial" w:hAnsi="Arial" w:cs="Arial"/>
-                <w:lang w:eastAsia="ja-JP"/>
-              </w:rPr>
-            </w:pPr>
-          </w:p>
-        </w:tc>
-        <w:tc>
-          <w:tcPr>
-            <w:tcW w:w="1134" w:type="dxa"/>
-            <w:noWrap/>
-            <w:vAlign w:val="bottom"/>
-          </w:tcPr>
-          <w:p>
-            <w:pPr>
-              <w:widowControl/>
-              <w:spacing w:line="240" w:lineRule="auto"/>
-              <w:rPr>
-                <w:rFonts w:ascii="Arial" w:hAnsi="Arial" w:cs="Arial"/>
-                <w:lang w:eastAsia="ja-JP"/>
-              </w:rPr>
-            </w:pPr>
-          </w:p>
-        </w:tc>
-        <w:tc>
-          <w:tcPr>
-            <w:tcW w:w="1134" w:type="dxa"/>
-            <w:noWrap/>
-            <w:vAlign w:val="bottom"/>
-          </w:tcPr>
-          <w:p>
-            <w:pPr>
-              <w:widowControl/>
-              <w:spacing w:line="240" w:lineRule="auto"/>
-              <w:rPr>
-                <w:rFonts w:ascii="Arial" w:hAnsi="Arial" w:cs="Arial"/>
-                <w:lang w:eastAsia="ja-JP"/>
-              </w:rPr>
-            </w:pPr>
-          </w:p>
-        </w:tc>
-        <w:tc>
-          <w:tcPr>
-            <w:tcW w:w="1134" w:type="dxa"/>
-            <w:noWrap/>
-            <w:vAlign w:val="bottom"/>
-          </w:tcPr>
-          <w:p>
-            <w:pPr>
-              <w:widowControl/>
-              <w:spacing w:line="240" w:lineRule="auto"/>
-              <w:rPr>
-                <w:rFonts w:ascii="Arial" w:hAnsi="Arial" w:cs="Arial"/>
-                <w:lang w:eastAsia="ja-JP"/>
-              </w:rPr>
-            </w:pPr>
-          </w:p>
-        </w:tc>
-        <w:tc>
-          <w:tcPr>
-            <w:tcW w:w="992" w:type="dxa"/>
-            <w:noWrap/>
-            <w:vAlign w:val="bottom"/>
-          </w:tcPr>
-          <w:p>
-            <w:pPr>
-              <w:widowControl/>
-              <w:spacing w:line="240" w:lineRule="auto"/>
-              <w:rPr>
-                <w:rFonts w:ascii="Arial" w:hAnsi="Arial" w:cs="Arial"/>
-                <w:lang w:eastAsia="ja-JP"/>
-              </w:rPr>
-            </w:pPr>
-          </w:p>
-        </w:tc>
-        <w:tc>
-          <w:tcPr>
-            <w:tcW w:w="851" w:type="dxa"/>
-            <w:noWrap/>
-            <w:vAlign w:val="bottom"/>
-          </w:tcPr>
-          <w:p>
-            <w:pPr>
-              <w:widowControl/>
-              <w:spacing w:line="240" w:lineRule="auto"/>
-              <w:rPr>
-                <w:rFonts w:ascii="Arial" w:hAnsi="Arial" w:cs="Arial"/>
-                <w:lang w:eastAsia="ja-JP"/>
-              </w:rPr>
-            </w:pPr>
-          </w:p>
-        </w:tc>
-        <w:tc>
-          <w:tcPr>
-            <w:tcW w:w="1417" w:type="dxa"/>
-            <w:noWrap/>
-            <w:vAlign w:val="bottom"/>
-          </w:tcPr>
-          <w:p>
-            <w:pPr>
-              <w:widowControl/>
-              <w:spacing w:line="240" w:lineRule="auto"/>
-              <w:rPr>
-                <w:rFonts w:ascii="Arial" w:hAnsi="Arial" w:cs="Arial"/>
-                <w:lang w:eastAsia="ja-JP"/>
-              </w:rPr>
-            </w:pPr>
-          </w:p>
-        </w:tc>
-      </w:tr>
-      <w:tr>
-        <w:trPr>
-          <w:trHeight w:val="255"/>
-        </w:trPr>
-        <w:tc>
-          <w:tcPr>
-            <w:tcW w:w="1543" w:type="dxa"/>
-            <w:noWrap/>
-            <w:vAlign w:val="bottom"/>
-          </w:tcPr>
-          <w:p>
-            <w:pPr>
-              <w:rPr>
-                <w:rFonts w:ascii="Arial" w:hAnsi="Arial" w:cs="Arial"/>
-              </w:rPr>
-            </w:pPr>
-          </w:p>
-        </w:tc>
-        <w:tc>
-          <w:tcPr>
-            <w:tcW w:w="1022" w:type="dxa"/>
-            <w:noWrap/>
-            <w:vAlign w:val="bottom"/>
-          </w:tcPr>
-          <w:p>
-            <w:pPr>
-              <w:widowControl/>
-              <w:spacing w:line="240" w:lineRule="auto"/>
-              <w:rPr>
-                <w:rFonts w:ascii="Arial" w:hAnsi="Arial" w:cs="Arial"/>
-                <w:lang w:eastAsia="ja-JP"/>
-              </w:rPr>
-            </w:pPr>
-          </w:p>
-        </w:tc>
-        <w:tc>
-          <w:tcPr>
-            <w:tcW w:w="1134" w:type="dxa"/>
-            <w:noWrap/>
-            <w:vAlign w:val="bottom"/>
-          </w:tcPr>
-          <w:p>
-            <w:pPr>
-              <w:widowControl/>
-              <w:spacing w:line="240" w:lineRule="auto"/>
-              <w:rPr>
-                <w:rFonts w:ascii="Arial" w:hAnsi="Arial" w:cs="Arial"/>
-                <w:lang w:eastAsia="ja-JP"/>
-              </w:rPr>
-            </w:pPr>
-          </w:p>
-        </w:tc>
-        <w:tc>
-          <w:tcPr>
-            <w:tcW w:w="1134" w:type="dxa"/>
-            <w:noWrap/>
-            <w:vAlign w:val="bottom"/>
-          </w:tcPr>
-          <w:p>
-            <w:pPr>
-              <w:widowControl/>
-              <w:spacing w:line="240" w:lineRule="auto"/>
-              <w:rPr>
-                <w:rFonts w:ascii="Arial" w:hAnsi="Arial" w:cs="Arial"/>
-                <w:lang w:eastAsia="ja-JP"/>
-              </w:rPr>
-            </w:pPr>
-          </w:p>
-        </w:tc>
-        <w:tc>
-          <w:tcPr>
-            <w:tcW w:w="1134" w:type="dxa"/>
-            <w:noWrap/>
-            <w:vAlign w:val="bottom"/>
-          </w:tcPr>
-          <w:p>
-            <w:pPr>
-              <w:widowControl/>
-              <w:spacing w:line="240" w:lineRule="auto"/>
-              <w:rPr>
-                <w:rFonts w:ascii="Arial" w:hAnsi="Arial" w:cs="Arial"/>
-                <w:lang w:eastAsia="ja-JP"/>
-              </w:rPr>
-            </w:pPr>
-          </w:p>
-        </w:tc>
-        <w:tc>
-          <w:tcPr>
-            <w:tcW w:w="992" w:type="dxa"/>
-            <w:noWrap/>
-            <w:vAlign w:val="bottom"/>
-          </w:tcPr>
-          <w:p>
-            <w:pPr>
-              <w:widowControl/>
-              <w:spacing w:line="240" w:lineRule="auto"/>
-              <w:rPr>
-                <w:rFonts w:ascii="Arial" w:hAnsi="Arial" w:cs="Arial"/>
-                <w:lang w:eastAsia="ja-JP"/>
-              </w:rPr>
-            </w:pPr>
-          </w:p>
-        </w:tc>
-        <w:tc>
-          <w:tcPr>
-            <w:tcW w:w="851" w:type="dxa"/>
-            <w:noWrap/>
-            <w:vAlign w:val="bottom"/>
-          </w:tcPr>
-          <w:p>
-            <w:pPr>
-              <w:widowControl/>
-              <w:spacing w:line="240" w:lineRule="auto"/>
-              <w:rPr>
-                <w:rFonts w:ascii="Arial" w:hAnsi="Arial" w:cs="Arial"/>
-                <w:lang w:eastAsia="ja-JP"/>
-              </w:rPr>
-            </w:pPr>
-          </w:p>
-        </w:tc>
-        <w:tc>
-          <w:tcPr>
-            <w:tcW w:w="1417" w:type="dxa"/>
-            <w:noWrap/>
-            <w:vAlign w:val="bottom"/>
-          </w:tcPr>
-          <w:p>
-            <w:pPr>
-              <w:widowControl/>
-              <w:spacing w:line="240" w:lineRule="auto"/>
-              <w:rPr>
-                <w:rFonts w:ascii="Arial" w:hAnsi="Arial" w:cs="Arial"/>
-                <w:lang w:eastAsia="ja-JP"/>
-              </w:rPr>
-            </w:pPr>
-          </w:p>
-        </w:tc>
-      </w:tr>
-      <w:tr>
-        <w:trPr>
-          <w:trHeight w:val="255"/>
-        </w:trPr>
-        <w:tc>
-          <w:tcPr>
-            <w:tcW w:w="1543" w:type="dxa"/>
-            <w:noWrap/>
-            <w:vAlign w:val="bottom"/>
-          </w:tcPr>
-          <w:p>
-            <w:pPr>
-              <w:rPr>
-                <w:rFonts w:ascii="Arial" w:hAnsi="Arial" w:cs="Arial"/>
-              </w:rPr>
-            </w:pPr>
-          </w:p>
-        </w:tc>
-        <w:tc>
-          <w:tcPr>
-            <w:tcW w:w="1022" w:type="dxa"/>
-            <w:noWrap/>
-            <w:vAlign w:val="bottom"/>
-          </w:tcPr>
-          <w:p>
-            <w:pPr>
-              <w:widowControl/>
-              <w:spacing w:line="240" w:lineRule="auto"/>
-              <w:rPr>
-                <w:rFonts w:ascii="Arial" w:hAnsi="Arial" w:cs="Arial"/>
-                <w:lang w:eastAsia="ja-JP"/>
-              </w:rPr>
-            </w:pPr>
-          </w:p>
-        </w:tc>
-        <w:tc>
-          <w:tcPr>
-            <w:tcW w:w="1134" w:type="dxa"/>
-            <w:noWrap/>
-            <w:vAlign w:val="bottom"/>
-          </w:tcPr>
-          <w:p>
-            <w:pPr>
-              <w:widowControl/>
-              <w:spacing w:line="240" w:lineRule="auto"/>
-              <w:rPr>
-                <w:rFonts w:ascii="Arial" w:hAnsi="Arial" w:cs="Arial"/>
-                <w:lang w:eastAsia="ja-JP"/>
-              </w:rPr>
-            </w:pPr>
-          </w:p>
-        </w:tc>
-        <w:tc>
-          <w:tcPr>
-            <w:tcW w:w="1134" w:type="dxa"/>
-            <w:noWrap/>
-            <w:vAlign w:val="bottom"/>
-          </w:tcPr>
-          <w:p>
-            <w:pPr>
-              <w:widowControl/>
-              <w:spacing w:line="240" w:lineRule="auto"/>
-              <w:rPr>
-                <w:rFonts w:ascii="Arial" w:hAnsi="Arial" w:cs="Arial"/>
-                <w:lang w:eastAsia="ja-JP"/>
-              </w:rPr>
-            </w:pPr>
-          </w:p>
-        </w:tc>
-        <w:tc>
-          <w:tcPr>
-            <w:tcW w:w="1134" w:type="dxa"/>
-            <w:noWrap/>
-            <w:vAlign w:val="bottom"/>
-          </w:tcPr>
-          <w:p>
-            <w:pPr>
-              <w:widowControl/>
-              <w:spacing w:line="240" w:lineRule="auto"/>
-              <w:rPr>
-                <w:rFonts w:ascii="Arial" w:hAnsi="Arial" w:cs="Arial"/>
-                <w:lang w:eastAsia="ja-JP"/>
-              </w:rPr>
-            </w:pPr>
-          </w:p>
-        </w:tc>
-        <w:tc>
-          <w:tcPr>
-            <w:tcW w:w="992" w:type="dxa"/>
-            <w:noWrap/>
-            <w:vAlign w:val="bottom"/>
-          </w:tcPr>
-          <w:p>
-            <w:pPr>
-              <w:widowControl/>
-              <w:spacing w:line="240" w:lineRule="auto"/>
-              <w:rPr>
-                <w:rFonts w:ascii="Arial" w:hAnsi="Arial" w:cs="Arial"/>
-                <w:lang w:eastAsia="ja-JP"/>
-              </w:rPr>
-            </w:pPr>
-          </w:p>
-        </w:tc>
-        <w:tc>
-          <w:tcPr>
-            <w:tcW w:w="851" w:type="dxa"/>
-            <w:noWrap/>
-            <w:vAlign w:val="bottom"/>
-          </w:tcPr>
-          <w:p>
-            <w:pPr>
-              <w:widowControl/>
-              <w:spacing w:line="240" w:lineRule="auto"/>
-              <w:rPr>
-                <w:rFonts w:ascii="Arial" w:hAnsi="Arial" w:cs="Arial"/>
-                <w:lang w:eastAsia="ja-JP"/>
-              </w:rPr>
-            </w:pPr>
-          </w:p>
-        </w:tc>
-        <w:tc>
-          <w:tcPr>
-            <w:tcW w:w="1417" w:type="dxa"/>
-            <w:noWrap/>
-            <w:vAlign w:val="bottom"/>
-          </w:tcPr>
-          <w:p>
-            <w:pPr>
-              <w:widowControl/>
-              <w:spacing w:line="240" w:lineRule="auto"/>
-              <w:rPr>
-                <w:rFonts w:ascii="Arial" w:hAnsi="Arial" w:cs="Arial"/>
-                <w:lang w:eastAsia="ja-JP"/>
-              </w:rPr>
-            </w:pPr>
-          </w:p>
-        </w:tc>
-      </w:tr>
-      <w:tr>
-        <w:trPr>
-          <w:trHeight w:val="255"/>
-        </w:trPr>
-        <w:tc>
-          <w:tcPr>
-            <w:tcW w:w="1543" w:type="dxa"/>
-            <w:noWrap/>
-            <w:vAlign w:val="bottom"/>
-          </w:tcPr>
-          <w:p>
-            <w:pPr>
-              <w:rPr>
-                <w:rFonts w:ascii="Arial" w:hAnsi="Arial" w:cs="Arial"/>
-              </w:rPr>
-            </w:pPr>
-          </w:p>
-        </w:tc>
-        <w:tc>
-          <w:tcPr>
-            <w:tcW w:w="1022" w:type="dxa"/>
-            <w:noWrap/>
-            <w:vAlign w:val="bottom"/>
-          </w:tcPr>
-          <w:p>
-            <w:pPr>
-              <w:widowControl/>
-              <w:spacing w:line="240" w:lineRule="auto"/>
-              <w:rPr>
-                <w:rFonts w:ascii="Arial" w:hAnsi="Arial" w:cs="Arial"/>
-                <w:lang w:eastAsia="ja-JP"/>
-              </w:rPr>
-            </w:pPr>
-          </w:p>
-        </w:tc>
-        <w:tc>
-          <w:tcPr>
-            <w:tcW w:w="1134" w:type="dxa"/>
-            <w:noWrap/>
-            <w:vAlign w:val="bottom"/>
-          </w:tcPr>
-          <w:p>
-            <w:pPr>
-              <w:widowControl/>
-              <w:spacing w:line="240" w:lineRule="auto"/>
-              <w:rPr>
-                <w:rFonts w:ascii="Arial" w:hAnsi="Arial" w:cs="Arial"/>
-                <w:lang w:eastAsia="ja-JP"/>
-              </w:rPr>
-            </w:pPr>
-          </w:p>
-        </w:tc>
-        <w:tc>
-          <w:tcPr>
-            <w:tcW w:w="1134" w:type="dxa"/>
-            <w:noWrap/>
-            <w:vAlign w:val="bottom"/>
-          </w:tcPr>
-          <w:p>
-            <w:pPr>
-              <w:widowControl/>
-              <w:spacing w:line="240" w:lineRule="auto"/>
-              <w:rPr>
-                <w:rFonts w:ascii="Arial" w:hAnsi="Arial" w:cs="Arial"/>
-                <w:lang w:eastAsia="ja-JP"/>
-              </w:rPr>
-            </w:pPr>
-          </w:p>
-        </w:tc>
-        <w:tc>
-          <w:tcPr>
-            <w:tcW w:w="1134" w:type="dxa"/>
-            <w:noWrap/>
-            <w:vAlign w:val="bottom"/>
-          </w:tcPr>
-          <w:p>
-            <w:pPr>
-              <w:widowControl/>
-              <w:spacing w:line="240" w:lineRule="auto"/>
-              <w:rPr>
-                <w:rFonts w:ascii="Arial" w:hAnsi="Arial" w:cs="Arial"/>
-                <w:lang w:eastAsia="ja-JP"/>
-              </w:rPr>
-            </w:pPr>
-          </w:p>
-        </w:tc>
-        <w:tc>
-          <w:tcPr>
-            <w:tcW w:w="992" w:type="dxa"/>
-            <w:noWrap/>
-            <w:vAlign w:val="bottom"/>
-          </w:tcPr>
-          <w:p>
-            <w:pPr>
-              <w:widowControl/>
-              <w:spacing w:line="240" w:lineRule="auto"/>
-              <w:rPr>
-                <w:rFonts w:ascii="Arial" w:hAnsi="Arial" w:cs="Arial"/>
-                <w:lang w:eastAsia="ja-JP"/>
-              </w:rPr>
-            </w:pPr>
-          </w:p>
-        </w:tc>
-        <w:tc>
-          <w:tcPr>
-            <w:tcW w:w="851" w:type="dxa"/>
-            <w:noWrap/>
-            <w:vAlign w:val="bottom"/>
-          </w:tcPr>
-          <w:p>
-            <w:pPr>
-              <w:widowControl/>
-              <w:spacing w:line="240" w:lineRule="auto"/>
-              <w:rPr>
-                <w:rFonts w:ascii="Arial" w:hAnsi="Arial" w:cs="Arial"/>
-                <w:lang w:eastAsia="ja-JP"/>
-              </w:rPr>
-            </w:pPr>
-          </w:p>
-        </w:tc>
-        <w:tc>
-          <w:tcPr>
-            <w:tcW w:w="1417" w:type="dxa"/>
-            <w:noWrap/>
-            <w:vAlign w:val="bottom"/>
-          </w:tcPr>
-          <w:p>
-            <w:pPr>
-              <w:widowControl/>
-              <w:spacing w:line="240" w:lineRule="auto"/>
-              <w:rPr>
-                <w:rFonts w:ascii="Arial" w:hAnsi="Arial" w:cs="Arial"/>
-                <w:lang w:eastAsia="ja-JP"/>
-              </w:rPr>
-            </w:pPr>
-          </w:p>
-        </w:tc>
-      </w:tr>
-      <w:tr>
-        <w:trPr>
-          <w:trHeight w:val="255"/>
-        </w:trPr>
-        <w:tc>
-          <w:tcPr>
-            <w:tcW w:w="1543" w:type="dxa"/>
-            <w:noWrap/>
-            <w:vAlign w:val="bottom"/>
-          </w:tcPr>
-          <w:p>
-            <w:pPr>
-              <w:rPr>
-                <w:rFonts w:ascii="Arial" w:hAnsi="Arial" w:cs="Arial"/>
-              </w:rPr>
-            </w:pPr>
-          </w:p>
-        </w:tc>
-        <w:tc>
-          <w:tcPr>
-            <w:tcW w:w="1022" w:type="dxa"/>
-            <w:noWrap/>
-            <w:vAlign w:val="bottom"/>
-          </w:tcPr>
-          <w:p>
-            <w:pPr>
-              <w:widowControl/>
-              <w:spacing w:line="240" w:lineRule="auto"/>
-              <w:rPr>
-                <w:rFonts w:ascii="Arial" w:hAnsi="Arial" w:cs="Arial"/>
-                <w:lang w:eastAsia="ja-JP"/>
-              </w:rPr>
-            </w:pPr>
-          </w:p>
-        </w:tc>
-        <w:tc>
-          <w:tcPr>
-            <w:tcW w:w="1134" w:type="dxa"/>
-            <w:noWrap/>
-            <w:vAlign w:val="bottom"/>
-          </w:tcPr>
-          <w:p>
-            <w:pPr>
-              <w:widowControl/>
-              <w:spacing w:line="240" w:lineRule="auto"/>
-              <w:rPr>
-                <w:rFonts w:ascii="Arial" w:hAnsi="Arial" w:cs="Arial"/>
-                <w:lang w:eastAsia="ja-JP"/>
-              </w:rPr>
-            </w:pPr>
-          </w:p>
-        </w:tc>
-        <w:tc>
-          <w:tcPr>
-            <w:tcW w:w="1134" w:type="dxa"/>
-            <w:noWrap/>
-            <w:vAlign w:val="bottom"/>
-          </w:tcPr>
-          <w:p>
-            <w:pPr>
-              <w:widowControl/>
-              <w:spacing w:line="240" w:lineRule="auto"/>
-              <w:rPr>
-                <w:rFonts w:ascii="Arial" w:hAnsi="Arial" w:cs="Arial"/>
-                <w:lang w:eastAsia="ja-JP"/>
-              </w:rPr>
-            </w:pPr>
-          </w:p>
-        </w:tc>
-        <w:tc>
-          <w:tcPr>
-            <w:tcW w:w="1134" w:type="dxa"/>
-            <w:noWrap/>
-            <w:vAlign w:val="bottom"/>
-          </w:tcPr>
-          <w:p>
-            <w:pPr>
-              <w:widowControl/>
-              <w:spacing w:line="240" w:lineRule="auto"/>
-              <w:rPr>
-                <w:rFonts w:ascii="Arial" w:hAnsi="Arial" w:cs="Arial"/>
-                <w:lang w:eastAsia="ja-JP"/>
-              </w:rPr>
-            </w:pPr>
-          </w:p>
-        </w:tc>
-        <w:tc>
-          <w:tcPr>
-            <w:tcW w:w="992" w:type="dxa"/>
-            <w:noWrap/>
-            <w:vAlign w:val="bottom"/>
-          </w:tcPr>
-          <w:p>
-            <w:pPr>
-              <w:widowControl/>
-              <w:spacing w:line="240" w:lineRule="auto"/>
-              <w:rPr>
-                <w:rFonts w:ascii="Arial" w:hAnsi="Arial" w:cs="Arial"/>
-                <w:lang w:eastAsia="ja-JP"/>
-              </w:rPr>
-            </w:pPr>
-          </w:p>
-        </w:tc>
-        <w:tc>
-          <w:tcPr>
-            <w:tcW w:w="851" w:type="dxa"/>
-            <w:noWrap/>
-            <w:vAlign w:val="bottom"/>
-          </w:tcPr>
-          <w:p>
-            <w:pPr>
-              <w:widowControl/>
-              <w:spacing w:line="240" w:lineRule="auto"/>
-              <w:rPr>
-                <w:rFonts w:ascii="Arial" w:hAnsi="Arial" w:cs="Arial"/>
-                <w:lang w:eastAsia="ja-JP"/>
-              </w:rPr>
-            </w:pPr>
-          </w:p>
-        </w:tc>
-        <w:tc>
-          <w:tcPr>
-            <w:tcW w:w="1417" w:type="dxa"/>
-            <w:noWrap/>
-            <w:vAlign w:val="bottom"/>
-          </w:tcPr>
-          <w:p>
-            <w:pPr>
-              <w:widowControl/>
-              <w:spacing w:line="240" w:lineRule="auto"/>
-              <w:rPr>
-                <w:rFonts w:ascii="Arial" w:hAnsi="Arial" w:cs="Arial"/>
-                <w:lang w:eastAsia="ja-JP"/>
-              </w:rPr>
-            </w:pPr>
-          </w:p>
-        </w:tc>
-      </w:tr>
-      <w:tr>
-        <w:trPr>
-          <w:trHeight w:val="255"/>
-        </w:trPr>
-        <w:tc>
-          <w:tcPr>
-            <w:tcW w:w="1543" w:type="dxa"/>
-            <w:noWrap/>
-            <w:vAlign w:val="bottom"/>
-          </w:tcPr>
-          <w:p>
-            <w:pPr>
-              <w:rPr>
-                <w:rFonts w:ascii="Arial" w:hAnsi="Arial" w:cs="Arial"/>
-              </w:rPr>
-            </w:pPr>
-          </w:p>
-        </w:tc>
-        <w:tc>
-          <w:tcPr>
-            <w:tcW w:w="1022" w:type="dxa"/>
-            <w:noWrap/>
-            <w:vAlign w:val="bottom"/>
-          </w:tcPr>
-          <w:p>
-            <w:pPr>
-              <w:widowControl/>
-              <w:spacing w:line="240" w:lineRule="auto"/>
-              <w:rPr>
-                <w:rFonts w:ascii="Arial" w:hAnsi="Arial" w:cs="Arial"/>
-                <w:lang w:eastAsia="ja-JP"/>
-              </w:rPr>
-            </w:pPr>
-          </w:p>
-        </w:tc>
-        <w:tc>
-          <w:tcPr>
-            <w:tcW w:w="1134" w:type="dxa"/>
-            <w:noWrap/>
-            <w:vAlign w:val="bottom"/>
-          </w:tcPr>
-          <w:p>
-            <w:pPr>
-              <w:widowControl/>
-              <w:spacing w:line="240" w:lineRule="auto"/>
-              <w:rPr>
-                <w:rFonts w:ascii="Arial" w:hAnsi="Arial" w:cs="Arial"/>
-                <w:lang w:eastAsia="ja-JP"/>
-              </w:rPr>
-            </w:pPr>
-          </w:p>
-        </w:tc>
-        <w:tc>
-          <w:tcPr>
-            <w:tcW w:w="1134" w:type="dxa"/>
-            <w:noWrap/>
-            <w:vAlign w:val="bottom"/>
-          </w:tcPr>
-          <w:p>
-            <w:pPr>
-              <w:widowControl/>
-              <w:spacing w:line="240" w:lineRule="auto"/>
-              <w:rPr>
-                <w:rFonts w:ascii="Arial" w:hAnsi="Arial" w:cs="Arial"/>
-                <w:lang w:eastAsia="ja-JP"/>
-              </w:rPr>
-            </w:pPr>
-          </w:p>
-        </w:tc>
-        <w:tc>
-          <w:tcPr>
-            <w:tcW w:w="1134" w:type="dxa"/>
-            <w:noWrap/>
-            <w:vAlign w:val="bottom"/>
-          </w:tcPr>
-          <w:p>
-            <w:pPr>
-              <w:widowControl/>
-              <w:spacing w:line="240" w:lineRule="auto"/>
-              <w:rPr>
-                <w:rFonts w:ascii="Arial" w:hAnsi="Arial" w:cs="Arial"/>
-                <w:lang w:eastAsia="ja-JP"/>
-              </w:rPr>
-            </w:pPr>
-          </w:p>
-        </w:tc>
-        <w:tc>
-          <w:tcPr>
-            <w:tcW w:w="992" w:type="dxa"/>
-            <w:noWrap/>
-            <w:vAlign w:val="bottom"/>
-          </w:tcPr>
-          <w:p>
-            <w:pPr>
-              <w:widowControl/>
-              <w:spacing w:line="240" w:lineRule="auto"/>
-              <w:rPr>
-                <w:rFonts w:ascii="Arial" w:hAnsi="Arial" w:cs="Arial"/>
-                <w:lang w:eastAsia="ja-JP"/>
-              </w:rPr>
-            </w:pPr>
-          </w:p>
-        </w:tc>
-        <w:tc>
-          <w:tcPr>
-            <w:tcW w:w="851" w:type="dxa"/>
-            <w:noWrap/>
-            <w:vAlign w:val="bottom"/>
-          </w:tcPr>
-          <w:p>
-            <w:pPr>
-              <w:widowControl/>
-              <w:spacing w:line="240" w:lineRule="auto"/>
-              <w:rPr>
-                <w:rFonts w:ascii="Arial" w:hAnsi="Arial" w:cs="Arial"/>
-                <w:lang w:eastAsia="ja-JP"/>
-              </w:rPr>
-            </w:pPr>
-          </w:p>
-        </w:tc>
-        <w:tc>
-          <w:tcPr>
-            <w:tcW w:w="1417" w:type="dxa"/>
-            <w:noWrap/>
-            <w:vAlign w:val="bottom"/>
-          </w:tcPr>
-          <w:p>
-            <w:pPr>
-              <w:widowControl/>
-              <w:spacing w:line="240" w:lineRule="auto"/>
-              <w:rPr>
-                <w:rFonts w:ascii="Arial" w:hAnsi="Arial" w:cs="Arial"/>
-                <w:lang w:eastAsia="ja-JP"/>
-              </w:rPr>
-            </w:pPr>
-          </w:p>
-        </w:tc>
-      </w:tr>
-      <w:tr>
-        <w:trPr>
-          <w:trHeight w:val="255"/>
-        </w:trPr>
-        <w:tc>
-          <w:tcPr>
-            <w:tcW w:w="1543" w:type="dxa"/>
-            <w:noWrap/>
-            <w:vAlign w:val="bottom"/>
-          </w:tcPr>
-          <w:p>
-            <w:pPr>
-              <w:rPr>
-                <w:rFonts w:ascii="Arial" w:hAnsi="Arial" w:cs="Arial"/>
-              </w:rPr>
-            </w:pPr>
-          </w:p>
-        </w:tc>
-        <w:tc>
-          <w:tcPr>
-            <w:tcW w:w="1022" w:type="dxa"/>
-            <w:noWrap/>
-            <w:vAlign w:val="bottom"/>
-          </w:tcPr>
-          <w:p>
-            <w:pPr>
-              <w:widowControl/>
-              <w:spacing w:line="240" w:lineRule="auto"/>
-              <w:rPr>
-                <w:rFonts w:ascii="Arial" w:hAnsi="Arial" w:cs="Arial"/>
-                <w:lang w:eastAsia="ja-JP"/>
-              </w:rPr>
-            </w:pPr>
-          </w:p>
-        </w:tc>
-        <w:tc>
-          <w:tcPr>
-            <w:tcW w:w="1134" w:type="dxa"/>
-            <w:noWrap/>
-            <w:vAlign w:val="bottom"/>
-          </w:tcPr>
-          <w:p>
-            <w:pPr>
-              <w:widowControl/>
-              <w:spacing w:line="240" w:lineRule="auto"/>
-              <w:rPr>
-                <w:rFonts w:ascii="Arial" w:hAnsi="Arial" w:cs="Arial"/>
-                <w:lang w:eastAsia="ja-JP"/>
-              </w:rPr>
-            </w:pPr>
-          </w:p>
-        </w:tc>
-        <w:tc>
-          <w:tcPr>
-            <w:tcW w:w="1134" w:type="dxa"/>
-            <w:noWrap/>
-            <w:vAlign w:val="bottom"/>
-          </w:tcPr>
-          <w:p>
-            <w:pPr>
-              <w:widowControl/>
-              <w:spacing w:line="240" w:lineRule="auto"/>
-              <w:rPr>
-                <w:rFonts w:ascii="Arial" w:hAnsi="Arial" w:cs="Arial"/>
-                <w:lang w:eastAsia="ja-JP"/>
-              </w:rPr>
-            </w:pPr>
-          </w:p>
-        </w:tc>
-        <w:tc>
-          <w:tcPr>
-            <w:tcW w:w="1134" w:type="dxa"/>
-            <w:noWrap/>
-            <w:vAlign w:val="bottom"/>
-          </w:tcPr>
-          <w:p>
-            <w:pPr>
-              <w:widowControl/>
-              <w:spacing w:line="240" w:lineRule="auto"/>
-              <w:rPr>
-                <w:rFonts w:ascii="Arial" w:hAnsi="Arial" w:cs="Arial"/>
-                <w:lang w:eastAsia="ja-JP"/>
-              </w:rPr>
-            </w:pPr>
-          </w:p>
-        </w:tc>
-        <w:tc>
-          <w:tcPr>
-            <w:tcW w:w="992" w:type="dxa"/>
-            <w:noWrap/>
-            <w:vAlign w:val="bottom"/>
-          </w:tcPr>
-          <w:p>
-            <w:pPr>
-              <w:widowControl/>
-              <w:spacing w:line="240" w:lineRule="auto"/>
-              <w:rPr>
-                <w:rFonts w:ascii="Arial" w:hAnsi="Arial" w:cs="Arial"/>
-                <w:lang w:eastAsia="ja-JP"/>
-              </w:rPr>
-            </w:pPr>
-          </w:p>
-        </w:tc>
-        <w:tc>
-          <w:tcPr>
-            <w:tcW w:w="851" w:type="dxa"/>
-            <w:noWrap/>
-            <w:vAlign w:val="bottom"/>
-          </w:tcPr>
-          <w:p>
-            <w:pPr>
-              <w:widowControl/>
-              <w:spacing w:line="240" w:lineRule="auto"/>
-              <w:rPr>
-                <w:rFonts w:ascii="Arial" w:hAnsi="Arial" w:cs="Arial"/>
-                <w:lang w:eastAsia="ja-JP"/>
-              </w:rPr>
-            </w:pPr>
-          </w:p>
-        </w:tc>
-        <w:tc>
-          <w:tcPr>
-            <w:tcW w:w="1417" w:type="dxa"/>
-            <w:noWrap/>
-            <w:vAlign w:val="bottom"/>
-          </w:tcPr>
-          <w:p>
-            <w:pPr>
-              <w:widowControl/>
-              <w:spacing w:line="240" w:lineRule="auto"/>
-              <w:rPr>
-                <w:rFonts w:ascii="Arial" w:hAnsi="Arial" w:cs="Arial"/>
-                <w:lang w:eastAsia="ja-JP"/>
-              </w:rPr>
-            </w:pPr>
-          </w:p>
-        </w:tc>
-      </w:tr>
-      <w:tr>
-        <w:trPr>
-          <w:trHeight w:val="255"/>
-        </w:trPr>
-        <w:tc>
-          <w:tcPr>
-            <w:tcW w:w="1543" w:type="dxa"/>
-            <w:noWrap/>
-            <w:vAlign w:val="bottom"/>
-          </w:tcPr>
-          <w:p>
-            <w:pPr>
-              <w:rPr>
-                <w:rFonts w:ascii="Arial" w:hAnsi="Arial" w:cs="Arial"/>
-              </w:rPr>
-            </w:pPr>
-          </w:p>
-        </w:tc>
-        <w:tc>
-          <w:tcPr>
-            <w:tcW w:w="1022" w:type="dxa"/>
-            <w:noWrap/>
-            <w:vAlign w:val="bottom"/>
-          </w:tcPr>
-          <w:p>
-            <w:pPr>
-              <w:widowControl/>
-              <w:spacing w:line="240" w:lineRule="auto"/>
-              <w:rPr>
-                <w:rFonts w:ascii="Arial" w:hAnsi="Arial" w:cs="Arial"/>
-                <w:lang w:eastAsia="ja-JP"/>
-              </w:rPr>
-            </w:pPr>
-          </w:p>
-        </w:tc>
-        <w:tc>
-          <w:tcPr>
-            <w:tcW w:w="1134" w:type="dxa"/>
-            <w:noWrap/>
-            <w:vAlign w:val="bottom"/>
-          </w:tcPr>
-          <w:p>
-            <w:pPr>
-              <w:widowControl/>
-              <w:spacing w:line="240" w:lineRule="auto"/>
-              <w:rPr>
-                <w:rFonts w:ascii="Arial" w:hAnsi="Arial" w:cs="Arial"/>
-                <w:lang w:eastAsia="ja-JP"/>
-              </w:rPr>
-            </w:pPr>
-          </w:p>
-        </w:tc>
-        <w:tc>
-          <w:tcPr>
-            <w:tcW w:w="1134" w:type="dxa"/>
-            <w:noWrap/>
-            <w:vAlign w:val="bottom"/>
-          </w:tcPr>
-          <w:p>
-            <w:pPr>
-              <w:widowControl/>
-              <w:spacing w:line="240" w:lineRule="auto"/>
-              <w:rPr>
-                <w:rFonts w:ascii="Arial" w:hAnsi="Arial" w:cs="Arial"/>
-                <w:lang w:eastAsia="ja-JP"/>
-              </w:rPr>
-            </w:pPr>
-          </w:p>
-        </w:tc>
-        <w:tc>
-          <w:tcPr>
-            <w:tcW w:w="1134" w:type="dxa"/>
-            <w:noWrap/>
-            <w:vAlign w:val="bottom"/>
-          </w:tcPr>
-          <w:p>
-            <w:pPr>
-              <w:widowControl/>
-              <w:spacing w:line="240" w:lineRule="auto"/>
-              <w:rPr>
-                <w:rFonts w:ascii="Arial" w:hAnsi="Arial" w:cs="Arial"/>
-                <w:lang w:eastAsia="ja-JP"/>
-              </w:rPr>
-            </w:pPr>
-          </w:p>
-        </w:tc>
-        <w:tc>
-          <w:tcPr>
-            <w:tcW w:w="992" w:type="dxa"/>
-            <w:noWrap/>
-            <w:vAlign w:val="bottom"/>
-          </w:tcPr>
-          <w:p>
-            <w:pPr>
-              <w:widowControl/>
-              <w:spacing w:line="240" w:lineRule="auto"/>
-              <w:rPr>
-                <w:rFonts w:ascii="Arial" w:hAnsi="Arial" w:cs="Arial"/>
-                <w:lang w:eastAsia="ja-JP"/>
-              </w:rPr>
-            </w:pPr>
-          </w:p>
-        </w:tc>
-        <w:tc>
-          <w:tcPr>
-            <w:tcW w:w="851" w:type="dxa"/>
-            <w:noWrap/>
-            <w:vAlign w:val="bottom"/>
-          </w:tcPr>
-          <w:p>
-            <w:pPr>
-              <w:widowControl/>
-              <w:spacing w:line="240" w:lineRule="auto"/>
-              <w:rPr>
-                <w:rFonts w:ascii="Arial" w:hAnsi="Arial" w:cs="Arial"/>
-                <w:lang w:eastAsia="ja-JP"/>
-              </w:rPr>
-            </w:pPr>
-          </w:p>
-        </w:tc>
-        <w:tc>
-          <w:tcPr>
-            <w:tcW w:w="1417" w:type="dxa"/>
-            <w:noWrap/>
-            <w:vAlign w:val="bottom"/>
-          </w:tcPr>
-          <w:p>
-            <w:pPr>
-              <w:widowControl/>
-              <w:spacing w:line="240" w:lineRule="auto"/>
-              <w:rPr>
-                <w:rFonts w:ascii="Arial" w:hAnsi="Arial" w:cs="Arial"/>
-                <w:lang w:eastAsia="ja-JP"/>
-              </w:rPr>
-            </w:pPr>
-          </w:p>
-        </w:tc>
-      </w:tr>
-      <w:tr>
-        <w:trPr>
-          <w:trHeight w:val="255"/>
-        </w:trPr>
-        <w:tc>
-          <w:tcPr>
-            <w:tcW w:w="1543" w:type="dxa"/>
-            <w:noWrap/>
-            <w:vAlign w:val="bottom"/>
-          </w:tcPr>
-          <w:p>
-            <w:pPr>
-              <w:rPr>
-                <w:rFonts w:ascii="Arial" w:hAnsi="Arial" w:cs="Arial"/>
-              </w:rPr>
-            </w:pPr>
-          </w:p>
-        </w:tc>
-        <w:tc>
-          <w:tcPr>
-            <w:tcW w:w="1022" w:type="dxa"/>
-            <w:noWrap/>
-            <w:vAlign w:val="bottom"/>
-          </w:tcPr>
-          <w:p>
-            <w:pPr>
-              <w:widowControl/>
-              <w:spacing w:line="240" w:lineRule="auto"/>
-              <w:rPr>
-                <w:rFonts w:ascii="Arial" w:hAnsi="Arial" w:cs="Arial"/>
-                <w:lang w:eastAsia="ja-JP"/>
-              </w:rPr>
-            </w:pPr>
-          </w:p>
-        </w:tc>
-        <w:tc>
-          <w:tcPr>
-            <w:tcW w:w="1134" w:type="dxa"/>
-            <w:noWrap/>
-            <w:vAlign w:val="bottom"/>
-          </w:tcPr>
-          <w:p>
-            <w:pPr>
-              <w:widowControl/>
-              <w:spacing w:line="240" w:lineRule="auto"/>
-              <w:rPr>
-                <w:rFonts w:ascii="Arial" w:hAnsi="Arial" w:cs="Arial"/>
-                <w:lang w:eastAsia="ja-JP"/>
-              </w:rPr>
-            </w:pPr>
-          </w:p>
-        </w:tc>
-        <w:tc>
-          <w:tcPr>
-            <w:tcW w:w="1134" w:type="dxa"/>
-            <w:noWrap/>
-            <w:vAlign w:val="bottom"/>
-          </w:tcPr>
-          <w:p>
-            <w:pPr>
-              <w:widowControl/>
-              <w:spacing w:line="240" w:lineRule="auto"/>
-              <w:rPr>
-                <w:rFonts w:ascii="Arial" w:hAnsi="Arial" w:cs="Arial"/>
-                <w:lang w:eastAsia="ja-JP"/>
-              </w:rPr>
-            </w:pPr>
-          </w:p>
-        </w:tc>
-        <w:tc>
-          <w:tcPr>
-            <w:tcW w:w="1134" w:type="dxa"/>
-            <w:noWrap/>
-            <w:vAlign w:val="bottom"/>
-          </w:tcPr>
-          <w:p>
-            <w:pPr>
-              <w:widowControl/>
-              <w:spacing w:line="240" w:lineRule="auto"/>
-              <w:rPr>
-                <w:rFonts w:ascii="Arial" w:hAnsi="Arial" w:cs="Arial"/>
-                <w:lang w:eastAsia="ja-JP"/>
-              </w:rPr>
-            </w:pPr>
-          </w:p>
-        </w:tc>
-        <w:tc>
-          <w:tcPr>
-            <w:tcW w:w="992" w:type="dxa"/>
-            <w:noWrap/>
-            <w:vAlign w:val="bottom"/>
-          </w:tcPr>
-          <w:p>
-            <w:pPr>
-              <w:widowControl/>
-              <w:spacing w:line="240" w:lineRule="auto"/>
-              <w:rPr>
-                <w:rFonts w:ascii="Arial" w:hAnsi="Arial" w:cs="Arial"/>
-                <w:lang w:eastAsia="ja-JP"/>
-              </w:rPr>
-            </w:pPr>
-          </w:p>
-        </w:tc>
-        <w:tc>
-          <w:tcPr>
-            <w:tcW w:w="851" w:type="dxa"/>
-            <w:noWrap/>
-            <w:vAlign w:val="bottom"/>
-          </w:tcPr>
-          <w:p>
-            <w:pPr>
-              <w:widowControl/>
-              <w:spacing w:line="240" w:lineRule="auto"/>
-              <w:rPr>
-                <w:rFonts w:ascii="Arial" w:hAnsi="Arial" w:cs="Arial"/>
-                <w:lang w:eastAsia="ja-JP"/>
-              </w:rPr>
-            </w:pPr>
           </w:p>
         </w:tc>
         <w:tc>
@@ -4841,22 +3103,155 @@
             </w:r>
             <w:proofErr w:type="spellEnd"/>
             <w:r>
-              <w:t xml:space="preserve"> 12 horas </w:t>
+              <w:t xml:space="preserve"> 12 horas antes </w:t>
+            </w:r>
+            <w:r>
+              <w:t>d</w:t>
+            </w:r>
+            <w:r>
+              <w:t>o</w:t>
+            </w:r>
+            <w:r>
+              <w:t xml:space="preserve"> início de cada aula, para não correr o risco de não entregar formalmente os artefatos.</w:t>
+            </w:r>
+          </w:p>
+        </w:tc>
+      </w:tr>
+      <w:tr>
+        <w:tc>
+          <w:tcPr>
+            <w:tcW w:w="3192" w:type="dxa"/>
+            <w:tcBorders>
+              <w:top w:val="single" w:sz="4" w:space="0" w:color="auto"/>
+              <w:left w:val="single" w:sz="4" w:space="0" w:color="auto"/>
+              <w:bottom w:val="single" w:sz="4" w:space="0" w:color="auto"/>
+              <w:right w:val="single" w:sz="4" w:space="0" w:color="auto"/>
+            </w:tcBorders>
+          </w:tcPr>
+          <w:p>
+            <w:pPr>
+              <w:pStyle w:val="Corpodetexto"/>
+              <w:ind w:left="0"/>
+            </w:pPr>
+            <w:r>
+              <w:t>Apenas um notebook para apresentação execução e apresentação do Projeto</w:t>
+            </w:r>
+          </w:p>
+        </w:tc>
+        <w:tc>
+          <w:tcPr>
+            <w:tcW w:w="1452" w:type="dxa"/>
+            <w:tcBorders>
+              <w:top w:val="single" w:sz="4" w:space="0" w:color="auto"/>
+              <w:left w:val="single" w:sz="4" w:space="0" w:color="auto"/>
+              <w:bottom w:val="single" w:sz="4" w:space="0" w:color="auto"/>
+              <w:right w:val="single" w:sz="4" w:space="0" w:color="auto"/>
+            </w:tcBorders>
+          </w:tcPr>
+          <w:p>
+            <w:pPr>
+              <w:pStyle w:val="Corpodetexto"/>
+              <w:ind w:left="0"/>
+            </w:pPr>
+            <w:r>
+              <w:t>R</w:t>
+            </w:r>
+            <w:r>
+              <w:t>esolvido</w:t>
+            </w:r>
+          </w:p>
+        </w:tc>
+        <w:tc>
+          <w:tcPr>
+            <w:tcW w:w="4932" w:type="dxa"/>
+            <w:tcBorders>
+              <w:top w:val="single" w:sz="4" w:space="0" w:color="auto"/>
+              <w:left w:val="single" w:sz="4" w:space="0" w:color="auto"/>
+              <w:bottom w:val="single" w:sz="4" w:space="0" w:color="auto"/>
+              <w:right w:val="single" w:sz="4" w:space="0" w:color="auto"/>
+            </w:tcBorders>
+          </w:tcPr>
+          <w:p>
+            <w:pPr>
+              <w:pStyle w:val="Corpodetexto"/>
+              <w:ind w:left="0"/>
+            </w:pPr>
+            <w:r>
+              <w:t xml:space="preserve">Adicionar outro notebook com a configuração adequada para </w:t>
             </w:r>
             <w:proofErr w:type="gramStart"/>
             <w:r>
-              <w:t xml:space="preserve">antes </w:t>
-            </w:r>
-            <w:r>
-              <w:t xml:space="preserve"> d</w:t>
-            </w:r>
-            <w:r>
-              <w:t>a</w:t>
+              <w:t xml:space="preserve">o </w:t>
+            </w:r>
+            <w:r>
+              <w:t>realização</w:t>
             </w:r>
             <w:proofErr w:type="gramEnd"/>
             <w:r>
-              <w:t xml:space="preserve"> início de cada aula, para não correr o risco de não entregar formalmente os artefatos.</w:t>
-            </w:r>
+              <w:t xml:space="preserve"> do </w:t>
+            </w:r>
+            <w:r>
+              <w:t xml:space="preserve">projeto. Configuração mínima: </w:t>
+            </w:r>
+            <w:r>
+              <w:t>processador i3, 4gb RAM, 320gb HD.</w:t>
+            </w:r>
+            <w:r>
+              <w:t xml:space="preserve"> </w:t>
+            </w:r>
+          </w:p>
+        </w:tc>
+      </w:tr>
+      <w:tr>
+        <w:tc>
+          <w:tcPr>
+            <w:tcW w:w="3192" w:type="dxa"/>
+            <w:tcBorders>
+              <w:top w:val="single" w:sz="4" w:space="0" w:color="auto"/>
+              <w:left w:val="single" w:sz="4" w:space="0" w:color="auto"/>
+              <w:bottom w:val="single" w:sz="4" w:space="0" w:color="auto"/>
+              <w:right w:val="single" w:sz="4" w:space="0" w:color="auto"/>
+            </w:tcBorders>
+          </w:tcPr>
+          <w:p>
+            <w:pPr>
+              <w:pStyle w:val="Corpodetexto"/>
+              <w:ind w:left="0"/>
+            </w:pPr>
+          </w:p>
+        </w:tc>
+        <w:tc>
+          <w:tcPr>
+            <w:tcW w:w="1452" w:type="dxa"/>
+            <w:tcBorders>
+              <w:top w:val="single" w:sz="4" w:space="0" w:color="auto"/>
+              <w:left w:val="single" w:sz="4" w:space="0" w:color="auto"/>
+              <w:bottom w:val="single" w:sz="4" w:space="0" w:color="auto"/>
+              <w:right w:val="single" w:sz="4" w:space="0" w:color="auto"/>
+            </w:tcBorders>
+          </w:tcPr>
+          <w:p>
+            <w:pPr>
+              <w:pStyle w:val="Corpodetexto"/>
+              <w:ind w:left="0"/>
+            </w:pPr>
+          </w:p>
+        </w:tc>
+        <w:tc>
+          <w:tcPr>
+            <w:tcW w:w="4932" w:type="dxa"/>
+            <w:tcBorders>
+              <w:top w:val="single" w:sz="4" w:space="0" w:color="auto"/>
+              <w:left w:val="single" w:sz="4" w:space="0" w:color="auto"/>
+              <w:bottom w:val="single" w:sz="4" w:space="0" w:color="auto"/>
+              <w:right w:val="single" w:sz="4" w:space="0" w:color="auto"/>
+            </w:tcBorders>
+          </w:tcPr>
+          <w:p>
+            <w:pPr>
+              <w:pStyle w:val="Corpodetexto"/>
+              <w:ind w:left="0"/>
+            </w:pPr>
           </w:p>
         </w:tc>
       </w:tr>
@@ -4867,7 +3262,6 @@
         <w:pStyle w:val="Cabealho1"/>
       </w:pPr>
       <w:r>
-        <w:lastRenderedPageBreak/>
         <w:t>5.  Critérios de Avaliação</w:t>
       </w:r>
     </w:p>
@@ -4960,13 +3354,13 @@
         <w:tblLook w:val="0000" w:firstRow="0" w:lastRow="0" w:firstColumn="0" w:lastColumn="0" w:noHBand="0" w:noVBand="0"/>
       </w:tblPr>
       <w:tblGrid>
-        <w:gridCol w:w="1778"/>
-        <w:gridCol w:w="3765"/>
+        <w:gridCol w:w="2082"/>
+        <w:gridCol w:w="3461"/>
       </w:tblGrid>
       <w:tr>
         <w:tc>
           <w:tcPr>
-            <w:tcW w:w="1778" w:type="dxa"/>
+            <w:tcW w:w="2082" w:type="dxa"/>
           </w:tcPr>
           <w:p>
             <w:pPr>
@@ -4985,7 +3379,7 @@
         </w:tc>
         <w:tc>
           <w:tcPr>
-            <w:tcW w:w="3765" w:type="dxa"/>
+            <w:tcW w:w="3461" w:type="dxa"/>
           </w:tcPr>
           <w:p>
             <w:pPr>
@@ -5015,7 +3409,7 @@
       <w:tr>
         <w:tc>
           <w:tcPr>
-            <w:tcW w:w="1778" w:type="dxa"/>
+            <w:tcW w:w="2082" w:type="dxa"/>
           </w:tcPr>
           <w:p>
             <w:pPr>
@@ -5024,11 +3418,14 @@
             <w:r>
               <w:t>Data da Avaliação</w:t>
             </w:r>
-          </w:p>
-        </w:tc>
-        <w:tc>
-          <w:tcPr>
-            <w:tcW w:w="3765" w:type="dxa"/>
+            <w:r>
+              <w:t xml:space="preserve"> 1</w:t>
+            </w:r>
+          </w:p>
+        </w:tc>
+        <w:tc>
+          <w:tcPr>
+            <w:tcW w:w="3461" w:type="dxa"/>
           </w:tcPr>
           <w:p>
             <w:pPr>
@@ -5049,20 +3446,20 @@
       <w:tr>
         <w:tc>
           <w:tcPr>
-            <w:tcW w:w="1778" w:type="dxa"/>
+            <w:tcW w:w="2082" w:type="dxa"/>
           </w:tcPr>
           <w:p>
             <w:pPr>
               <w:spacing w:before="40" w:after="40"/>
             </w:pPr>
             <w:r>
-              <w:t>Participantes</w:t>
-            </w:r>
-          </w:p>
-        </w:tc>
-        <w:tc>
-          <w:tcPr>
-            <w:tcW w:w="3765" w:type="dxa"/>
+              <w:t>Data da Avaliação 2</w:t>
+            </w:r>
+          </w:p>
+        </w:tc>
+        <w:tc>
+          <w:tcPr>
+            <w:tcW w:w="3461" w:type="dxa"/>
           </w:tcPr>
           <w:p>
             <w:pPr>
@@ -5075,7 +3472,7 @@
               <w:rPr>
                 <w:iCs/>
               </w:rPr>
-              <w:t>Todos os componentes da equipe</w:t>
+              <w:t>15/09/2014</w:t>
             </w:r>
           </w:p>
         </w:tc>
@@ -5083,20 +3480,437 @@
       <w:tr>
         <w:tc>
           <w:tcPr>
-            <w:tcW w:w="1778" w:type="dxa"/>
+            <w:tcW w:w="2082" w:type="dxa"/>
           </w:tcPr>
           <w:p>
             <w:pPr>
               <w:spacing w:before="40" w:after="40"/>
             </w:pPr>
             <w:r>
+              <w:lastRenderedPageBreak/>
+              <w:t>Data da Avaliação 3</w:t>
+            </w:r>
+          </w:p>
+        </w:tc>
+        <w:tc>
+          <w:tcPr>
+            <w:tcW w:w="3461" w:type="dxa"/>
+          </w:tcPr>
+          <w:p>
+            <w:pPr>
+              <w:spacing w:before="40" w:after="40"/>
+              <w:rPr>
+                <w:iCs/>
+              </w:rPr>
+            </w:pPr>
+            <w:r>
+              <w:rPr>
+                <w:iCs/>
+              </w:rPr>
+              <w:t>22/09/2014</w:t>
+            </w:r>
+          </w:p>
+        </w:tc>
+      </w:tr>
+      <w:tr>
+        <w:tc>
+          <w:tcPr>
+            <w:tcW w:w="2082" w:type="dxa"/>
+          </w:tcPr>
+          <w:p>
+            <w:pPr>
+              <w:spacing w:before="40" w:after="40"/>
+            </w:pPr>
+            <w:r>
+              <w:t>Data da Avaliação 4</w:t>
+            </w:r>
+          </w:p>
+        </w:tc>
+        <w:tc>
+          <w:tcPr>
+            <w:tcW w:w="3461" w:type="dxa"/>
+          </w:tcPr>
+          <w:p>
+            <w:pPr>
+              <w:spacing w:before="40" w:after="40"/>
+              <w:rPr>
+                <w:iCs/>
+              </w:rPr>
+            </w:pPr>
+            <w:r>
+              <w:rPr>
+                <w:iCs/>
+              </w:rPr>
+              <w:t>29/09/2014</w:t>
+            </w:r>
+          </w:p>
+        </w:tc>
+      </w:tr>
+      <w:tr>
+        <w:tc>
+          <w:tcPr>
+            <w:tcW w:w="2082" w:type="dxa"/>
+          </w:tcPr>
+          <w:p>
+            <w:pPr>
+              <w:spacing w:before="40" w:after="40"/>
+            </w:pPr>
+            <w:r>
+              <w:t>Data da Avaliação 5</w:t>
+            </w:r>
+          </w:p>
+        </w:tc>
+        <w:tc>
+          <w:tcPr>
+            <w:tcW w:w="3461" w:type="dxa"/>
+          </w:tcPr>
+          <w:p>
+            <w:pPr>
+              <w:spacing w:before="40" w:after="40"/>
+              <w:rPr>
+                <w:iCs/>
+              </w:rPr>
+            </w:pPr>
+            <w:r>
+              <w:rPr>
+                <w:iCs/>
+              </w:rPr>
+              <w:t>06/10/2014</w:t>
+            </w:r>
+          </w:p>
+        </w:tc>
+      </w:tr>
+      <w:tr>
+        <w:tc>
+          <w:tcPr>
+            <w:tcW w:w="2082" w:type="dxa"/>
+          </w:tcPr>
+          <w:p>
+            <w:pPr>
+              <w:spacing w:before="40" w:after="40"/>
+            </w:pPr>
+            <w:r>
+              <w:t>Data da Avaliação 6</w:t>
+            </w:r>
+          </w:p>
+        </w:tc>
+        <w:tc>
+          <w:tcPr>
+            <w:tcW w:w="3461" w:type="dxa"/>
+          </w:tcPr>
+          <w:p>
+            <w:pPr>
+              <w:spacing w:before="40" w:after="40"/>
+              <w:rPr>
+                <w:iCs/>
+              </w:rPr>
+            </w:pPr>
+            <w:r>
+              <w:rPr>
+                <w:iCs/>
+              </w:rPr>
+              <w:t>13/10/2014</w:t>
+            </w:r>
+          </w:p>
+        </w:tc>
+      </w:tr>
+      <w:tr>
+        <w:tc>
+          <w:tcPr>
+            <w:tcW w:w="2082" w:type="dxa"/>
+          </w:tcPr>
+          <w:p>
+            <w:pPr>
+              <w:spacing w:before="40" w:after="40"/>
+            </w:pPr>
+            <w:r>
+              <w:t>Data da Avaliação 7</w:t>
+            </w:r>
+          </w:p>
+        </w:tc>
+        <w:tc>
+          <w:tcPr>
+            <w:tcW w:w="3461" w:type="dxa"/>
+          </w:tcPr>
+          <w:p>
+            <w:pPr>
+              <w:spacing w:before="40" w:after="40"/>
+              <w:rPr>
+                <w:iCs/>
+              </w:rPr>
+            </w:pPr>
+            <w:r>
+              <w:rPr>
+                <w:iCs/>
+              </w:rPr>
+              <w:t>20/10/2014</w:t>
+            </w:r>
+          </w:p>
+        </w:tc>
+      </w:tr>
+      <w:tr>
+        <w:tc>
+          <w:tcPr>
+            <w:tcW w:w="2082" w:type="dxa"/>
+          </w:tcPr>
+          <w:p>
+            <w:pPr>
+              <w:spacing w:before="40" w:after="40"/>
+            </w:pPr>
+            <w:r>
+              <w:t>Data da Avaliação 8</w:t>
+            </w:r>
+          </w:p>
+        </w:tc>
+        <w:tc>
+          <w:tcPr>
+            <w:tcW w:w="3461" w:type="dxa"/>
+          </w:tcPr>
+          <w:p>
+            <w:pPr>
+              <w:spacing w:before="40" w:after="40"/>
+              <w:rPr>
+                <w:iCs/>
+              </w:rPr>
+            </w:pPr>
+            <w:r>
+              <w:rPr>
+                <w:iCs/>
+              </w:rPr>
+              <w:t>27/10/2014</w:t>
+            </w:r>
+          </w:p>
+        </w:tc>
+      </w:tr>
+      <w:tr>
+        <w:tc>
+          <w:tcPr>
+            <w:tcW w:w="2082" w:type="dxa"/>
+          </w:tcPr>
+          <w:p>
+            <w:pPr>
+              <w:spacing w:before="40" w:after="40"/>
+            </w:pPr>
+            <w:r>
+              <w:t>Data da Avaliação 9</w:t>
+            </w:r>
+          </w:p>
+        </w:tc>
+        <w:tc>
+          <w:tcPr>
+            <w:tcW w:w="3461" w:type="dxa"/>
+          </w:tcPr>
+          <w:p>
+            <w:pPr>
+              <w:spacing w:before="40" w:after="40"/>
+              <w:rPr>
+                <w:iCs/>
+              </w:rPr>
+            </w:pPr>
+            <w:r>
+              <w:rPr>
+                <w:iCs/>
+              </w:rPr>
+              <w:t>03/11/2014</w:t>
+            </w:r>
+          </w:p>
+        </w:tc>
+      </w:tr>
+      <w:tr>
+        <w:tc>
+          <w:tcPr>
+            <w:tcW w:w="2082" w:type="dxa"/>
+          </w:tcPr>
+          <w:p>
+            <w:pPr>
+              <w:spacing w:before="40" w:after="40"/>
+            </w:pPr>
+            <w:r>
+              <w:t>Data da Avaliação 10</w:t>
+            </w:r>
+          </w:p>
+        </w:tc>
+        <w:tc>
+          <w:tcPr>
+            <w:tcW w:w="3461" w:type="dxa"/>
+          </w:tcPr>
+          <w:p>
+            <w:pPr>
+              <w:spacing w:before="40" w:after="40"/>
+              <w:rPr>
+                <w:iCs/>
+              </w:rPr>
+            </w:pPr>
+            <w:r>
+              <w:rPr>
+                <w:iCs/>
+              </w:rPr>
+              <w:t>10/11/2014</w:t>
+            </w:r>
+          </w:p>
+        </w:tc>
+      </w:tr>
+      <w:tr>
+        <w:tc>
+          <w:tcPr>
+            <w:tcW w:w="2082" w:type="dxa"/>
+          </w:tcPr>
+          <w:p>
+            <w:pPr>
+              <w:spacing w:before="40" w:after="40"/>
+            </w:pPr>
+            <w:r>
+              <w:t>Data da Avaliação 11</w:t>
+            </w:r>
+          </w:p>
+        </w:tc>
+        <w:tc>
+          <w:tcPr>
+            <w:tcW w:w="3461" w:type="dxa"/>
+          </w:tcPr>
+          <w:p>
+            <w:pPr>
+              <w:spacing w:before="40" w:after="40"/>
+              <w:rPr>
+                <w:iCs/>
+              </w:rPr>
+            </w:pPr>
+            <w:r>
+              <w:rPr>
+                <w:iCs/>
+              </w:rPr>
+              <w:t>17/11/2014</w:t>
+            </w:r>
+          </w:p>
+        </w:tc>
+      </w:tr>
+      <w:tr>
+        <w:tc>
+          <w:tcPr>
+            <w:tcW w:w="2082" w:type="dxa"/>
+          </w:tcPr>
+          <w:p>
+            <w:pPr>
+              <w:spacing w:before="40" w:after="40"/>
+            </w:pPr>
+            <w:r>
+              <w:t>Data da Avaliação 12</w:t>
+            </w:r>
+          </w:p>
+        </w:tc>
+        <w:tc>
+          <w:tcPr>
+            <w:tcW w:w="3461" w:type="dxa"/>
+          </w:tcPr>
+          <w:p>
+            <w:pPr>
+              <w:spacing w:before="40" w:after="40"/>
+              <w:rPr>
+                <w:iCs/>
+              </w:rPr>
+            </w:pPr>
+            <w:r>
+              <w:rPr>
+                <w:iCs/>
+              </w:rPr>
+              <w:t>24/11/2014</w:t>
+            </w:r>
+          </w:p>
+        </w:tc>
+      </w:tr>
+      <w:tr>
+        <w:tc>
+          <w:tcPr>
+            <w:tcW w:w="2082" w:type="dxa"/>
+          </w:tcPr>
+          <w:p>
+            <w:pPr>
+              <w:spacing w:before="40" w:after="40"/>
+            </w:pPr>
+            <w:r>
+              <w:t>Data da Avaliação 13</w:t>
+            </w:r>
+          </w:p>
+        </w:tc>
+        <w:tc>
+          <w:tcPr>
+            <w:tcW w:w="3461" w:type="dxa"/>
+          </w:tcPr>
+          <w:p>
+            <w:pPr>
+              <w:spacing w:before="40" w:after="40"/>
+              <w:rPr>
+                <w:iCs/>
+              </w:rPr>
+            </w:pPr>
+            <w:r>
+              <w:rPr>
+                <w:iCs/>
+              </w:rPr>
+              <w:t>01/12/2014</w:t>
+            </w:r>
+          </w:p>
+        </w:tc>
+      </w:tr>
+      <w:tr>
+        <w:tc>
+          <w:tcPr>
+            <w:tcW w:w="2082" w:type="dxa"/>
+          </w:tcPr>
+          <w:p>
+            <w:pPr>
+              <w:spacing w:before="40" w:after="40"/>
+            </w:pPr>
+            <w:r>
+              <w:t>Participantes</w:t>
+            </w:r>
+          </w:p>
+        </w:tc>
+        <w:tc>
+          <w:tcPr>
+            <w:tcW w:w="3461" w:type="dxa"/>
+          </w:tcPr>
+          <w:p>
+            <w:pPr>
+              <w:spacing w:before="40" w:after="40"/>
+              <w:rPr>
+                <w:iCs/>
+              </w:rPr>
+            </w:pPr>
+            <w:r>
+              <w:rPr>
+                <w:iCs/>
+              </w:rPr>
+              <w:t xml:space="preserve">Adriano, Geraldo e </w:t>
+            </w:r>
+            <w:proofErr w:type="spellStart"/>
+            <w:r>
+              <w:rPr>
+                <w:iCs/>
+              </w:rPr>
+              <w:t>Jarley</w:t>
+            </w:r>
+            <w:proofErr w:type="spellEnd"/>
+          </w:p>
+        </w:tc>
+      </w:tr>
+      <w:tr>
+        <w:tc>
+          <w:tcPr>
+            <w:tcW w:w="2082" w:type="dxa"/>
+          </w:tcPr>
+          <w:p>
+            <w:pPr>
+              <w:spacing w:before="40" w:after="40"/>
+            </w:pPr>
+            <w:r>
               <w:t>Status do Projeto</w:t>
             </w:r>
           </w:p>
         </w:tc>
         <w:tc>
           <w:tcPr>
-            <w:tcW w:w="3765" w:type="dxa"/>
+            <w:tcW w:w="3461" w:type="dxa"/>
           </w:tcPr>
           <w:p>
             <w:pPr>
@@ -5248,8 +4062,8 @@
       </w:r>
     </w:p>
     <w:sectPr>
-      <w:headerReference w:type="default" r:id="rId7"/>
-      <w:footerReference w:type="default" r:id="rId8"/>
+      <w:headerReference w:type="default" r:id="rId8"/>
+      <w:footerReference w:type="default" r:id="rId9"/>
       <w:pgSz w:w="12240" w:h="15840" w:code="1"/>
       <w:pgMar w:top="1440" w:right="1440" w:bottom="1440" w:left="1440" w:header="720" w:footer="720" w:gutter="0"/>
       <w:cols w:space="720"/>
@@ -9457,4 +8271,16 @@
   <a:objectDefaults/>
   <a:extraClrSchemeLst/>
 </a:theme>
+</file>
+
+<file path=customXml/item1.xml><?xml version="1.0" encoding="utf-8"?>
+<b:Sources xmlns:b="http://schemas.openxmlformats.org/officeDocument/2006/bibliography" xmlns="http://schemas.openxmlformats.org/officeDocument/2006/bibliography" SelectedStyle="\APASixthEditionOfficeOnline.xsl" StyleName="APA" Version="6"/>
+</file>
+
+<file path=customXml/itemProps1.xml><?xml version="1.0" encoding="utf-8"?>
+<ds:datastoreItem xmlns:ds="http://schemas.openxmlformats.org/officeDocument/2006/customXml" ds:itemID="{3DD5B397-0284-4FC0-A3C6-A94AB1C02B10}">
+  <ds:schemaRefs>
+    <ds:schemaRef ds:uri="http://schemas.openxmlformats.org/officeDocument/2006/bibliography"/>
+  </ds:schemaRefs>
+</ds:datastoreItem>
 </file>
</xml_diff>

<commit_message>
Atualização do Plano de Iteração ( Lista de Itens)
</commit_message>
<xml_diff>
--- a/planejamento/SD Plano Iteracao Concepcao 1.docx
+++ b/planejamento/SD Plano Iteracao Concepcao 1.docx
@@ -6,13 +6,8 @@
       <w:pPr>
         <w:pStyle w:val="Cabealho3"/>
       </w:pPr>
-      <w:proofErr w:type="spellStart"/>
       <w:r>
-        <w:t>School</w:t>
-      </w:r>
-      <w:proofErr w:type="spellEnd"/>
-      <w:r>
-        <w:t xml:space="preserve"> Drive</w:t>
+        <w:t>School Drive</w:t>
       </w:r>
     </w:p>
     <w:p>
@@ -1265,7 +1260,6 @@
                 <w:lang w:eastAsia="ja-JP"/>
               </w:rPr>
             </w:pPr>
-            <w:proofErr w:type="spellStart"/>
             <w:r>
               <w:rPr>
                 <w:rFonts w:ascii="Arial" w:hAnsi="Arial" w:cs="Arial"/>
@@ -1273,7 +1267,6 @@
               </w:rPr>
               <w:t>Jarley</w:t>
             </w:r>
-            <w:proofErr w:type="spellEnd"/>
           </w:p>
         </w:tc>
         <w:tc>
@@ -1460,7 +1453,6 @@
                 <w:lang w:eastAsia="ja-JP"/>
               </w:rPr>
             </w:pPr>
-            <w:proofErr w:type="spellStart"/>
             <w:r>
               <w:rPr>
                 <w:rFonts w:ascii="Arial" w:hAnsi="Arial" w:cs="Arial"/>
@@ -1468,7 +1460,6 @@
               </w:rPr>
               <w:t>Jarley</w:t>
             </w:r>
-            <w:proofErr w:type="spellEnd"/>
           </w:p>
         </w:tc>
         <w:tc>
@@ -1655,7 +1646,6 @@
                 <w:lang w:eastAsia="ja-JP"/>
               </w:rPr>
             </w:pPr>
-            <w:proofErr w:type="spellStart"/>
             <w:r>
               <w:rPr>
                 <w:rFonts w:ascii="Arial" w:hAnsi="Arial" w:cs="Arial"/>
@@ -1663,7 +1653,6 @@
               </w:rPr>
               <w:t>Jarley</w:t>
             </w:r>
-            <w:proofErr w:type="spellEnd"/>
           </w:p>
         </w:tc>
         <w:tc>
@@ -2008,7 +1997,14 @@
                 <w:rFonts w:ascii="Arial" w:hAnsi="Arial" w:cs="Arial"/>
                 <w:lang w:eastAsia="ja-JP"/>
               </w:rPr>
-              <w:t>Iniciado</w:t>
+              <w:t>Finaliz</w:t>
+            </w:r>
+            <w:r>
+              <w:rPr>
+                <w:rFonts w:ascii="Arial" w:hAnsi="Arial" w:cs="Arial"/>
+                <w:lang w:eastAsia="ja-JP"/>
+              </w:rPr>
+              <w:t>ado</w:t>
             </w:r>
           </w:p>
         </w:tc>
@@ -2080,10 +2076,8 @@
                 <w:rFonts w:ascii="Arial" w:hAnsi="Arial" w:cs="Arial"/>
                 <w:lang w:eastAsia="ja-JP"/>
               </w:rPr>
-              <w:t>6</w:t>
-            </w:r>
-            <w:bookmarkStart w:id="1" w:name="_GoBack"/>
-            <w:bookmarkEnd w:id="1"/>
+              <w:t>8</w:t>
+            </w:r>
           </w:p>
         </w:tc>
         <w:tc>
@@ -2106,7 +2100,7 @@
                 <w:rFonts w:ascii="Arial" w:hAnsi="Arial" w:cs="Arial"/>
                 <w:lang w:eastAsia="ja-JP"/>
               </w:rPr>
-              <w:t>2</w:t>
+              <w:t>0</w:t>
             </w:r>
           </w:p>
         </w:tc>
@@ -2179,7 +2173,7 @@
                 <w:rFonts w:ascii="Arial" w:hAnsi="Arial" w:cs="Arial"/>
                 <w:lang w:eastAsia="ja-JP"/>
               </w:rPr>
-              <w:t>3</w:t>
+              <w:t>5</w:t>
             </w:r>
           </w:p>
         </w:tc>
@@ -2372,7 +2366,7 @@
                 <w:rFonts w:ascii="Arial" w:hAnsi="Arial" w:cs="Arial"/>
                 <w:lang w:eastAsia="ja-JP"/>
               </w:rPr>
-              <w:t>5</w:t>
+              <w:t>10</w:t>
             </w:r>
           </w:p>
         </w:tc>
@@ -2463,13 +2457,6 @@
                 <w:lang w:eastAsia="ja-JP"/>
               </w:rPr>
             </w:pPr>
-            <w:r>
-              <w:rPr>
-                <w:rFonts w:ascii="Arial" w:hAnsi="Arial" w:cs="Arial"/>
-                <w:lang w:eastAsia="ja-JP"/>
-              </w:rPr>
-              <w:t>10</w:t>
-            </w:r>
           </w:p>
         </w:tc>
         <w:tc>
@@ -2558,7 +2545,7 @@
                 <w:rFonts w:ascii="Arial" w:hAnsi="Arial" w:cs="Arial"/>
                 <w:lang w:eastAsia="ja-JP"/>
               </w:rPr>
-              <w:t>1</w:t>
+              <w:t>2</w:t>
             </w:r>
           </w:p>
         </w:tc>
@@ -2764,7 +2751,7 @@
                 <w:rFonts w:ascii="Arial" w:hAnsi="Arial" w:cs="Arial"/>
                 <w:lang w:eastAsia="ja-JP"/>
               </w:rPr>
-              <w:t>3</w:t>
+              <w:t>10</w:t>
             </w:r>
           </w:p>
         </w:tc>
@@ -3095,15 +3082,7 @@
               <w:ind w:left="0"/>
             </w:pPr>
             <w:r>
-              <w:t xml:space="preserve">Fazer os </w:t>
-            </w:r>
-            <w:proofErr w:type="spellStart"/>
-            <w:r>
-              <w:t>commits</w:t>
-            </w:r>
-            <w:proofErr w:type="spellEnd"/>
-            <w:r>
-              <w:t xml:space="preserve"> 12 horas antes </w:t>
+              <w:t xml:space="preserve">Fazer os commits 12 horas antes </w:t>
             </w:r>
             <w:r>
               <w:t>d</w:t>
@@ -3177,18 +3156,10 @@
               <w:ind w:left="0"/>
             </w:pPr>
             <w:r>
-              <w:t xml:space="preserve">Adicionar outro notebook com a configuração adequada para </w:t>
-            </w:r>
-            <w:proofErr w:type="gramStart"/>
-            <w:r>
-              <w:t xml:space="preserve">o </w:t>
-            </w:r>
-            <w:r>
-              <w:t>realização</w:t>
-            </w:r>
-            <w:proofErr w:type="gramEnd"/>
-            <w:r>
-              <w:t xml:space="preserve"> do </w:t>
+              <w:t xml:space="preserve">Adicionar outro notebook com a configuração adequada para o </w:t>
+            </w:r>
+            <w:r>
+              <w:t xml:space="preserve">realização do </w:t>
             </w:r>
             <w:r>
               <w:t xml:space="preserve">projeto. Configuração mínima: </w:t>
@@ -3311,15 +3282,7 @@
         <w:pStyle w:val="Cabealho2"/>
       </w:pPr>
       <w:r>
-        <w:t xml:space="preserve">Os protótipos dos casos de uso com prioridade alta (exceto cadastros e </w:t>
-      </w:r>
-      <w:proofErr w:type="spellStart"/>
-      <w:r>
-        <w:t>login</w:t>
-      </w:r>
-      <w:proofErr w:type="spellEnd"/>
-      <w:r>
-        <w:t>) deverão ser apresentados ao final da iteração</w:t>
+        <w:t>Os protótipos dos casos de uso com prioridade alta (exceto cadastros e login) deverão ser apresentados ao final da iteração</w:t>
       </w:r>
     </w:p>
     <w:p/>
@@ -3438,7 +3401,13 @@
               <w:rPr>
                 <w:iCs/>
               </w:rPr>
-              <w:t>08/09/2014</w:t>
+              <w:t>29</w:t>
+            </w:r>
+            <w:r>
+              <w:rPr>
+                <w:iCs/>
+              </w:rPr>
+              <w:t>/09/2014</w:t>
             </w:r>
           </w:p>
         </w:tc>
@@ -3474,6 +3443,8 @@
               </w:rPr>
               <w:t>15/09/2014</w:t>
             </w:r>
+            <w:bookmarkStart w:id="1" w:name="_GoBack"/>
+            <w:bookmarkEnd w:id="1"/>
           </w:p>
         </w:tc>
       </w:tr>
@@ -3488,7 +3459,7 @@
             </w:pPr>
             <w:r>
               <w:lastRenderedPageBreak/>
-              <w:t>Data da Avaliação 3</w:t>
+              <w:t>Participantes</w:t>
             </w:r>
           </w:p>
         </w:tc>
@@ -3507,390 +3478,8 @@
               <w:rPr>
                 <w:iCs/>
               </w:rPr>
-              <w:t>22/09/2014</w:t>
-            </w:r>
-          </w:p>
-        </w:tc>
-      </w:tr>
-      <w:tr>
-        <w:tc>
-          <w:tcPr>
-            <w:tcW w:w="2082" w:type="dxa"/>
-          </w:tcPr>
-          <w:p>
-            <w:pPr>
-              <w:spacing w:before="40" w:after="40"/>
-            </w:pPr>
-            <w:r>
-              <w:t>Data da Avaliação 4</w:t>
-            </w:r>
-          </w:p>
-        </w:tc>
-        <w:tc>
-          <w:tcPr>
-            <w:tcW w:w="3461" w:type="dxa"/>
-          </w:tcPr>
-          <w:p>
-            <w:pPr>
-              <w:spacing w:before="40" w:after="40"/>
-              <w:rPr>
-                <w:iCs/>
-              </w:rPr>
-            </w:pPr>
-            <w:r>
-              <w:rPr>
-                <w:iCs/>
-              </w:rPr>
-              <w:t>29/09/2014</w:t>
-            </w:r>
-          </w:p>
-        </w:tc>
-      </w:tr>
-      <w:tr>
-        <w:tc>
-          <w:tcPr>
-            <w:tcW w:w="2082" w:type="dxa"/>
-          </w:tcPr>
-          <w:p>
-            <w:pPr>
-              <w:spacing w:before="40" w:after="40"/>
-            </w:pPr>
-            <w:r>
-              <w:t>Data da Avaliação 5</w:t>
-            </w:r>
-          </w:p>
-        </w:tc>
-        <w:tc>
-          <w:tcPr>
-            <w:tcW w:w="3461" w:type="dxa"/>
-          </w:tcPr>
-          <w:p>
-            <w:pPr>
-              <w:spacing w:before="40" w:after="40"/>
-              <w:rPr>
-                <w:iCs/>
-              </w:rPr>
-            </w:pPr>
-            <w:r>
-              <w:rPr>
-                <w:iCs/>
-              </w:rPr>
-              <w:t>06/10/2014</w:t>
-            </w:r>
-          </w:p>
-        </w:tc>
-      </w:tr>
-      <w:tr>
-        <w:tc>
-          <w:tcPr>
-            <w:tcW w:w="2082" w:type="dxa"/>
-          </w:tcPr>
-          <w:p>
-            <w:pPr>
-              <w:spacing w:before="40" w:after="40"/>
-            </w:pPr>
-            <w:r>
-              <w:t>Data da Avaliação 6</w:t>
-            </w:r>
-          </w:p>
-        </w:tc>
-        <w:tc>
-          <w:tcPr>
-            <w:tcW w:w="3461" w:type="dxa"/>
-          </w:tcPr>
-          <w:p>
-            <w:pPr>
-              <w:spacing w:before="40" w:after="40"/>
-              <w:rPr>
-                <w:iCs/>
-              </w:rPr>
-            </w:pPr>
-            <w:r>
-              <w:rPr>
-                <w:iCs/>
-              </w:rPr>
-              <w:t>13/10/2014</w:t>
-            </w:r>
-          </w:p>
-        </w:tc>
-      </w:tr>
-      <w:tr>
-        <w:tc>
-          <w:tcPr>
-            <w:tcW w:w="2082" w:type="dxa"/>
-          </w:tcPr>
-          <w:p>
-            <w:pPr>
-              <w:spacing w:before="40" w:after="40"/>
-            </w:pPr>
-            <w:r>
-              <w:t>Data da Avaliação 7</w:t>
-            </w:r>
-          </w:p>
-        </w:tc>
-        <w:tc>
-          <w:tcPr>
-            <w:tcW w:w="3461" w:type="dxa"/>
-          </w:tcPr>
-          <w:p>
-            <w:pPr>
-              <w:spacing w:before="40" w:after="40"/>
-              <w:rPr>
-                <w:iCs/>
-              </w:rPr>
-            </w:pPr>
-            <w:r>
-              <w:rPr>
-                <w:iCs/>
-              </w:rPr>
-              <w:t>20/10/2014</w:t>
-            </w:r>
-          </w:p>
-        </w:tc>
-      </w:tr>
-      <w:tr>
-        <w:tc>
-          <w:tcPr>
-            <w:tcW w:w="2082" w:type="dxa"/>
-          </w:tcPr>
-          <w:p>
-            <w:pPr>
-              <w:spacing w:before="40" w:after="40"/>
-            </w:pPr>
-            <w:r>
-              <w:t>Data da Avaliação 8</w:t>
-            </w:r>
-          </w:p>
-        </w:tc>
-        <w:tc>
-          <w:tcPr>
-            <w:tcW w:w="3461" w:type="dxa"/>
-          </w:tcPr>
-          <w:p>
-            <w:pPr>
-              <w:spacing w:before="40" w:after="40"/>
-              <w:rPr>
-                <w:iCs/>
-              </w:rPr>
-            </w:pPr>
-            <w:r>
-              <w:rPr>
-                <w:iCs/>
-              </w:rPr>
-              <w:t>27/10/2014</w:t>
-            </w:r>
-          </w:p>
-        </w:tc>
-      </w:tr>
-      <w:tr>
-        <w:tc>
-          <w:tcPr>
-            <w:tcW w:w="2082" w:type="dxa"/>
-          </w:tcPr>
-          <w:p>
-            <w:pPr>
-              <w:spacing w:before="40" w:after="40"/>
-            </w:pPr>
-            <w:r>
-              <w:t>Data da Avaliação 9</w:t>
-            </w:r>
-          </w:p>
-        </w:tc>
-        <w:tc>
-          <w:tcPr>
-            <w:tcW w:w="3461" w:type="dxa"/>
-          </w:tcPr>
-          <w:p>
-            <w:pPr>
-              <w:spacing w:before="40" w:after="40"/>
-              <w:rPr>
-                <w:iCs/>
-              </w:rPr>
-            </w:pPr>
-            <w:r>
-              <w:rPr>
-                <w:iCs/>
-              </w:rPr>
-              <w:t>03/11/2014</w:t>
-            </w:r>
-          </w:p>
-        </w:tc>
-      </w:tr>
-      <w:tr>
-        <w:tc>
-          <w:tcPr>
-            <w:tcW w:w="2082" w:type="dxa"/>
-          </w:tcPr>
-          <w:p>
-            <w:pPr>
-              <w:spacing w:before="40" w:after="40"/>
-            </w:pPr>
-            <w:r>
-              <w:t>Data da Avaliação 10</w:t>
-            </w:r>
-          </w:p>
-        </w:tc>
-        <w:tc>
-          <w:tcPr>
-            <w:tcW w:w="3461" w:type="dxa"/>
-          </w:tcPr>
-          <w:p>
-            <w:pPr>
-              <w:spacing w:before="40" w:after="40"/>
-              <w:rPr>
-                <w:iCs/>
-              </w:rPr>
-            </w:pPr>
-            <w:r>
-              <w:rPr>
-                <w:iCs/>
-              </w:rPr>
-              <w:t>10/11/2014</w:t>
-            </w:r>
-          </w:p>
-        </w:tc>
-      </w:tr>
-      <w:tr>
-        <w:tc>
-          <w:tcPr>
-            <w:tcW w:w="2082" w:type="dxa"/>
-          </w:tcPr>
-          <w:p>
-            <w:pPr>
-              <w:spacing w:before="40" w:after="40"/>
-            </w:pPr>
-            <w:r>
-              <w:t>Data da Avaliação 11</w:t>
-            </w:r>
-          </w:p>
-        </w:tc>
-        <w:tc>
-          <w:tcPr>
-            <w:tcW w:w="3461" w:type="dxa"/>
-          </w:tcPr>
-          <w:p>
-            <w:pPr>
-              <w:spacing w:before="40" w:after="40"/>
-              <w:rPr>
-                <w:iCs/>
-              </w:rPr>
-            </w:pPr>
-            <w:r>
-              <w:rPr>
-                <w:iCs/>
-              </w:rPr>
-              <w:t>17/11/2014</w:t>
-            </w:r>
-          </w:p>
-        </w:tc>
-      </w:tr>
-      <w:tr>
-        <w:tc>
-          <w:tcPr>
-            <w:tcW w:w="2082" w:type="dxa"/>
-          </w:tcPr>
-          <w:p>
-            <w:pPr>
-              <w:spacing w:before="40" w:after="40"/>
-            </w:pPr>
-            <w:r>
-              <w:t>Data da Avaliação 12</w:t>
-            </w:r>
-          </w:p>
-        </w:tc>
-        <w:tc>
-          <w:tcPr>
-            <w:tcW w:w="3461" w:type="dxa"/>
-          </w:tcPr>
-          <w:p>
-            <w:pPr>
-              <w:spacing w:before="40" w:after="40"/>
-              <w:rPr>
-                <w:iCs/>
-              </w:rPr>
-            </w:pPr>
-            <w:r>
-              <w:rPr>
-                <w:iCs/>
-              </w:rPr>
-              <w:t>24/11/2014</w:t>
-            </w:r>
-          </w:p>
-        </w:tc>
-      </w:tr>
-      <w:tr>
-        <w:tc>
-          <w:tcPr>
-            <w:tcW w:w="2082" w:type="dxa"/>
-          </w:tcPr>
-          <w:p>
-            <w:pPr>
-              <w:spacing w:before="40" w:after="40"/>
-            </w:pPr>
-            <w:r>
-              <w:t>Data da Avaliação 13</w:t>
-            </w:r>
-          </w:p>
-        </w:tc>
-        <w:tc>
-          <w:tcPr>
-            <w:tcW w:w="3461" w:type="dxa"/>
-          </w:tcPr>
-          <w:p>
-            <w:pPr>
-              <w:spacing w:before="40" w:after="40"/>
-              <w:rPr>
-                <w:iCs/>
-              </w:rPr>
-            </w:pPr>
-            <w:r>
-              <w:rPr>
-                <w:iCs/>
-              </w:rPr>
-              <w:t>01/12/2014</w:t>
-            </w:r>
-          </w:p>
-        </w:tc>
-      </w:tr>
-      <w:tr>
-        <w:tc>
-          <w:tcPr>
-            <w:tcW w:w="2082" w:type="dxa"/>
-          </w:tcPr>
-          <w:p>
-            <w:pPr>
-              <w:spacing w:before="40" w:after="40"/>
-            </w:pPr>
-            <w:r>
-              <w:t>Participantes</w:t>
-            </w:r>
-          </w:p>
-        </w:tc>
-        <w:tc>
-          <w:tcPr>
-            <w:tcW w:w="3461" w:type="dxa"/>
-          </w:tcPr>
-          <w:p>
-            <w:pPr>
-              <w:spacing w:before="40" w:after="40"/>
-              <w:rPr>
-                <w:iCs/>
-              </w:rPr>
-            </w:pPr>
-            <w:r>
-              <w:rPr>
-                <w:iCs/>
-              </w:rPr>
-              <w:t xml:space="preserve">Adriano, Geraldo e </w:t>
-            </w:r>
-            <w:proofErr w:type="spellStart"/>
-            <w:r>
-              <w:rPr>
-                <w:iCs/>
-              </w:rPr>
-              <w:t>Jarley</w:t>
-            </w:r>
-            <w:proofErr w:type="spellEnd"/>
+              <w:t>Adriano, Geraldo e Jarley</w:t>
+            </w:r>
           </w:p>
         </w:tc>
       </w:tr>
@@ -3925,7 +3514,7 @@
                 <w:iCs/>
                 <w:color w:val="000000" w:themeColor="text1"/>
               </w:rPr>
-              <w:t>Não Iniciado</w:t>
+              <w:t>Iniciado</w:t>
             </w:r>
           </w:p>
         </w:tc>
@@ -4149,12 +3738,9 @@
           <w:r>
             <w:sym w:font="Symbol" w:char="F0D3"/>
           </w:r>
-          <w:proofErr w:type="spellStart"/>
-          <w:proofErr w:type="gramStart"/>
           <w:r>
             <w:t>SchoolDrive</w:t>
           </w:r>
-          <w:proofErr w:type="spellEnd"/>
           <w:r>
             <w:t xml:space="preserve">,  </w:t>
           </w:r>
@@ -4173,7 +3759,6 @@
             </w:rPr>
             <w:t>2014</w:t>
           </w:r>
-          <w:proofErr w:type="gramEnd"/>
           <w:r>
             <w:fldChar w:fldCharType="end"/>
           </w:r>
@@ -4341,13 +3926,8 @@
               <w:tab w:val="clear" w:pos="8640"/>
             </w:tabs>
           </w:pPr>
-          <w:proofErr w:type="spellStart"/>
           <w:r>
-            <w:t>School</w:t>
-          </w:r>
-          <w:proofErr w:type="spellEnd"/>
-          <w:r>
-            <w:t xml:space="preserve"> Drive</w:t>
+            <w:t>School Drive</w:t>
           </w:r>
         </w:p>
       </w:tc>
@@ -8278,7 +7858,7 @@
 </file>
 
 <file path=customXml/itemProps1.xml><?xml version="1.0" encoding="utf-8"?>
-<ds:datastoreItem xmlns:ds="http://schemas.openxmlformats.org/officeDocument/2006/customXml" ds:itemID="{3DD5B397-0284-4FC0-A3C6-A94AB1C02B10}">
+<ds:datastoreItem xmlns:ds="http://schemas.openxmlformats.org/officeDocument/2006/customXml" ds:itemID="{81136E0F-80FE-444F-BA4A-6424B2CDC925}">
   <ds:schemaRefs>
     <ds:schemaRef ds:uri="http://schemas.openxmlformats.org/officeDocument/2006/bibliography"/>
   </ds:schemaRefs>

</xml_diff>

<commit_message>
Criação de Requisitos e atualização do Plano de Iteração e Lista de Itens
</commit_message>
<xml_diff>
--- a/planejamento/SD Plano Iteracao Concepcao 1.docx
+++ b/planejamento/SD Plano Iteracao Concepcao 1.docx
@@ -1973,13 +1973,111 @@
                 <w:rFonts w:ascii="Arial" w:hAnsi="Arial" w:cs="Arial"/>
                 <w:lang w:eastAsia="ja-JP"/>
               </w:rPr>
+              <w:t>10</w:t>
+            </w:r>
+          </w:p>
+        </w:tc>
+        <w:tc>
+          <w:tcPr>
+            <w:tcW w:w="1134" w:type="dxa"/>
+            <w:noWrap/>
+            <w:vAlign w:val="bottom"/>
+          </w:tcPr>
+          <w:p>
+            <w:pPr>
+              <w:widowControl/>
+              <w:spacing w:line="240" w:lineRule="auto"/>
+              <w:rPr>
+                <w:rFonts w:ascii="Arial" w:hAnsi="Arial" w:cs="Arial"/>
+                <w:lang w:eastAsia="ja-JP"/>
+              </w:rPr>
+            </w:pPr>
+            <w:r>
+              <w:rPr>
+                <w:rFonts w:ascii="Arial" w:hAnsi="Arial" w:cs="Arial"/>
+                <w:lang w:eastAsia="ja-JP"/>
+              </w:rPr>
+              <w:t>Iniciado</w:t>
+            </w:r>
+            <w:bookmarkStart w:id="1" w:name="_GoBack"/>
+            <w:bookmarkEnd w:id="1"/>
+          </w:p>
+        </w:tc>
+        <w:tc>
+          <w:tcPr>
+            <w:tcW w:w="1134" w:type="dxa"/>
+            <w:noWrap/>
+            <w:vAlign w:val="bottom"/>
+          </w:tcPr>
+          <w:p>
+            <w:pPr>
+              <w:widowControl/>
+              <w:spacing w:line="240" w:lineRule="auto"/>
+              <w:rPr>
+                <w:rFonts w:ascii="Arial" w:hAnsi="Arial" w:cs="Arial"/>
+                <w:lang w:eastAsia="ja-JP"/>
+              </w:rPr>
+            </w:pPr>
+            <w:r>
+              <w:rPr>
+                <w:rFonts w:ascii="Arial" w:hAnsi="Arial" w:cs="Arial"/>
+                <w:lang w:eastAsia="ja-JP"/>
+              </w:rPr>
+              <w:t>I1</w:t>
+            </w:r>
+          </w:p>
+        </w:tc>
+        <w:tc>
+          <w:tcPr>
+            <w:tcW w:w="992" w:type="dxa"/>
+            <w:noWrap/>
+            <w:vAlign w:val="bottom"/>
+          </w:tcPr>
+          <w:p>
+            <w:pPr>
+              <w:widowControl/>
+              <w:spacing w:line="240" w:lineRule="auto"/>
+              <w:rPr>
+                <w:rFonts w:ascii="Arial" w:hAnsi="Arial" w:cs="Arial"/>
+                <w:lang w:eastAsia="ja-JP"/>
+              </w:rPr>
+            </w:pPr>
+            <w:r>
+              <w:rPr>
+                <w:rFonts w:ascii="Arial" w:hAnsi="Arial" w:cs="Arial"/>
+                <w:lang w:eastAsia="ja-JP"/>
+              </w:rPr>
+              <w:t>Geraldo</w:t>
+            </w:r>
+          </w:p>
+        </w:tc>
+        <w:tc>
+          <w:tcPr>
+            <w:tcW w:w="851" w:type="dxa"/>
+            <w:noWrap/>
+            <w:vAlign w:val="bottom"/>
+          </w:tcPr>
+          <w:p>
+            <w:pPr>
+              <w:widowControl/>
+              <w:spacing w:line="240" w:lineRule="auto"/>
+              <w:rPr>
+                <w:rFonts w:ascii="Arial" w:hAnsi="Arial" w:cs="Arial"/>
+                <w:lang w:eastAsia="ja-JP"/>
+              </w:rPr>
+            </w:pPr>
+            <w:r>
+              <w:rPr>
+                <w:rFonts w:ascii="Arial" w:hAnsi="Arial" w:cs="Arial"/>
+                <w:lang w:eastAsia="ja-JP"/>
+              </w:rPr>
               <w:t>8</w:t>
             </w:r>
           </w:p>
         </w:tc>
         <w:tc>
           <w:tcPr>
-            <w:tcW w:w="1134" w:type="dxa"/>
+            <w:tcW w:w="1417" w:type="dxa"/>
             <w:noWrap/>
             <w:vAlign w:val="bottom"/>
           </w:tcPr>
@@ -1997,110 +2095,7 @@
                 <w:rFonts w:ascii="Arial" w:hAnsi="Arial" w:cs="Arial"/>
                 <w:lang w:eastAsia="ja-JP"/>
               </w:rPr>
-              <w:t>Finaliz</w:t>
-            </w:r>
-            <w:r>
-              <w:rPr>
-                <w:rFonts w:ascii="Arial" w:hAnsi="Arial" w:cs="Arial"/>
-                <w:lang w:eastAsia="ja-JP"/>
-              </w:rPr>
-              <w:t>ado</w:t>
-            </w:r>
-          </w:p>
-        </w:tc>
-        <w:tc>
-          <w:tcPr>
-            <w:tcW w:w="1134" w:type="dxa"/>
-            <w:noWrap/>
-            <w:vAlign w:val="bottom"/>
-          </w:tcPr>
-          <w:p>
-            <w:pPr>
-              <w:widowControl/>
-              <w:spacing w:line="240" w:lineRule="auto"/>
-              <w:rPr>
-                <w:rFonts w:ascii="Arial" w:hAnsi="Arial" w:cs="Arial"/>
-                <w:lang w:eastAsia="ja-JP"/>
-              </w:rPr>
-            </w:pPr>
-            <w:r>
-              <w:rPr>
-                <w:rFonts w:ascii="Arial" w:hAnsi="Arial" w:cs="Arial"/>
-                <w:lang w:eastAsia="ja-JP"/>
-              </w:rPr>
-              <w:t>I1</w:t>
-            </w:r>
-          </w:p>
-        </w:tc>
-        <w:tc>
-          <w:tcPr>
-            <w:tcW w:w="992" w:type="dxa"/>
-            <w:noWrap/>
-            <w:vAlign w:val="bottom"/>
-          </w:tcPr>
-          <w:p>
-            <w:pPr>
-              <w:widowControl/>
-              <w:spacing w:line="240" w:lineRule="auto"/>
-              <w:rPr>
-                <w:rFonts w:ascii="Arial" w:hAnsi="Arial" w:cs="Arial"/>
-                <w:lang w:eastAsia="ja-JP"/>
-              </w:rPr>
-            </w:pPr>
-            <w:r>
-              <w:rPr>
-                <w:rFonts w:ascii="Arial" w:hAnsi="Arial" w:cs="Arial"/>
-                <w:lang w:eastAsia="ja-JP"/>
-              </w:rPr>
-              <w:t>Geraldo</w:t>
-            </w:r>
-          </w:p>
-        </w:tc>
-        <w:tc>
-          <w:tcPr>
-            <w:tcW w:w="851" w:type="dxa"/>
-            <w:noWrap/>
-            <w:vAlign w:val="bottom"/>
-          </w:tcPr>
-          <w:p>
-            <w:pPr>
-              <w:widowControl/>
-              <w:spacing w:line="240" w:lineRule="auto"/>
-              <w:rPr>
-                <w:rFonts w:ascii="Arial" w:hAnsi="Arial" w:cs="Arial"/>
-                <w:lang w:eastAsia="ja-JP"/>
-              </w:rPr>
-            </w:pPr>
-            <w:r>
-              <w:rPr>
-                <w:rFonts w:ascii="Arial" w:hAnsi="Arial" w:cs="Arial"/>
-                <w:lang w:eastAsia="ja-JP"/>
-              </w:rPr>
-              <w:t>8</w:t>
-            </w:r>
-          </w:p>
-        </w:tc>
-        <w:tc>
-          <w:tcPr>
-            <w:tcW w:w="1417" w:type="dxa"/>
-            <w:noWrap/>
-            <w:vAlign w:val="bottom"/>
-          </w:tcPr>
-          <w:p>
-            <w:pPr>
-              <w:widowControl/>
-              <w:spacing w:line="240" w:lineRule="auto"/>
-              <w:rPr>
-                <w:rFonts w:ascii="Arial" w:hAnsi="Arial" w:cs="Arial"/>
-                <w:lang w:eastAsia="ja-JP"/>
-              </w:rPr>
-            </w:pPr>
-            <w:r>
-              <w:rPr>
-                <w:rFonts w:ascii="Arial" w:hAnsi="Arial" w:cs="Arial"/>
-                <w:lang w:eastAsia="ja-JP"/>
-              </w:rPr>
-              <w:t>0</w:t>
+              <w:t>2</w:t>
             </w:r>
           </w:p>
         </w:tc>
@@ -3443,8 +3438,6 @@
               </w:rPr>
               <w:t>15/09/2014</w:t>
             </w:r>
-            <w:bookmarkStart w:id="1" w:name="_GoBack"/>
-            <w:bookmarkEnd w:id="1"/>
           </w:p>
         </w:tc>
       </w:tr>
@@ -3804,7 +3797,7 @@
               <w:rStyle w:val="Nmerodepgina"/>
               <w:noProof/>
             </w:rPr>
-            <w:t>3</w:t>
+            <w:t>2</w:t>
           </w:r>
           <w:r>
             <w:rPr>
@@ -7858,7 +7851,7 @@
 </file>
 
 <file path=customXml/itemProps1.xml><?xml version="1.0" encoding="utf-8"?>
-<ds:datastoreItem xmlns:ds="http://schemas.openxmlformats.org/officeDocument/2006/customXml" ds:itemID="{81136E0F-80FE-444F-BA4A-6424B2CDC925}">
+<ds:datastoreItem xmlns:ds="http://schemas.openxmlformats.org/officeDocument/2006/customXml" ds:itemID="{CC29653B-37DE-4090-985F-E1B91271CAB3}">
   <ds:schemaRefs>
     <ds:schemaRef ds:uri="http://schemas.openxmlformats.org/officeDocument/2006/bibliography"/>
   </ds:schemaRefs>

</xml_diff>

<commit_message>
Todos os Documento para entrega 13/10
Refinamento dos requisitos
Alterar Plano projeto
Criar Plano de Interação
Lista de Itens
Plano da interação
</commit_message>
<xml_diff>
--- a/planejamento/SD Plano Iteracao Concepcao 1.docx
+++ b/planejamento/SD Plano Iteracao Concepcao 1.docx
@@ -4,7 +4,7 @@
   <w:body>
     <w:p>
       <w:pPr>
-        <w:pStyle w:val="Cabealho3"/>
+        <w:pStyle w:val="Ttulo3"/>
       </w:pPr>
       <w:r>
         <w:t>School Drive</w:t>
@@ -27,7 +27,7 @@
     <w:p/>
     <w:p>
       <w:pPr>
-        <w:pStyle w:val="Cabealho1"/>
+        <w:pStyle w:val="Ttulo1"/>
       </w:pPr>
       <w:r>
         <w:t xml:space="preserve">1.  </w:t>
@@ -344,7 +344,7 @@
     </w:p>
     <w:p>
       <w:pPr>
-        <w:pStyle w:val="Cabealho1"/>
+        <w:pStyle w:val="Ttulo1"/>
         <w:rPr>
           <w:b w:val="0"/>
         </w:rPr>
@@ -461,7 +461,7 @@
     </w:p>
     <w:p>
       <w:pPr>
-        <w:pStyle w:val="Cabealho1"/>
+        <w:pStyle w:val="Ttulo1"/>
       </w:pPr>
       <w:r>
         <w:t>3.  Itens de Trabalho</w:t>
@@ -1313,7 +1313,7 @@
                 <w:rFonts w:ascii="Arial" w:hAnsi="Arial" w:cs="Arial"/>
                 <w:lang w:eastAsia="ja-JP"/>
               </w:rPr>
-              <w:t>1</w:t>
+              <w:t>4</w:t>
             </w:r>
           </w:p>
         </w:tc>
@@ -1699,7 +1699,7 @@
                 <w:rFonts w:ascii="Arial" w:hAnsi="Arial" w:cs="Arial"/>
                 <w:lang w:eastAsia="ja-JP"/>
               </w:rPr>
-              <w:t>0</w:t>
+              <w:t>3</w:t>
             </w:r>
           </w:p>
         </w:tc>
@@ -1899,7 +1899,7 @@
                 <w:rFonts w:ascii="Arial" w:hAnsi="Arial" w:cs="Arial"/>
                 <w:lang w:eastAsia="ja-JP"/>
               </w:rPr>
-              <w:t>0</w:t>
+              <w:t>1</w:t>
             </w:r>
           </w:p>
         </w:tc>
@@ -1997,10 +1997,8 @@
                 <w:rFonts w:ascii="Arial" w:hAnsi="Arial" w:cs="Arial"/>
                 <w:lang w:eastAsia="ja-JP"/>
               </w:rPr>
-              <w:t>Iniciado</w:t>
-            </w:r>
-            <w:bookmarkStart w:id="1" w:name="_GoBack"/>
-            <w:bookmarkEnd w:id="1"/>
+              <w:t>Finalizado</w:t>
+            </w:r>
           </w:p>
         </w:tc>
         <w:tc>
@@ -2095,7 +2093,7 @@
                 <w:rFonts w:ascii="Arial" w:hAnsi="Arial" w:cs="Arial"/>
                 <w:lang w:eastAsia="ja-JP"/>
               </w:rPr>
-              <w:t>2</w:t>
+              <w:t>8</w:t>
             </w:r>
           </w:p>
         </w:tc>
@@ -2192,7 +2190,7 @@
                 <w:rFonts w:ascii="Arial" w:hAnsi="Arial" w:cs="Arial"/>
                 <w:lang w:eastAsia="ja-JP"/>
               </w:rPr>
-              <w:t>Iniciado</w:t>
+              <w:t>Finalizado</w:t>
             </w:r>
           </w:p>
         </w:tc>
@@ -2385,7 +2383,16 @@
                 <w:rFonts w:ascii="Arial" w:hAnsi="Arial" w:cs="Arial"/>
                 <w:lang w:eastAsia="ja-JP"/>
               </w:rPr>
-              <w:t>Não Iniciado</w:t>
+              <w:t>Fina</w:t>
+            </w:r>
+            <w:bookmarkStart w:id="1" w:name="_GoBack"/>
+            <w:bookmarkEnd w:id="1"/>
+            <w:r>
+              <w:rPr>
+                <w:rFonts w:ascii="Arial" w:hAnsi="Arial" w:cs="Arial"/>
+                <w:lang w:eastAsia="ja-JP"/>
+              </w:rPr>
+              <w:t>lizado</w:t>
             </w:r>
           </w:p>
         </w:tc>
@@ -2452,6 +2459,13 @@
                 <w:lang w:eastAsia="ja-JP"/>
               </w:rPr>
             </w:pPr>
+            <w:r>
+              <w:rPr>
+                <w:rFonts w:ascii="Arial" w:hAnsi="Arial" w:cs="Arial"/>
+                <w:lang w:eastAsia="ja-JP"/>
+              </w:rPr>
+              <w:t>10</w:t>
+            </w:r>
           </w:p>
         </w:tc>
         <w:tc>
@@ -2469,6 +2483,13 @@
                 <w:lang w:eastAsia="ja-JP"/>
               </w:rPr>
             </w:pPr>
+            <w:r>
+              <w:rPr>
+                <w:rFonts w:ascii="Arial" w:hAnsi="Arial" w:cs="Arial"/>
+                <w:lang w:eastAsia="ja-JP"/>
+              </w:rPr>
+              <w:t>10</w:t>
+            </w:r>
           </w:p>
         </w:tc>
       </w:tr>
@@ -2574,9 +2595,16 @@
                 <w:rFonts w:ascii="Arial" w:hAnsi="Arial" w:cs="Arial"/>
                 <w:lang w:eastAsia="ja-JP"/>
               </w:rPr>
-              <w:t xml:space="preserve">Não </w:t>
-            </w:r>
-          </w:p>
+              <w:t>Finalizado</w:t>
+            </w:r>
+          </w:p>
+        </w:tc>
+        <w:tc>
+          <w:tcPr>
+            <w:tcW w:w="1134" w:type="dxa"/>
+            <w:noWrap/>
+            <w:vAlign w:val="bottom"/>
+          </w:tcPr>
           <w:p>
             <w:pPr>
               <w:widowControl/>
@@ -2591,13 +2619,13 @@
                 <w:rFonts w:ascii="Arial" w:hAnsi="Arial" w:cs="Arial"/>
                 <w:lang w:eastAsia="ja-JP"/>
               </w:rPr>
-              <w:t>Iniciado</w:t>
-            </w:r>
-          </w:p>
-        </w:tc>
-        <w:tc>
-          <w:tcPr>
-            <w:tcW w:w="1134" w:type="dxa"/>
+              <w:t>I1</w:t>
+            </w:r>
+          </w:p>
+        </w:tc>
+        <w:tc>
+          <w:tcPr>
+            <w:tcW w:w="992" w:type="dxa"/>
             <w:noWrap/>
             <w:vAlign w:val="bottom"/>
           </w:tcPr>
@@ -2615,13 +2643,13 @@
                 <w:rFonts w:ascii="Arial" w:hAnsi="Arial" w:cs="Arial"/>
                 <w:lang w:eastAsia="ja-JP"/>
               </w:rPr>
-              <w:t>I1</w:t>
-            </w:r>
-          </w:p>
-        </w:tc>
-        <w:tc>
-          <w:tcPr>
-            <w:tcW w:w="992" w:type="dxa"/>
+              <w:t>Geraldo</w:t>
+            </w:r>
+          </w:p>
+        </w:tc>
+        <w:tc>
+          <w:tcPr>
+            <w:tcW w:w="851" w:type="dxa"/>
             <w:noWrap/>
             <w:vAlign w:val="bottom"/>
           </w:tcPr>
@@ -2639,13 +2667,13 @@
                 <w:rFonts w:ascii="Arial" w:hAnsi="Arial" w:cs="Arial"/>
                 <w:lang w:eastAsia="ja-JP"/>
               </w:rPr>
-              <w:t>Geraldo</w:t>
-            </w:r>
-          </w:p>
-        </w:tc>
-        <w:tc>
-          <w:tcPr>
-            <w:tcW w:w="851" w:type="dxa"/>
+              <w:t>1</w:t>
+            </w:r>
+          </w:p>
+        </w:tc>
+        <w:tc>
+          <w:tcPr>
+            <w:tcW w:w="1417" w:type="dxa"/>
             <w:noWrap/>
             <w:vAlign w:val="bottom"/>
           </w:tcPr>
@@ -2658,23 +2686,13 @@
                 <w:lang w:eastAsia="ja-JP"/>
               </w:rPr>
             </w:pPr>
-          </w:p>
-        </w:tc>
-        <w:tc>
-          <w:tcPr>
-            <w:tcW w:w="1417" w:type="dxa"/>
-            <w:noWrap/>
-            <w:vAlign w:val="bottom"/>
-          </w:tcPr>
-          <w:p>
-            <w:pPr>
-              <w:widowControl/>
-              <w:spacing w:line="240" w:lineRule="auto"/>
-              <w:rPr>
-                <w:rFonts w:ascii="Arial" w:hAnsi="Arial" w:cs="Arial"/>
-                <w:lang w:eastAsia="ja-JP"/>
-              </w:rPr>
-            </w:pPr>
+            <w:r>
+              <w:rPr>
+                <w:rFonts w:ascii="Arial" w:hAnsi="Arial" w:cs="Arial"/>
+                <w:lang w:eastAsia="ja-JP"/>
+              </w:rPr>
+              <w:t>1</w:t>
+            </w:r>
           </w:p>
         </w:tc>
       </w:tr>
@@ -2770,7 +2788,7 @@
                 <w:rFonts w:ascii="Arial" w:hAnsi="Arial" w:cs="Arial"/>
                 <w:lang w:eastAsia="ja-JP"/>
               </w:rPr>
-              <w:t>Iniciado</w:t>
+              <w:t>Finalizado</w:t>
             </w:r>
           </w:p>
         </w:tc>
@@ -2861,6 +2879,13 @@
                 <w:lang w:eastAsia="ja-JP"/>
               </w:rPr>
             </w:pPr>
+            <w:r>
+              <w:rPr>
+                <w:rFonts w:ascii="Arial" w:hAnsi="Arial" w:cs="Arial"/>
+                <w:lang w:eastAsia="ja-JP"/>
+              </w:rPr>
+              <w:t>10</w:t>
+            </w:r>
           </w:p>
         </w:tc>
       </w:tr>
@@ -2872,7 +2897,7 @@
     </w:p>
     <w:p>
       <w:pPr>
-        <w:pStyle w:val="Cabealho1"/>
+        <w:pStyle w:val="Ttulo1"/>
         <w:rPr>
           <w:b w:val="0"/>
         </w:rPr>
@@ -3225,7 +3250,7 @@
     <w:p/>
     <w:p>
       <w:pPr>
-        <w:pStyle w:val="Cabealho1"/>
+        <w:pStyle w:val="Ttulo1"/>
       </w:pPr>
       <w:r>
         <w:t>5.  Critérios de Avaliação</w:t>
@@ -3233,7 +3258,7 @@
     </w:p>
     <w:p>
       <w:pPr>
-        <w:pStyle w:val="Cabealho2"/>
+        <w:pStyle w:val="Ttulo2"/>
       </w:pPr>
       <w:r>
         <w:t>Toda a infraestrutura do projeto deverá estar pronta na data estimada.</w:t>
@@ -3241,7 +3266,7 @@
     </w:p>
     <w:p>
       <w:pPr>
-        <w:pStyle w:val="Cabealho2"/>
+        <w:pStyle w:val="Ttulo2"/>
       </w:pPr>
       <w:r>
         <w:t>O Documento de Visão deverá conter os principais requisitos, separados por estimativa de entrega (release)</w:t>
@@ -3252,7 +3277,7 @@
     </w:p>
     <w:p>
       <w:pPr>
-        <w:pStyle w:val="Cabealho2"/>
+        <w:pStyle w:val="Ttulo2"/>
       </w:pPr>
       <w:r>
         <w:t>O Modelo de Casos de Uso deverá ser feito, contemplando as funcionalidades descritas no Documento de Visão</w:t>
@@ -3263,7 +3288,7 @@
     </w:p>
     <w:p>
       <w:pPr>
-        <w:pStyle w:val="Cabealho2"/>
+        <w:pStyle w:val="Ttulo2"/>
       </w:pPr>
       <w:r>
         <w:t>A arquitetura preliminar do sistema deverá ser definida e descrita no Caderno de Arquitetura</w:t>
@@ -3274,7 +3299,7 @@
     </w:p>
     <w:p>
       <w:pPr>
-        <w:pStyle w:val="Cabealho2"/>
+        <w:pStyle w:val="Ttulo2"/>
       </w:pPr>
       <w:r>
         <w:t>Os protótipos dos casos de uso com prioridade alta (exceto cadastros e login) deverão ser apresentados ao final da iteração</w:t>
@@ -3283,7 +3308,7 @@
     <w:p/>
     <w:p>
       <w:pPr>
-        <w:pStyle w:val="Cabealho1"/>
+        <w:pStyle w:val="Ttulo1"/>
       </w:pPr>
       <w:r>
         <w:t>6.  Avaliação</w:t>
@@ -3451,7 +3476,6 @@
               <w:spacing w:before="40" w:after="40"/>
             </w:pPr>
             <w:r>
-              <w:lastRenderedPageBreak/>
               <w:t>Participantes</w:t>
             </w:r>
           </w:p>
@@ -3486,6 +3510,7 @@
               <w:spacing w:before="40" w:after="40"/>
             </w:pPr>
             <w:r>
+              <w:lastRenderedPageBreak/>
               <w:t>Status do Projeto</w:t>
             </w:r>
           </w:p>
@@ -3516,7 +3541,7 @@
     <w:p/>
     <w:p>
       <w:pPr>
-        <w:pStyle w:val="Cabealho2"/>
+        <w:pStyle w:val="Ttulo2"/>
         <w:numPr>
           <w:ilvl w:val="0"/>
           <w:numId w:val="30"/>
@@ -3548,7 +3573,7 @@
     </w:p>
     <w:p>
       <w:pPr>
-        <w:pStyle w:val="Cabealho2"/>
+        <w:pStyle w:val="Ttulo2"/>
         <w:numPr>
           <w:ilvl w:val="0"/>
           <w:numId w:val="29"/>
@@ -3580,7 +3605,7 @@
     </w:p>
     <w:p>
       <w:pPr>
-        <w:pStyle w:val="Cabealho2"/>
+        <w:pStyle w:val="Ttulo2"/>
         <w:numPr>
           <w:ilvl w:val="0"/>
           <w:numId w:val="0"/>
@@ -3613,7 +3638,7 @@
     </w:p>
     <w:p>
       <w:pPr>
-        <w:pStyle w:val="Cabealho2"/>
+        <w:pStyle w:val="Ttulo2"/>
         <w:numPr>
           <w:ilvl w:val="0"/>
           <w:numId w:val="29"/>
@@ -3797,7 +3822,7 @@
               <w:rStyle w:val="Nmerodepgina"/>
               <w:noProof/>
             </w:rPr>
-            <w:t>2</w:t>
+            <w:t>1</w:t>
           </w:r>
           <w:r>
             <w:rPr>
@@ -4007,7 +4032,7 @@
     <w:lvl w:ilvl="2">
       <w:start w:val="1"/>
       <w:numFmt w:val="decimal"/>
-      <w:pStyle w:val="Cabealho3"/>
+      <w:pStyle w:val="Ttulo3"/>
       <w:lvlText w:val="%1.%2.%3"/>
       <w:legacy w:legacy="1" w:legacySpace="144" w:legacyIndent="0"/>
       <w:lvlJc w:val="left"/>
@@ -4015,7 +4040,7 @@
     <w:lvl w:ilvl="3">
       <w:start w:val="1"/>
       <w:numFmt w:val="decimal"/>
-      <w:pStyle w:val="Cabealho4"/>
+      <w:pStyle w:val="Ttulo4"/>
       <w:lvlText w:val="%1.%2.%3.%4"/>
       <w:legacy w:legacy="1" w:legacySpace="144" w:legacyIndent="0"/>
       <w:lvlJc w:val="left"/>
@@ -4023,7 +4048,7 @@
     <w:lvl w:ilvl="4">
       <w:start w:val="1"/>
       <w:numFmt w:val="decimal"/>
-      <w:pStyle w:val="Cabealho5"/>
+      <w:pStyle w:val="Ttulo5"/>
       <w:lvlText w:val="%1.%2.%3.%4.%5"/>
       <w:legacy w:legacy="1" w:legacySpace="144" w:legacyIndent="0"/>
       <w:lvlJc w:val="left"/>
@@ -4031,7 +4056,7 @@
     <w:lvl w:ilvl="5">
       <w:start w:val="1"/>
       <w:numFmt w:val="decimal"/>
-      <w:pStyle w:val="Cabealho6"/>
+      <w:pStyle w:val="Ttulo6"/>
       <w:lvlText w:val="%1.%2.%3.%4.%5.%6"/>
       <w:legacy w:legacy="1" w:legacySpace="144" w:legacyIndent="0"/>
       <w:lvlJc w:val="left"/>
@@ -4039,7 +4064,7 @@
     <w:lvl w:ilvl="6">
       <w:start w:val="1"/>
       <w:numFmt w:val="decimal"/>
-      <w:pStyle w:val="Cabealho7"/>
+      <w:pStyle w:val="Ttulo7"/>
       <w:lvlText w:val="%1.%2.%3.%4.%5.%6.%7"/>
       <w:legacy w:legacy="1" w:legacySpace="144" w:legacyIndent="0"/>
       <w:lvlJc w:val="left"/>
@@ -4047,7 +4072,7 @@
     <w:lvl w:ilvl="7">
       <w:start w:val="1"/>
       <w:numFmt w:val="decimal"/>
-      <w:pStyle w:val="Cabealho8"/>
+      <w:pStyle w:val="Ttulo8"/>
       <w:lvlText w:val="%1.%2.%3.%4.%5.%6.%7.%8"/>
       <w:legacy w:legacy="1" w:legacySpace="144" w:legacyIndent="0"/>
       <w:lvlJc w:val="left"/>
@@ -4055,7 +4080,7 @@
     <w:lvl w:ilvl="8">
       <w:start w:val="1"/>
       <w:numFmt w:val="decimal"/>
-      <w:pStyle w:val="Cabealho9"/>
+      <w:pStyle w:val="Ttulo9"/>
       <w:lvlText w:val="%1.%2.%3.%4.%5.%6.%7.%8.%9"/>
       <w:legacy w:legacy="1" w:legacySpace="144" w:legacyIndent="0"/>
       <w:lvlJc w:val="left"/>
@@ -4983,7 +5008,7 @@
     <w:lvl w:ilvl="0" w:tplc="4DBA5112">
       <w:start w:val="1"/>
       <w:numFmt w:val="bullet"/>
-      <w:pStyle w:val="Cabealho2"/>
+      <w:pStyle w:val="Ttulo2"/>
       <w:lvlText w:val=""/>
       <w:lvlJc w:val="left"/>
       <w:pPr>
@@ -6917,7 +6942,7 @@
       <w:lang w:val="pt-BR"/>
     </w:rPr>
   </w:style>
-  <w:style w:type="paragraph" w:styleId="Cabealho1">
+  <w:style w:type="paragraph" w:styleId="Ttulo1">
     <w:name w:val="heading 1"/>
     <w:basedOn w:val="Normal"/>
     <w:next w:val="Normal"/>
@@ -6933,9 +6958,9 @@
       <w:sz w:val="24"/>
     </w:rPr>
   </w:style>
-  <w:style w:type="paragraph" w:styleId="Cabealho2">
+  <w:style w:type="paragraph" w:styleId="Ttulo2">
     <w:name w:val="heading 2"/>
-    <w:basedOn w:val="Cabealho1"/>
+    <w:basedOn w:val="Ttulo1"/>
     <w:next w:val="Normal"/>
     <w:qFormat/>
     <w:pPr>
@@ -6948,9 +6973,9 @@
       <w:sz w:val="20"/>
     </w:rPr>
   </w:style>
-  <w:style w:type="paragraph" w:styleId="Cabealho3">
+  <w:style w:type="paragraph" w:styleId="Ttulo3">
     <w:name w:val="heading 3"/>
-    <w:basedOn w:val="Cabealho1"/>
+    <w:basedOn w:val="Ttulo1"/>
     <w:next w:val="Normal"/>
     <w:qFormat/>
     <w:pPr>
@@ -6966,9 +6991,9 @@
       <w:sz w:val="20"/>
     </w:rPr>
   </w:style>
-  <w:style w:type="paragraph" w:styleId="Cabealho4">
+  <w:style w:type="paragraph" w:styleId="Ttulo4">
     <w:name w:val="heading 4"/>
-    <w:basedOn w:val="Cabealho1"/>
+    <w:basedOn w:val="Ttulo1"/>
     <w:next w:val="Normal"/>
     <w:qFormat/>
     <w:pPr>
@@ -6983,7 +7008,7 @@
       <w:sz w:val="20"/>
     </w:rPr>
   </w:style>
-  <w:style w:type="paragraph" w:styleId="Cabealho5">
+  <w:style w:type="paragraph" w:styleId="Ttulo5">
     <w:name w:val="heading 5"/>
     <w:basedOn w:val="Normal"/>
     <w:next w:val="Normal"/>
@@ -7001,7 +7026,7 @@
       <w:sz w:val="22"/>
     </w:rPr>
   </w:style>
-  <w:style w:type="paragraph" w:styleId="Cabealho6">
+  <w:style w:type="paragraph" w:styleId="Ttulo6">
     <w:name w:val="heading 6"/>
     <w:basedOn w:val="Normal"/>
     <w:next w:val="Normal"/>
@@ -7020,7 +7045,7 @@
       <w:sz w:val="22"/>
     </w:rPr>
   </w:style>
-  <w:style w:type="paragraph" w:styleId="Cabealho7">
+  <w:style w:type="paragraph" w:styleId="Ttulo7">
     <w:name w:val="heading 7"/>
     <w:basedOn w:val="Normal"/>
     <w:next w:val="Normal"/>
@@ -7035,7 +7060,7 @@
       <w:outlineLvl w:val="6"/>
     </w:pPr>
   </w:style>
-  <w:style w:type="paragraph" w:styleId="Cabealho8">
+  <w:style w:type="paragraph" w:styleId="Ttulo8">
     <w:name w:val="heading 8"/>
     <w:basedOn w:val="Normal"/>
     <w:next w:val="Normal"/>
@@ -7053,7 +7078,7 @@
       <w:i/>
     </w:rPr>
   </w:style>
-  <w:style w:type="paragraph" w:styleId="Cabealho9">
+  <w:style w:type="paragraph" w:styleId="Ttulo9">
     <w:name w:val="heading 9"/>
     <w:basedOn w:val="Normal"/>
     <w:next w:val="Normal"/>
@@ -7073,7 +7098,7 @@
       <w:sz w:val="18"/>
     </w:rPr>
   </w:style>
-  <w:style w:type="character" w:default="1" w:styleId="Tipodeletrapredefinidodopargrafo">
+  <w:style w:type="character" w:default="1" w:styleId="Fontepargpadro">
     <w:name w:val="Default Paragraph Font"/>
     <w:uiPriority w:val="1"/>
     <w:semiHidden/>
@@ -7143,7 +7168,7 @@
       <w:lang w:val="en-AU"/>
     </w:rPr>
   </w:style>
-  <w:style w:type="paragraph" w:styleId="Avanonormal">
+  <w:style w:type="paragraph" w:styleId="Recuonormal">
     <w:name w:val="Normal Indent"/>
     <w:basedOn w:val="Normal"/>
     <w:semiHidden/>
@@ -7151,7 +7176,7 @@
       <w:ind w:left="900" w:hanging="900"/>
     </w:pPr>
   </w:style>
-  <w:style w:type="paragraph" w:styleId="ndice1">
+  <w:style w:type="paragraph" w:styleId="Sumrio1">
     <w:name w:val="toc 1"/>
     <w:basedOn w:val="Normal"/>
     <w:next w:val="Normal"/>
@@ -7164,7 +7189,7 @@
       <w:ind w:right="720"/>
     </w:pPr>
   </w:style>
-  <w:style w:type="paragraph" w:styleId="ndice2">
+  <w:style w:type="paragraph" w:styleId="Sumrio2">
     <w:name w:val="toc 2"/>
     <w:basedOn w:val="Normal"/>
     <w:next w:val="Normal"/>
@@ -7176,7 +7201,7 @@
       <w:ind w:left="432" w:right="720"/>
     </w:pPr>
   </w:style>
-  <w:style w:type="paragraph" w:styleId="ndice3">
+  <w:style w:type="paragraph" w:styleId="Sumrio3">
     <w:name w:val="toc 3"/>
     <w:basedOn w:val="Normal"/>
     <w:next w:val="Normal"/>
@@ -7213,7 +7238,7 @@
   </w:style>
   <w:style w:type="character" w:styleId="Nmerodepgina">
     <w:name w:val="page number"/>
-    <w:basedOn w:val="Tipodeletrapredefinidodopargrafo"/>
+    <w:basedOn w:val="Fontepargpadro"/>
     <w:semiHidden/>
   </w:style>
   <w:style w:type="paragraph" w:customStyle="1" w:styleId="Bullet1">
@@ -7251,7 +7276,7 @@
       <w:ind w:left="720"/>
     </w:pPr>
   </w:style>
-  <w:style w:type="paragraph" w:styleId="Mapadodocumento">
+  <w:style w:type="paragraph" w:styleId="MapadoDocumento">
     <w:name w:val="Document Map"/>
     <w:basedOn w:val="Normal"/>
     <w:semiHidden/>
@@ -7328,7 +7353,7 @@
       <w:jc w:val="both"/>
     </w:pPr>
   </w:style>
-  <w:style w:type="paragraph" w:styleId="ndice4">
+  <w:style w:type="paragraph" w:styleId="Sumrio4">
     <w:name w:val="toc 4"/>
     <w:basedOn w:val="Normal"/>
     <w:next w:val="Normal"/>
@@ -7338,7 +7363,7 @@
       <w:ind w:left="600"/>
     </w:pPr>
   </w:style>
-  <w:style w:type="paragraph" w:styleId="ndice5">
+  <w:style w:type="paragraph" w:styleId="Sumrio5">
     <w:name w:val="toc 5"/>
     <w:basedOn w:val="Normal"/>
     <w:next w:val="Normal"/>
@@ -7348,7 +7373,7 @@
       <w:ind w:left="800"/>
     </w:pPr>
   </w:style>
-  <w:style w:type="paragraph" w:styleId="ndice6">
+  <w:style w:type="paragraph" w:styleId="Sumrio6">
     <w:name w:val="toc 6"/>
     <w:basedOn w:val="Normal"/>
     <w:next w:val="Normal"/>
@@ -7358,7 +7383,7 @@
       <w:ind w:left="1000"/>
     </w:pPr>
   </w:style>
-  <w:style w:type="paragraph" w:styleId="ndice7">
+  <w:style w:type="paragraph" w:styleId="Sumrio7">
     <w:name w:val="toc 7"/>
     <w:basedOn w:val="Normal"/>
     <w:next w:val="Normal"/>
@@ -7368,7 +7393,7 @@
       <w:ind w:left="1200"/>
     </w:pPr>
   </w:style>
-  <w:style w:type="paragraph" w:styleId="ndice8">
+  <w:style w:type="paragraph" w:styleId="Sumrio8">
     <w:name w:val="toc 8"/>
     <w:basedOn w:val="Normal"/>
     <w:next w:val="Normal"/>
@@ -7378,7 +7403,7 @@
       <w:ind w:left="1400"/>
     </w:pPr>
   </w:style>
-  <w:style w:type="paragraph" w:styleId="ndice9">
+  <w:style w:type="paragraph" w:styleId="Sumrio9">
     <w:name w:val="toc 9"/>
     <w:basedOn w:val="Normal"/>
     <w:next w:val="Normal"/>
@@ -7397,7 +7422,7 @@
       <w:color w:val="0000FF"/>
     </w:rPr>
   </w:style>
-  <w:style w:type="paragraph" w:styleId="Avanodecorpodetexto">
+  <w:style w:type="paragraph" w:styleId="Recuodecorpodetexto">
     <w:name w:val="Body Text Indent"/>
     <w:basedOn w:val="Normal"/>
     <w:semiHidden/>
@@ -7452,7 +7477,7 @@
       <w:color w:val="0000FF"/>
     </w:rPr>
   </w:style>
-  <w:style w:type="character" w:styleId="Hiperligao">
+  <w:style w:type="character" w:styleId="Hyperlink">
     <w:name w:val="Hyperlink"/>
     <w:semiHidden/>
     <w:rPr>
@@ -7520,7 +7545,7 @@
   <w:style w:type="paragraph" w:styleId="Textodebalo">
     <w:name w:val="Balloon Text"/>
     <w:basedOn w:val="Normal"/>
-    <w:link w:val="TextodebaloCarter"/>
+    <w:link w:val="TextodebaloChar"/>
     <w:uiPriority w:val="99"/>
     <w:semiHidden/>
     <w:unhideWhenUsed/>
@@ -7534,8 +7559,8 @@
       <w:szCs w:val="16"/>
     </w:rPr>
   </w:style>
-  <w:style w:type="character" w:customStyle="1" w:styleId="TextodebaloCarter">
-    <w:name w:val="Texto de balão Caráter"/>
+  <w:style w:type="character" w:customStyle="1" w:styleId="TextodebaloChar">
+    <w:name w:val="Texto de balão Char"/>
     <w:link w:val="Textodebalo"/>
     <w:uiPriority w:val="99"/>
     <w:semiHidden/>
@@ -7851,7 +7876,7 @@
 </file>
 
 <file path=customXml/itemProps1.xml><?xml version="1.0" encoding="utf-8"?>
-<ds:datastoreItem xmlns:ds="http://schemas.openxmlformats.org/officeDocument/2006/customXml" ds:itemID="{CC29653B-37DE-4090-985F-E1B91271CAB3}">
+<ds:datastoreItem xmlns:ds="http://schemas.openxmlformats.org/officeDocument/2006/customXml" ds:itemID="{CEDC4403-4FFD-4421-B7BE-20D03A96F62A}">
   <ds:schemaRefs>
     <ds:schemaRef ds:uri="http://schemas.openxmlformats.org/officeDocument/2006/bibliography"/>
   </ds:schemaRefs>

</xml_diff>